<commit_message>
Added extnded SRS 2
</commit_message>
<xml_diff>
--- a/HOME RENTAL SYSTEM.docx
+++ b/HOME RENTAL SYSTEM.docx
@@ -1242,6 +1242,342 @@
           <w:tab w:val="left" w:pos="3015"/>
         </w:tabs>
         <w:rPr>
+          <w:sz w:val="48"/>
+          <w:szCs w:val="48"/>
+        </w:rPr>
+      </w:pPr>
+    </w:p>
+    <w:p>
+      <w:pPr>
+        <w:tabs>
+          <w:tab w:val="left" w:pos="3015"/>
+        </w:tabs>
+        <w:rPr>
+          <w:sz w:val="32"/>
+          <w:szCs w:val="32"/>
+        </w:rPr>
+      </w:pPr>
+    </w:p>
+    <w:p>
+      <w:pPr>
+        <w:tabs>
+          <w:tab w:val="left" w:pos="3015"/>
+        </w:tabs>
+        <w:rPr>
+          <w:sz w:val="32"/>
+          <w:szCs w:val="32"/>
+        </w:rPr>
+      </w:pPr>
+      <w:r>
+        <w:rPr>
+          <w:sz w:val="32"/>
+          <w:szCs w:val="32"/>
+        </w:rPr>
+        <w:t>ADMIN MODULE</w:t>
+      </w:r>
+    </w:p>
+    <w:p>
+      <w:pPr>
+        <w:tabs>
+          <w:tab w:val="left" w:pos="3015"/>
+        </w:tabs>
+        <w:rPr>
+          <w:sz w:val="32"/>
+          <w:szCs w:val="32"/>
+        </w:rPr>
+      </w:pPr>
+      <w:r>
+        <w:rPr>
+          <w:sz w:val="32"/>
+          <w:szCs w:val="32"/>
+        </w:rPr>
+        <w:t xml:space="preserve">This Module is operated by the Admin </w:t>
+      </w:r>
+      <w:proofErr w:type="gramStart"/>
+      <w:r>
+        <w:rPr>
+          <w:sz w:val="32"/>
+          <w:szCs w:val="32"/>
+        </w:rPr>
+        <w:t>User .</w:t>
+      </w:r>
+      <w:proofErr w:type="gramEnd"/>
+      <w:r>
+        <w:rPr>
+          <w:sz w:val="32"/>
+          <w:szCs w:val="32"/>
+        </w:rPr>
+        <w:t xml:space="preserve"> The main function of the Admin is to ensure verification of properties listed by the </w:t>
+      </w:r>
+      <w:proofErr w:type="gramStart"/>
+      <w:r>
+        <w:rPr>
+          <w:sz w:val="32"/>
+          <w:szCs w:val="32"/>
+        </w:rPr>
+        <w:t>Renters .</w:t>
+      </w:r>
+      <w:proofErr w:type="gramEnd"/>
+      <w:r>
+        <w:rPr>
+          <w:sz w:val="32"/>
+          <w:szCs w:val="32"/>
+        </w:rPr>
+        <w:t xml:space="preserve"> The Admin has to sign in using his/her credentials at the Login page and will be directed to his profile page where he can take various </w:t>
+      </w:r>
+      <w:proofErr w:type="gramStart"/>
+      <w:r>
+        <w:rPr>
+          <w:sz w:val="32"/>
+          <w:szCs w:val="32"/>
+        </w:rPr>
+        <w:t>actions .</w:t>
+      </w:r>
+      <w:proofErr w:type="gramEnd"/>
+    </w:p>
+    <w:p>
+      <w:pPr>
+        <w:tabs>
+          <w:tab w:val="left" w:pos="3015"/>
+        </w:tabs>
+        <w:rPr>
+          <w:sz w:val="32"/>
+          <w:szCs w:val="32"/>
+        </w:rPr>
+      </w:pPr>
+    </w:p>
+    <w:p>
+      <w:pPr>
+        <w:tabs>
+          <w:tab w:val="left" w:pos="3015"/>
+        </w:tabs>
+        <w:rPr>
+          <w:sz w:val="32"/>
+          <w:szCs w:val="32"/>
+        </w:rPr>
+      </w:pPr>
+      <w:r>
+        <w:rPr>
+          <w:sz w:val="32"/>
+          <w:szCs w:val="32"/>
+        </w:rPr>
+        <w:t>1 ADMIN LOGIN</w:t>
+      </w:r>
+    </w:p>
+    <w:p>
+      <w:pPr>
+        <w:tabs>
+          <w:tab w:val="left" w:pos="3015"/>
+        </w:tabs>
+        <w:rPr>
+          <w:sz w:val="32"/>
+          <w:szCs w:val="32"/>
+        </w:rPr>
+      </w:pPr>
+      <w:r>
+        <w:rPr>
+          <w:sz w:val="32"/>
+          <w:szCs w:val="32"/>
+        </w:rPr>
+        <w:t>There will be no registration for Admin as it will be done at the back-</w:t>
+      </w:r>
+      <w:proofErr w:type="gramStart"/>
+      <w:r>
+        <w:rPr>
+          <w:sz w:val="32"/>
+          <w:szCs w:val="32"/>
+        </w:rPr>
+        <w:t>end .The</w:t>
+      </w:r>
+      <w:proofErr w:type="gramEnd"/>
+      <w:r>
+        <w:rPr>
+          <w:sz w:val="32"/>
+          <w:szCs w:val="32"/>
+        </w:rPr>
+        <w:t xml:space="preserve"> Login page will have a Username and Password field which the user must enter .On successful authentication ,this page directs to the profile page.</w:t>
+      </w:r>
+    </w:p>
+    <w:p>
+      <w:pPr>
+        <w:tabs>
+          <w:tab w:val="left" w:pos="3015"/>
+        </w:tabs>
+        <w:rPr>
+          <w:sz w:val="32"/>
+          <w:szCs w:val="32"/>
+        </w:rPr>
+      </w:pPr>
+    </w:p>
+    <w:p>
+      <w:pPr>
+        <w:tabs>
+          <w:tab w:val="left" w:pos="3015"/>
+        </w:tabs>
+        <w:rPr>
+          <w:sz w:val="32"/>
+          <w:szCs w:val="32"/>
+        </w:rPr>
+      </w:pPr>
+      <w:r>
+        <w:rPr>
+          <w:sz w:val="32"/>
+          <w:szCs w:val="32"/>
+        </w:rPr>
+        <w:t>2 ADMIN PROFILE</w:t>
+      </w:r>
+    </w:p>
+    <w:p>
+      <w:pPr>
+        <w:tabs>
+          <w:tab w:val="left" w:pos="3015"/>
+        </w:tabs>
+        <w:spacing w:line="240" w:lineRule="auto"/>
+        <w:rPr>
+          <w:sz w:val="32"/>
+          <w:szCs w:val="32"/>
+        </w:rPr>
+      </w:pPr>
+      <w:r>
+        <w:rPr>
+          <w:sz w:val="32"/>
+          <w:szCs w:val="32"/>
+        </w:rPr>
+        <w:t xml:space="preserve">A Standard profile page is displayed with Admin Details at one side and Notifications on another. Notifications area will have two </w:t>
+      </w:r>
+      <w:proofErr w:type="gramStart"/>
+      <w:r>
+        <w:rPr>
+          <w:sz w:val="32"/>
+          <w:szCs w:val="32"/>
+        </w:rPr>
+        <w:t>tabs ;Verified</w:t>
+      </w:r>
+      <w:proofErr w:type="gramEnd"/>
+      <w:r>
+        <w:rPr>
+          <w:sz w:val="32"/>
+          <w:szCs w:val="32"/>
+        </w:rPr>
+        <w:t xml:space="preserve"> and Not Verified .The Centre of the page will have an email like layout showing different verification requests. This section will change according to the tab selected; i.e. Verified or Not Verified.</w:t>
+      </w:r>
+    </w:p>
+    <w:p>
+      <w:pPr>
+        <w:tabs>
+          <w:tab w:val="left" w:pos="3015"/>
+        </w:tabs>
+        <w:spacing w:line="240" w:lineRule="auto"/>
+        <w:rPr>
+          <w:sz w:val="32"/>
+          <w:szCs w:val="32"/>
+        </w:rPr>
+      </w:pPr>
+      <w:r>
+        <w:rPr>
+          <w:sz w:val="32"/>
+          <w:szCs w:val="32"/>
+        </w:rPr>
+        <w:t>2.1 VERIFICATION TABS</w:t>
+      </w:r>
+    </w:p>
+    <w:p>
+      <w:pPr>
+        <w:tabs>
+          <w:tab w:val="left" w:pos="3015"/>
+        </w:tabs>
+        <w:spacing w:line="240" w:lineRule="auto"/>
+        <w:rPr>
+          <w:sz w:val="32"/>
+          <w:szCs w:val="32"/>
+        </w:rPr>
+      </w:pPr>
+      <w:proofErr w:type="gramStart"/>
+      <w:r>
+        <w:rPr>
+          <w:sz w:val="32"/>
+          <w:szCs w:val="32"/>
+        </w:rPr>
+        <w:t>a)The</w:t>
+      </w:r>
+      <w:proofErr w:type="gramEnd"/>
+      <w:r>
+        <w:rPr>
+          <w:sz w:val="32"/>
+          <w:szCs w:val="32"/>
+        </w:rPr>
+        <w:t xml:space="preserve"> Verified tab shows all the properties that has been verified and listed till date. Upon clicking an </w:t>
+      </w:r>
+      <w:proofErr w:type="gramStart"/>
+      <w:r>
+        <w:rPr>
+          <w:sz w:val="32"/>
+          <w:szCs w:val="32"/>
+        </w:rPr>
+        <w:t>item ,it</w:t>
+      </w:r>
+      <w:proofErr w:type="gramEnd"/>
+      <w:r>
+        <w:rPr>
+          <w:sz w:val="32"/>
+          <w:szCs w:val="32"/>
+        </w:rPr>
+        <w:t xml:space="preserve"> expands to reveal more details about the property like date of verification ,name of seller, contact number etc.</w:t>
+      </w:r>
+    </w:p>
+    <w:p>
+      <w:pPr>
+        <w:tabs>
+          <w:tab w:val="left" w:pos="3015"/>
+        </w:tabs>
+        <w:spacing w:line="240" w:lineRule="auto"/>
+        <w:rPr>
+          <w:sz w:val="32"/>
+          <w:szCs w:val="32"/>
+        </w:rPr>
+      </w:pPr>
+      <w:proofErr w:type="gramStart"/>
+      <w:r>
+        <w:rPr>
+          <w:sz w:val="32"/>
+          <w:szCs w:val="32"/>
+        </w:rPr>
+        <w:t>b)The</w:t>
+      </w:r>
+      <w:proofErr w:type="gramEnd"/>
+      <w:r>
+        <w:rPr>
+          <w:sz w:val="32"/>
+          <w:szCs w:val="32"/>
+        </w:rPr>
+        <w:t xml:space="preserve"> Not Verified tab shows pending requests for verification .On clicking an item ,it expands to display options like Confirm Verification  and </w:t>
+      </w:r>
+      <w:r>
+        <w:rPr>
+          <w:sz w:val="32"/>
+          <w:szCs w:val="32"/>
+        </w:rPr>
+        <w:t>reject .</w:t>
+      </w:r>
+    </w:p>
+    <w:p>
+      <w:pPr>
+        <w:tabs>
+          <w:tab w:val="left" w:pos="3015"/>
+        </w:tabs>
+        <w:spacing w:line="240" w:lineRule="auto"/>
+        <w:rPr>
+          <w:sz w:val="32"/>
+          <w:szCs w:val="32"/>
+        </w:rPr>
+      </w:pPr>
+    </w:p>
+    <w:p>
+      <w:pPr>
+        <w:tabs>
+          <w:tab w:val="left" w:pos="3015"/>
+        </w:tabs>
+        <w:rPr>
           <w:sz w:val="32"/>
           <w:szCs w:val="32"/>
         </w:rPr>
@@ -1349,11 +1685,12 @@
         <w:pStyle w:val="ListParagraph"/>
         <w:numPr>
           <w:ilvl w:val="0"/>
-          <w:numId w:val="3"/>
-        </w:numPr>
-        <w:tabs>
-          <w:tab w:val="left" w:pos="3015"/>
-        </w:tabs>
+          <w:numId w:val="5"/>
+        </w:numPr>
+        <w:tabs>
+          <w:tab w:val="left" w:pos="3015"/>
+        </w:tabs>
+        <w:spacing w:line="256" w:lineRule="auto"/>
         <w:rPr>
           <w:rFonts w:ascii="Helvetica" w:hAnsi="Helvetica" w:cs="Helvetica"/>
           <w:color w:val="333333"/>
@@ -1374,11 +1711,12 @@
         <w:pStyle w:val="ListParagraph"/>
         <w:numPr>
           <w:ilvl w:val="0"/>
-          <w:numId w:val="3"/>
-        </w:numPr>
-        <w:tabs>
-          <w:tab w:val="left" w:pos="3015"/>
-        </w:tabs>
+          <w:numId w:val="5"/>
+        </w:numPr>
+        <w:tabs>
+          <w:tab w:val="left" w:pos="3015"/>
+        </w:tabs>
+        <w:spacing w:line="256" w:lineRule="auto"/>
         <w:rPr>
           <w:rFonts w:ascii="Helvetica" w:hAnsi="Helvetica" w:cs="Helvetica"/>
           <w:color w:val="333333"/>
@@ -1399,11 +1737,12 @@
         <w:pStyle w:val="ListParagraph"/>
         <w:numPr>
           <w:ilvl w:val="0"/>
-          <w:numId w:val="3"/>
-        </w:numPr>
-        <w:tabs>
-          <w:tab w:val="left" w:pos="3015"/>
-        </w:tabs>
+          <w:numId w:val="5"/>
+        </w:numPr>
+        <w:tabs>
+          <w:tab w:val="left" w:pos="3015"/>
+        </w:tabs>
+        <w:spacing w:line="256" w:lineRule="auto"/>
         <w:rPr>
           <w:rFonts w:ascii="Helvetica" w:hAnsi="Helvetica" w:cs="Helvetica"/>
           <w:color w:val="333333"/>
@@ -1424,11 +1763,12 @@
         <w:pStyle w:val="ListParagraph"/>
         <w:numPr>
           <w:ilvl w:val="0"/>
-          <w:numId w:val="3"/>
-        </w:numPr>
-        <w:tabs>
-          <w:tab w:val="left" w:pos="3015"/>
-        </w:tabs>
+          <w:numId w:val="5"/>
+        </w:numPr>
+        <w:tabs>
+          <w:tab w:val="left" w:pos="3015"/>
+        </w:tabs>
+        <w:spacing w:line="256" w:lineRule="auto"/>
         <w:rPr>
           <w:rFonts w:ascii="Helvetica" w:hAnsi="Helvetica" w:cs="Helvetica"/>
           <w:color w:val="333333"/>
@@ -1449,11 +1789,12 @@
         <w:pStyle w:val="ListParagraph"/>
         <w:numPr>
           <w:ilvl w:val="0"/>
-          <w:numId w:val="3"/>
-        </w:numPr>
-        <w:tabs>
-          <w:tab w:val="left" w:pos="3015"/>
-        </w:tabs>
+          <w:numId w:val="5"/>
+        </w:numPr>
+        <w:tabs>
+          <w:tab w:val="left" w:pos="3015"/>
+        </w:tabs>
+        <w:spacing w:line="256" w:lineRule="auto"/>
         <w:rPr>
           <w:rFonts w:ascii="Helvetica" w:hAnsi="Helvetica" w:cs="Helvetica"/>
           <w:color w:val="333333"/>
@@ -1474,11 +1815,12 @@
         <w:pStyle w:val="ListParagraph"/>
         <w:numPr>
           <w:ilvl w:val="0"/>
-          <w:numId w:val="3"/>
-        </w:numPr>
-        <w:tabs>
-          <w:tab w:val="left" w:pos="3015"/>
-        </w:tabs>
+          <w:numId w:val="5"/>
+        </w:numPr>
+        <w:tabs>
+          <w:tab w:val="left" w:pos="3015"/>
+        </w:tabs>
+        <w:spacing w:line="256" w:lineRule="auto"/>
         <w:rPr>
           <w:rFonts w:ascii="Helvetica" w:hAnsi="Helvetica" w:cs="Helvetica"/>
           <w:color w:val="333333"/>
@@ -1499,11 +1841,12 @@
         <w:pStyle w:val="ListParagraph"/>
         <w:numPr>
           <w:ilvl w:val="0"/>
-          <w:numId w:val="3"/>
-        </w:numPr>
-        <w:tabs>
-          <w:tab w:val="left" w:pos="3015"/>
-        </w:tabs>
+          <w:numId w:val="5"/>
+        </w:numPr>
+        <w:tabs>
+          <w:tab w:val="left" w:pos="3015"/>
+        </w:tabs>
+        <w:spacing w:line="256" w:lineRule="auto"/>
         <w:rPr>
           <w:rFonts w:ascii="Helvetica" w:hAnsi="Helvetica" w:cs="Helvetica"/>
           <w:color w:val="333333"/>
@@ -1570,15 +1913,7 @@
           <w:color w:val="333333"/>
           <w:shd w:val="clear" w:color="auto" w:fill="FFFFFF"/>
         </w:rPr>
-        <w:t xml:space="preserve">2 </w:t>
-      </w:r>
-      <w:r>
-        <w:rPr>
-          <w:rFonts w:ascii="Helvetica" w:hAnsi="Helvetica" w:cs="Helvetica"/>
-          <w:color w:val="333333"/>
-          <w:shd w:val="clear" w:color="auto" w:fill="FFFFFF"/>
-        </w:rPr>
-        <w:t>Owner Login</w:t>
+        <w:t>2 Owner Login</w:t>
       </w:r>
     </w:p>
     <w:p>
@@ -1600,62 +1935,1685 @@
           <w:color w:val="333333"/>
           <w:shd w:val="clear" w:color="auto" w:fill="FFFFFF"/>
         </w:rPr>
+        <w:t xml:space="preserve">From Home Page, owner can login by using the Login link for renters. If both username and password are correct, then successful login occurs and will be taken to the owner homepage. Forget password or username services are also provided via mobile number </w:t>
+      </w:r>
+      <w:proofErr w:type="spellStart"/>
+      <w:r>
+        <w:rPr>
+          <w:rFonts w:ascii="Helvetica" w:hAnsi="Helvetica" w:cs="Helvetica"/>
+          <w:color w:val="333333"/>
+          <w:shd w:val="clear" w:color="auto" w:fill="FFFFFF"/>
+        </w:rPr>
+        <w:t>otp</w:t>
+      </w:r>
+      <w:proofErr w:type="spellEnd"/>
+      <w:r>
+        <w:rPr>
+          <w:rFonts w:ascii="Helvetica" w:hAnsi="Helvetica" w:cs="Helvetica"/>
+          <w:color w:val="333333"/>
+          <w:shd w:val="clear" w:color="auto" w:fill="FFFFFF"/>
+        </w:rPr>
+        <w:t xml:space="preserve"> or email </w:t>
+      </w:r>
+      <w:proofErr w:type="spellStart"/>
+      <w:r>
+        <w:rPr>
+          <w:rFonts w:ascii="Helvetica" w:hAnsi="Helvetica" w:cs="Helvetica"/>
+          <w:color w:val="333333"/>
+          <w:shd w:val="clear" w:color="auto" w:fill="FFFFFF"/>
+        </w:rPr>
+        <w:t>otp</w:t>
+      </w:r>
+      <w:proofErr w:type="spellEnd"/>
+      <w:r>
+        <w:rPr>
+          <w:rFonts w:ascii="Helvetica" w:hAnsi="Helvetica" w:cs="Helvetica"/>
+          <w:color w:val="333333"/>
+          <w:shd w:val="clear" w:color="auto" w:fill="FFFFFF"/>
+        </w:rPr>
+        <w:t xml:space="preserve">. Once </w:t>
+      </w:r>
+      <w:proofErr w:type="spellStart"/>
+      <w:r>
+        <w:rPr>
+          <w:rFonts w:ascii="Helvetica" w:hAnsi="Helvetica" w:cs="Helvetica"/>
+          <w:color w:val="333333"/>
+          <w:shd w:val="clear" w:color="auto" w:fill="FFFFFF"/>
+        </w:rPr>
+        <w:t>otp</w:t>
+      </w:r>
+      <w:proofErr w:type="spellEnd"/>
+      <w:r>
+        <w:rPr>
+          <w:rFonts w:ascii="Helvetica" w:hAnsi="Helvetica" w:cs="Helvetica"/>
+          <w:color w:val="333333"/>
+          <w:shd w:val="clear" w:color="auto" w:fill="FFFFFF"/>
+        </w:rPr>
+        <w:t xml:space="preserve"> is entered request for reset occurs. Log out facility is also provided.</w:t>
+      </w:r>
+    </w:p>
+    <w:p>
+      <w:pPr>
+        <w:pStyle w:val="ListParagraph"/>
+        <w:tabs>
+          <w:tab w:val="left" w:pos="3015"/>
+        </w:tabs>
+        <w:ind w:left="480"/>
+        <w:rPr>
+          <w:rFonts w:ascii="Helvetica" w:hAnsi="Helvetica" w:cs="Helvetica"/>
+          <w:color w:val="333333"/>
+          <w:shd w:val="clear" w:color="auto" w:fill="FFFFFF"/>
+        </w:rPr>
+      </w:pPr>
+      <w:r>
+        <w:rPr>
+          <w:rFonts w:ascii="Helvetica" w:hAnsi="Helvetica" w:cs="Helvetica"/>
+          <w:color w:val="333333"/>
+          <w:shd w:val="clear" w:color="auto" w:fill="FFFFFF"/>
+        </w:rPr>
+        <w:t>Inputs – username, password</w:t>
+      </w:r>
+    </w:p>
+    <w:p>
+      <w:pPr>
+        <w:pStyle w:val="ListParagraph"/>
+        <w:tabs>
+          <w:tab w:val="left" w:pos="3015"/>
+        </w:tabs>
+        <w:ind w:left="480"/>
+        <w:rPr>
+          <w:rFonts w:ascii="Helvetica" w:hAnsi="Helvetica" w:cs="Helvetica"/>
+          <w:color w:val="333333"/>
+          <w:shd w:val="clear" w:color="auto" w:fill="FFFFFF"/>
+        </w:rPr>
+      </w:pPr>
+    </w:p>
+    <w:p>
+      <w:pPr>
+        <w:tabs>
+          <w:tab w:val="left" w:pos="3015"/>
+        </w:tabs>
+        <w:rPr>
+          <w:rFonts w:ascii="Helvetica" w:hAnsi="Helvetica" w:cs="Helvetica"/>
+          <w:color w:val="333333"/>
+          <w:shd w:val="clear" w:color="auto" w:fill="FFFFFF"/>
+        </w:rPr>
+      </w:pPr>
+      <w:r>
+        <w:rPr>
+          <w:rFonts w:ascii="Helvetica" w:hAnsi="Helvetica" w:cs="Helvetica"/>
+          <w:color w:val="333333"/>
+          <w:shd w:val="clear" w:color="auto" w:fill="FFFFFF"/>
+        </w:rPr>
+        <w:t>3 Property Listing</w:t>
+      </w:r>
+    </w:p>
+    <w:p>
+      <w:pPr>
+        <w:pStyle w:val="ListParagraph"/>
+        <w:tabs>
+          <w:tab w:val="left" w:pos="3015"/>
+        </w:tabs>
+        <w:ind w:left="480"/>
+        <w:rPr>
+          <w:rFonts w:ascii="Helvetica" w:hAnsi="Helvetica" w:cs="Helvetica"/>
+          <w:color w:val="333333"/>
+          <w:shd w:val="clear" w:color="auto" w:fill="FFFFFF"/>
+        </w:rPr>
+      </w:pPr>
+      <w:r>
+        <w:rPr>
+          <w:rFonts w:ascii="Helvetica" w:hAnsi="Helvetica" w:cs="Helvetica"/>
+          <w:color w:val="333333"/>
+          <w:shd w:val="clear" w:color="auto" w:fill="FFFFFF"/>
+        </w:rPr>
+        <w:t xml:space="preserve">Owner can list their properties after login. For listing properties, </w:t>
+      </w:r>
+      <w:proofErr w:type="gramStart"/>
+      <w:r>
+        <w:rPr>
+          <w:rFonts w:ascii="Helvetica" w:hAnsi="Helvetica" w:cs="Helvetica"/>
+          <w:color w:val="333333"/>
+          <w:shd w:val="clear" w:color="auto" w:fill="FFFFFF"/>
+        </w:rPr>
+        <w:t>a number of</w:t>
+      </w:r>
+      <w:proofErr w:type="gramEnd"/>
+      <w:r>
+        <w:rPr>
+          <w:rFonts w:ascii="Helvetica" w:hAnsi="Helvetica" w:cs="Helvetica"/>
+          <w:color w:val="333333"/>
+          <w:shd w:val="clear" w:color="auto" w:fill="FFFFFF"/>
+        </w:rPr>
+        <w:t xml:space="preserve"> inputs must be provided like –</w:t>
+      </w:r>
+    </w:p>
+    <w:p>
+      <w:pPr>
+        <w:pStyle w:val="ListParagraph"/>
+        <w:numPr>
+          <w:ilvl w:val="0"/>
+          <w:numId w:val="6"/>
+        </w:numPr>
+        <w:tabs>
+          <w:tab w:val="left" w:pos="3015"/>
+        </w:tabs>
+        <w:spacing w:line="256" w:lineRule="auto"/>
+        <w:rPr>
+          <w:rFonts w:ascii="Helvetica" w:hAnsi="Helvetica" w:cs="Helvetica"/>
+          <w:color w:val="333333"/>
+          <w:shd w:val="clear" w:color="auto" w:fill="FFFFFF"/>
+        </w:rPr>
+      </w:pPr>
+      <w:r>
+        <w:rPr>
+          <w:rFonts w:ascii="Helvetica" w:hAnsi="Helvetica" w:cs="Helvetica"/>
+          <w:color w:val="333333"/>
+          <w:shd w:val="clear" w:color="auto" w:fill="FFFFFF"/>
+        </w:rPr>
+        <w:t>Property Address</w:t>
+      </w:r>
+    </w:p>
+    <w:p>
+      <w:pPr>
+        <w:pStyle w:val="ListParagraph"/>
+        <w:numPr>
+          <w:ilvl w:val="0"/>
+          <w:numId w:val="6"/>
+        </w:numPr>
+        <w:tabs>
+          <w:tab w:val="left" w:pos="3015"/>
+        </w:tabs>
+        <w:spacing w:line="256" w:lineRule="auto"/>
+        <w:rPr>
+          <w:rFonts w:ascii="Helvetica" w:hAnsi="Helvetica" w:cs="Helvetica"/>
+          <w:color w:val="333333"/>
+          <w:shd w:val="clear" w:color="auto" w:fill="FFFFFF"/>
+        </w:rPr>
+      </w:pPr>
+      <w:r>
+        <w:rPr>
+          <w:rFonts w:ascii="Helvetica" w:hAnsi="Helvetica" w:cs="Helvetica"/>
+          <w:color w:val="333333"/>
+          <w:shd w:val="clear" w:color="auto" w:fill="FFFFFF"/>
+        </w:rPr>
+        <w:t>Property Type – House, Apartment unit, Room</w:t>
+      </w:r>
+    </w:p>
+    <w:p>
+      <w:pPr>
+        <w:pStyle w:val="ListParagraph"/>
+        <w:numPr>
+          <w:ilvl w:val="0"/>
+          <w:numId w:val="6"/>
+        </w:numPr>
+        <w:tabs>
+          <w:tab w:val="left" w:pos="3015"/>
+        </w:tabs>
+        <w:spacing w:line="256" w:lineRule="auto"/>
+        <w:rPr>
+          <w:rFonts w:ascii="Helvetica" w:hAnsi="Helvetica" w:cs="Helvetica"/>
+          <w:color w:val="333333"/>
+          <w:shd w:val="clear" w:color="auto" w:fill="FFFFFF"/>
+        </w:rPr>
+      </w:pPr>
+      <w:r>
+        <w:rPr>
+          <w:rFonts w:ascii="Helvetica" w:hAnsi="Helvetica" w:cs="Helvetica"/>
+          <w:color w:val="333333"/>
+          <w:shd w:val="clear" w:color="auto" w:fill="FFFFFF"/>
+        </w:rPr>
+        <w:t>Property Features – Number of Bedrooms, Bathrooms, Balcony, Floors</w:t>
+      </w:r>
+    </w:p>
+    <w:p>
+      <w:pPr>
+        <w:pStyle w:val="ListParagraph"/>
+        <w:numPr>
+          <w:ilvl w:val="0"/>
+          <w:numId w:val="6"/>
+        </w:numPr>
+        <w:tabs>
+          <w:tab w:val="left" w:pos="3015"/>
+        </w:tabs>
+        <w:spacing w:line="256" w:lineRule="auto"/>
+        <w:rPr>
+          <w:rFonts w:ascii="Helvetica" w:hAnsi="Helvetica" w:cs="Helvetica"/>
+          <w:color w:val="333333"/>
+          <w:shd w:val="clear" w:color="auto" w:fill="FFFFFF"/>
+        </w:rPr>
+      </w:pPr>
+      <w:r>
+        <w:rPr>
+          <w:rFonts w:ascii="Helvetica" w:hAnsi="Helvetica" w:cs="Helvetica"/>
+          <w:color w:val="333333"/>
+          <w:shd w:val="clear" w:color="auto" w:fill="FFFFFF"/>
+        </w:rPr>
+        <w:t xml:space="preserve">Area Covered – </w:t>
+      </w:r>
+      <w:proofErr w:type="spellStart"/>
+      <w:r>
+        <w:rPr>
+          <w:rFonts w:ascii="Helvetica" w:hAnsi="Helvetica" w:cs="Helvetica"/>
+          <w:color w:val="333333"/>
+          <w:shd w:val="clear" w:color="auto" w:fill="FFFFFF"/>
+        </w:rPr>
+        <w:t>sqft</w:t>
+      </w:r>
+      <w:proofErr w:type="spellEnd"/>
+    </w:p>
+    <w:p>
+      <w:pPr>
+        <w:pStyle w:val="ListParagraph"/>
+        <w:numPr>
+          <w:ilvl w:val="0"/>
+          <w:numId w:val="6"/>
+        </w:numPr>
+        <w:tabs>
+          <w:tab w:val="left" w:pos="3015"/>
+        </w:tabs>
+        <w:spacing w:line="256" w:lineRule="auto"/>
+        <w:rPr>
+          <w:rFonts w:ascii="Helvetica" w:hAnsi="Helvetica" w:cs="Helvetica"/>
+          <w:color w:val="333333"/>
+          <w:shd w:val="clear" w:color="auto" w:fill="FFFFFF"/>
+        </w:rPr>
+      </w:pPr>
+      <w:r>
+        <w:rPr>
+          <w:rFonts w:ascii="Helvetica" w:hAnsi="Helvetica" w:cs="Helvetica"/>
+          <w:color w:val="333333"/>
+          <w:shd w:val="clear" w:color="auto" w:fill="FFFFFF"/>
+        </w:rPr>
+        <w:t>Furnished status – fully, semi, none</w:t>
+      </w:r>
+    </w:p>
+    <w:p>
+      <w:pPr>
+        <w:pStyle w:val="ListParagraph"/>
+        <w:numPr>
+          <w:ilvl w:val="0"/>
+          <w:numId w:val="6"/>
+        </w:numPr>
+        <w:tabs>
+          <w:tab w:val="left" w:pos="3015"/>
+        </w:tabs>
+        <w:spacing w:line="256" w:lineRule="auto"/>
+        <w:rPr>
+          <w:rFonts w:ascii="Helvetica" w:hAnsi="Helvetica" w:cs="Helvetica"/>
+          <w:color w:val="333333"/>
+          <w:shd w:val="clear" w:color="auto" w:fill="FFFFFF"/>
+        </w:rPr>
+      </w:pPr>
+      <w:r>
+        <w:rPr>
+          <w:rFonts w:ascii="Helvetica" w:hAnsi="Helvetica" w:cs="Helvetica"/>
+          <w:color w:val="333333"/>
+          <w:shd w:val="clear" w:color="auto" w:fill="FFFFFF"/>
+        </w:rPr>
+        <w:t>Availability status – select date, immediately</w:t>
+      </w:r>
+    </w:p>
+    <w:p>
+      <w:pPr>
+        <w:pStyle w:val="ListParagraph"/>
+        <w:numPr>
+          <w:ilvl w:val="0"/>
+          <w:numId w:val="6"/>
+        </w:numPr>
+        <w:tabs>
+          <w:tab w:val="left" w:pos="3015"/>
+        </w:tabs>
+        <w:spacing w:line="256" w:lineRule="auto"/>
+        <w:rPr>
+          <w:rFonts w:ascii="Helvetica" w:hAnsi="Helvetica" w:cs="Helvetica"/>
+          <w:color w:val="333333"/>
+          <w:shd w:val="clear" w:color="auto" w:fill="FFFFFF"/>
+        </w:rPr>
+      </w:pPr>
+      <w:r>
+        <w:rPr>
+          <w:rFonts w:ascii="Helvetica" w:hAnsi="Helvetica" w:cs="Helvetica"/>
+          <w:color w:val="333333"/>
+          <w:shd w:val="clear" w:color="auto" w:fill="FFFFFF"/>
+        </w:rPr>
+        <w:t>Age of Construction</w:t>
+      </w:r>
+    </w:p>
+    <w:p>
+      <w:pPr>
+        <w:pStyle w:val="ListParagraph"/>
+        <w:numPr>
+          <w:ilvl w:val="0"/>
+          <w:numId w:val="6"/>
+        </w:numPr>
+        <w:tabs>
+          <w:tab w:val="left" w:pos="3015"/>
+        </w:tabs>
+        <w:spacing w:line="256" w:lineRule="auto"/>
+        <w:rPr>
+          <w:rFonts w:ascii="Helvetica" w:hAnsi="Helvetica" w:cs="Helvetica"/>
+          <w:color w:val="333333"/>
+          <w:shd w:val="clear" w:color="auto" w:fill="FFFFFF"/>
+        </w:rPr>
+      </w:pPr>
+      <w:r>
+        <w:rPr>
+          <w:rFonts w:ascii="Helvetica" w:hAnsi="Helvetica" w:cs="Helvetica"/>
+          <w:color w:val="333333"/>
+          <w:shd w:val="clear" w:color="auto" w:fill="FFFFFF"/>
+        </w:rPr>
+        <w:t>Monthly Rent</w:t>
+      </w:r>
+    </w:p>
+    <w:p>
+      <w:pPr>
+        <w:pStyle w:val="ListParagraph"/>
+        <w:numPr>
+          <w:ilvl w:val="0"/>
+          <w:numId w:val="6"/>
+        </w:numPr>
+        <w:tabs>
+          <w:tab w:val="left" w:pos="3015"/>
+        </w:tabs>
+        <w:spacing w:line="256" w:lineRule="auto"/>
+        <w:rPr>
+          <w:rFonts w:ascii="Helvetica" w:hAnsi="Helvetica" w:cs="Helvetica"/>
+          <w:color w:val="333333"/>
+          <w:shd w:val="clear" w:color="auto" w:fill="FFFFFF"/>
+        </w:rPr>
+      </w:pPr>
+      <w:r>
+        <w:rPr>
+          <w:rFonts w:ascii="Helvetica" w:hAnsi="Helvetica" w:cs="Helvetica"/>
+          <w:color w:val="333333"/>
+          <w:shd w:val="clear" w:color="auto" w:fill="FFFFFF"/>
+        </w:rPr>
+        <w:t>Security Deposit – set to one month’s rent</w:t>
+      </w:r>
+    </w:p>
+    <w:p>
+      <w:pPr>
+        <w:pStyle w:val="ListParagraph"/>
+        <w:numPr>
+          <w:ilvl w:val="0"/>
+          <w:numId w:val="6"/>
+        </w:numPr>
+        <w:tabs>
+          <w:tab w:val="left" w:pos="3015"/>
+        </w:tabs>
+        <w:spacing w:line="256" w:lineRule="auto"/>
+        <w:rPr>
+          <w:rFonts w:ascii="Helvetica" w:hAnsi="Helvetica" w:cs="Helvetica"/>
+          <w:color w:val="333333"/>
+          <w:shd w:val="clear" w:color="auto" w:fill="FFFFFF"/>
+        </w:rPr>
+      </w:pPr>
+      <w:r>
+        <w:rPr>
+          <w:rFonts w:ascii="Helvetica" w:hAnsi="Helvetica" w:cs="Helvetica"/>
+          <w:color w:val="333333"/>
+          <w:shd w:val="clear" w:color="auto" w:fill="FFFFFF"/>
+        </w:rPr>
+        <w:t>Lease Duration – minimum and maximum</w:t>
+      </w:r>
+    </w:p>
+    <w:p>
+      <w:pPr>
+        <w:pStyle w:val="ListParagraph"/>
+        <w:numPr>
+          <w:ilvl w:val="0"/>
+          <w:numId w:val="6"/>
+        </w:numPr>
+        <w:tabs>
+          <w:tab w:val="left" w:pos="3015"/>
+        </w:tabs>
+        <w:spacing w:line="256" w:lineRule="auto"/>
+        <w:rPr>
+          <w:rFonts w:ascii="Helvetica" w:hAnsi="Helvetica" w:cs="Helvetica"/>
+          <w:color w:val="333333"/>
+          <w:shd w:val="clear" w:color="auto" w:fill="FFFFFF"/>
+        </w:rPr>
+      </w:pPr>
+      <w:r>
+        <w:rPr>
+          <w:rFonts w:ascii="Helvetica" w:hAnsi="Helvetica" w:cs="Helvetica"/>
+          <w:color w:val="333333"/>
+          <w:shd w:val="clear" w:color="auto" w:fill="FFFFFF"/>
+        </w:rPr>
+        <w:t>Lease Terms – Electricity, trash etc</w:t>
+      </w:r>
+    </w:p>
+    <w:p>
+      <w:pPr>
+        <w:pStyle w:val="ListParagraph"/>
+        <w:numPr>
+          <w:ilvl w:val="0"/>
+          <w:numId w:val="6"/>
+        </w:numPr>
+        <w:tabs>
+          <w:tab w:val="left" w:pos="3015"/>
+        </w:tabs>
+        <w:spacing w:line="256" w:lineRule="auto"/>
+        <w:rPr>
+          <w:rFonts w:ascii="Helvetica" w:hAnsi="Helvetica" w:cs="Helvetica"/>
+          <w:color w:val="333333"/>
+          <w:shd w:val="clear" w:color="auto" w:fill="FFFFFF"/>
+        </w:rPr>
+      </w:pPr>
+      <w:r>
+        <w:rPr>
+          <w:rFonts w:ascii="Helvetica" w:hAnsi="Helvetica" w:cs="Helvetica"/>
+          <w:color w:val="333333"/>
+          <w:shd w:val="clear" w:color="auto" w:fill="FFFFFF"/>
+        </w:rPr>
+        <w:t>Description</w:t>
+      </w:r>
+    </w:p>
+    <w:p>
+      <w:pPr>
+        <w:pStyle w:val="ListParagraph"/>
+        <w:numPr>
+          <w:ilvl w:val="0"/>
+          <w:numId w:val="6"/>
+        </w:numPr>
+        <w:tabs>
+          <w:tab w:val="left" w:pos="3015"/>
+        </w:tabs>
+        <w:spacing w:line="256" w:lineRule="auto"/>
+        <w:rPr>
+          <w:rFonts w:ascii="Helvetica" w:hAnsi="Helvetica" w:cs="Helvetica"/>
+          <w:color w:val="333333"/>
+          <w:shd w:val="clear" w:color="auto" w:fill="FFFFFF"/>
+        </w:rPr>
+      </w:pPr>
+      <w:r>
+        <w:rPr>
+          <w:rFonts w:ascii="Helvetica" w:hAnsi="Helvetica" w:cs="Helvetica"/>
+          <w:color w:val="333333"/>
+          <w:shd w:val="clear" w:color="auto" w:fill="FFFFFF"/>
+        </w:rPr>
+        <w:t>Contact information</w:t>
+      </w:r>
+    </w:p>
+    <w:p>
+      <w:pPr>
+        <w:pStyle w:val="ListParagraph"/>
+        <w:numPr>
+          <w:ilvl w:val="0"/>
+          <w:numId w:val="6"/>
+        </w:numPr>
+        <w:tabs>
+          <w:tab w:val="left" w:pos="3015"/>
+        </w:tabs>
+        <w:spacing w:line="256" w:lineRule="auto"/>
+        <w:rPr>
+          <w:rFonts w:ascii="Helvetica" w:hAnsi="Helvetica" w:cs="Helvetica"/>
+          <w:color w:val="333333"/>
+          <w:shd w:val="clear" w:color="auto" w:fill="FFFFFF"/>
+        </w:rPr>
+      </w:pPr>
+      <w:r>
+        <w:rPr>
+          <w:rFonts w:ascii="Helvetica" w:hAnsi="Helvetica" w:cs="Helvetica"/>
+          <w:color w:val="333333"/>
+          <w:shd w:val="clear" w:color="auto" w:fill="FFFFFF"/>
+        </w:rPr>
+        <w:t xml:space="preserve">Amenities – A/c, Wheelchair access, </w:t>
+      </w:r>
+      <w:proofErr w:type="spellStart"/>
+      <w:r>
+        <w:rPr>
+          <w:rFonts w:ascii="Helvetica" w:hAnsi="Helvetica" w:cs="Helvetica"/>
+          <w:color w:val="333333"/>
+          <w:shd w:val="clear" w:color="auto" w:fill="FFFFFF"/>
+        </w:rPr>
+        <w:t>wifi</w:t>
+      </w:r>
+      <w:proofErr w:type="spellEnd"/>
+      <w:r>
+        <w:rPr>
+          <w:rFonts w:ascii="Helvetica" w:hAnsi="Helvetica" w:cs="Helvetica"/>
+          <w:color w:val="333333"/>
+          <w:shd w:val="clear" w:color="auto" w:fill="FFFFFF"/>
+        </w:rPr>
+        <w:t>, garage parking, laundry, pets, any additional amenities</w:t>
+      </w:r>
+    </w:p>
+    <w:p>
+      <w:pPr>
+        <w:pStyle w:val="ListParagraph"/>
+        <w:numPr>
+          <w:ilvl w:val="0"/>
+          <w:numId w:val="6"/>
+        </w:numPr>
+        <w:tabs>
+          <w:tab w:val="left" w:pos="3015"/>
+        </w:tabs>
+        <w:spacing w:line="256" w:lineRule="auto"/>
+        <w:rPr>
+          <w:rFonts w:ascii="Helvetica" w:hAnsi="Helvetica" w:cs="Helvetica"/>
+          <w:color w:val="333333"/>
+          <w:shd w:val="clear" w:color="auto" w:fill="FFFFFF"/>
+        </w:rPr>
+      </w:pPr>
+      <w:r>
+        <w:rPr>
+          <w:rFonts w:ascii="Helvetica" w:hAnsi="Helvetica" w:cs="Helvetica"/>
+          <w:color w:val="333333"/>
+          <w:shd w:val="clear" w:color="auto" w:fill="FFFFFF"/>
+        </w:rPr>
+        <w:t>Photos and Media</w:t>
+      </w:r>
+    </w:p>
+    <w:p>
+      <w:pPr>
+        <w:pStyle w:val="ListParagraph"/>
+        <w:numPr>
+          <w:ilvl w:val="0"/>
+          <w:numId w:val="6"/>
+        </w:numPr>
+        <w:tabs>
+          <w:tab w:val="left" w:pos="3015"/>
+        </w:tabs>
+        <w:spacing w:line="256" w:lineRule="auto"/>
+        <w:rPr>
+          <w:rFonts w:ascii="Helvetica" w:hAnsi="Helvetica" w:cs="Helvetica"/>
+          <w:color w:val="333333"/>
+          <w:shd w:val="clear" w:color="auto" w:fill="FFFFFF"/>
+        </w:rPr>
+      </w:pPr>
+      <w:r>
+        <w:rPr>
+          <w:rFonts w:ascii="Helvetica" w:hAnsi="Helvetica" w:cs="Helvetica"/>
+          <w:color w:val="333333"/>
+          <w:shd w:val="clear" w:color="auto" w:fill="FFFFFF"/>
+        </w:rPr>
+        <w:t>Upload documents related to the property</w:t>
+      </w:r>
+    </w:p>
+    <w:p>
+      <w:pPr>
+        <w:pStyle w:val="ListParagraph"/>
+        <w:tabs>
+          <w:tab w:val="left" w:pos="3015"/>
+        </w:tabs>
+        <w:ind w:left="1200"/>
+        <w:rPr>
+          <w:rFonts w:ascii="Helvetica" w:hAnsi="Helvetica" w:cs="Helvetica"/>
+          <w:color w:val="333333"/>
+          <w:shd w:val="clear" w:color="auto" w:fill="FFFFFF"/>
+        </w:rPr>
+      </w:pPr>
+    </w:p>
+    <w:p>
+      <w:pPr>
+        <w:pStyle w:val="ListParagraph"/>
+        <w:tabs>
+          <w:tab w:val="left" w:pos="3015"/>
+        </w:tabs>
+        <w:ind w:left="1200"/>
+        <w:rPr>
+          <w:rFonts w:ascii="Helvetica" w:hAnsi="Helvetica" w:cs="Helvetica"/>
+          <w:color w:val="333333"/>
+          <w:shd w:val="clear" w:color="auto" w:fill="FFFFFF"/>
+        </w:rPr>
+      </w:pPr>
+      <w:r>
+        <w:rPr>
+          <w:rFonts w:ascii="Helvetica" w:hAnsi="Helvetica" w:cs="Helvetica"/>
+          <w:color w:val="333333"/>
+          <w:shd w:val="clear" w:color="auto" w:fill="FFFFFF"/>
+        </w:rPr>
+        <w:t>After submitting the listing, it will be under screening process. During screening the admin will check and verify the property and if passes the screening, the listing occurs to other users. The screening process can take almost 48 hrs.</w:t>
+      </w:r>
+    </w:p>
+    <w:p>
+      <w:pPr>
+        <w:pStyle w:val="ListParagraph"/>
+        <w:tabs>
+          <w:tab w:val="left" w:pos="3015"/>
+        </w:tabs>
+        <w:ind w:left="1200"/>
+        <w:rPr>
+          <w:rFonts w:ascii="Helvetica" w:hAnsi="Helvetica" w:cs="Helvetica"/>
+          <w:color w:val="333333"/>
+          <w:shd w:val="clear" w:color="auto" w:fill="FFFFFF"/>
+        </w:rPr>
+      </w:pPr>
+      <w:r>
+        <w:rPr>
+          <w:rFonts w:ascii="Helvetica" w:hAnsi="Helvetica" w:cs="Helvetica"/>
+          <w:color w:val="333333"/>
+          <w:shd w:val="clear" w:color="auto" w:fill="FFFFFF"/>
+        </w:rPr>
+        <w:t>An owner can have more than 1 properties listed. He can edit and remove them as required.</w:t>
+      </w:r>
+    </w:p>
+    <w:p>
+      <w:pPr>
+        <w:pStyle w:val="ListParagraph"/>
+        <w:tabs>
+          <w:tab w:val="left" w:pos="3015"/>
+        </w:tabs>
+        <w:ind w:left="1200"/>
+        <w:rPr>
+          <w:rFonts w:ascii="Helvetica" w:hAnsi="Helvetica" w:cs="Helvetica"/>
+          <w:color w:val="333333"/>
+          <w:shd w:val="clear" w:color="auto" w:fill="FFFFFF"/>
+        </w:rPr>
+      </w:pPr>
+    </w:p>
+    <w:p>
+      <w:pPr>
+        <w:tabs>
+          <w:tab w:val="left" w:pos="3015"/>
+        </w:tabs>
+        <w:rPr>
+          <w:rFonts w:ascii="Helvetica" w:hAnsi="Helvetica" w:cs="Helvetica"/>
+          <w:color w:val="333333"/>
+          <w:shd w:val="clear" w:color="auto" w:fill="FFFFFF"/>
+        </w:rPr>
+      </w:pPr>
+      <w:r>
+        <w:rPr>
+          <w:rFonts w:ascii="Helvetica" w:hAnsi="Helvetica" w:cs="Helvetica"/>
+          <w:color w:val="333333"/>
+          <w:shd w:val="clear" w:color="auto" w:fill="FFFFFF"/>
+        </w:rPr>
+        <w:t>4 Owner Profile</w:t>
+      </w:r>
+    </w:p>
+    <w:p>
+      <w:pPr>
+        <w:pStyle w:val="ListParagraph"/>
+        <w:tabs>
+          <w:tab w:val="left" w:pos="3015"/>
+        </w:tabs>
+        <w:ind w:left="480"/>
+        <w:rPr>
+          <w:rFonts w:ascii="Helvetica" w:hAnsi="Helvetica" w:cs="Helvetica"/>
+          <w:color w:val="333333"/>
+          <w:shd w:val="clear" w:color="auto" w:fill="FFFFFF"/>
+        </w:rPr>
+      </w:pPr>
+      <w:r>
+        <w:rPr>
+          <w:rFonts w:ascii="Helvetica" w:hAnsi="Helvetica" w:cs="Helvetica"/>
+          <w:color w:val="333333"/>
+          <w:shd w:val="clear" w:color="auto" w:fill="FFFFFF"/>
+        </w:rPr>
+        <w:t xml:space="preserve">Owner can view all their properties, their current and future bookings. Previous bookings and the reviews and ratings can also be viewed. All details of the owner will be displayed here. It will have edit option also. If details of owner or properties are </w:t>
+      </w:r>
+      <w:proofErr w:type="gramStart"/>
+      <w:r>
+        <w:rPr>
+          <w:rFonts w:ascii="Helvetica" w:hAnsi="Helvetica" w:cs="Helvetica"/>
+          <w:color w:val="333333"/>
+          <w:shd w:val="clear" w:color="auto" w:fill="FFFFFF"/>
+        </w:rPr>
+        <w:t>edited</w:t>
+      </w:r>
+      <w:proofErr w:type="gramEnd"/>
+      <w:r>
+        <w:rPr>
+          <w:rFonts w:ascii="Helvetica" w:hAnsi="Helvetica" w:cs="Helvetica"/>
+          <w:color w:val="333333"/>
+          <w:shd w:val="clear" w:color="auto" w:fill="FFFFFF"/>
+        </w:rPr>
+        <w:t xml:space="preserve"> then it will undergo screening once again before being available for listing.</w:t>
+      </w:r>
+    </w:p>
+    <w:p>
+      <w:pPr>
+        <w:tabs>
+          <w:tab w:val="left" w:pos="3015"/>
+        </w:tabs>
+        <w:rPr>
+          <w:rFonts w:ascii="Helvetica" w:hAnsi="Helvetica" w:cs="Helvetica"/>
+          <w:color w:val="333333"/>
+          <w:shd w:val="clear" w:color="auto" w:fill="FFFFFF"/>
+        </w:rPr>
+      </w:pPr>
+    </w:p>
+    <w:p>
+      <w:pPr>
+        <w:tabs>
+          <w:tab w:val="left" w:pos="3015"/>
+        </w:tabs>
+        <w:rPr>
+          <w:rFonts w:ascii="Helvetica" w:hAnsi="Helvetica" w:cs="Helvetica"/>
+          <w:color w:val="333333"/>
+          <w:shd w:val="clear" w:color="auto" w:fill="FFFFFF"/>
+        </w:rPr>
+      </w:pPr>
+      <w:r>
+        <w:rPr>
+          <w:rFonts w:ascii="Helvetica" w:hAnsi="Helvetica" w:cs="Helvetica"/>
+          <w:color w:val="333333"/>
+          <w:shd w:val="clear" w:color="auto" w:fill="FFFFFF"/>
+        </w:rPr>
+        <w:t>5 Booking Details</w:t>
+      </w:r>
+    </w:p>
+    <w:p>
+      <w:pPr>
+        <w:pStyle w:val="ListParagraph"/>
+        <w:tabs>
+          <w:tab w:val="left" w:pos="3015"/>
+        </w:tabs>
+        <w:ind w:left="480"/>
+        <w:rPr>
+          <w:rFonts w:ascii="Helvetica" w:hAnsi="Helvetica" w:cs="Helvetica"/>
+          <w:color w:val="333333"/>
+          <w:shd w:val="clear" w:color="auto" w:fill="FFFFFF"/>
+        </w:rPr>
+      </w:pPr>
+      <w:r>
+        <w:rPr>
+          <w:rFonts w:ascii="Helvetica" w:hAnsi="Helvetica" w:cs="Helvetica"/>
+          <w:color w:val="333333"/>
+          <w:shd w:val="clear" w:color="auto" w:fill="FFFFFF"/>
+        </w:rPr>
+        <w:t>Once a customer books the home, the booking details will be displayed – duration of lease, number of people, details of the people who booked and the payment details.</w:t>
+      </w:r>
+    </w:p>
+    <w:p>
+      <w:pPr>
+        <w:pStyle w:val="ListParagraph"/>
+        <w:tabs>
+          <w:tab w:val="left" w:pos="3015"/>
+        </w:tabs>
+        <w:ind w:left="480"/>
+        <w:rPr>
+          <w:rFonts w:ascii="Helvetica" w:hAnsi="Helvetica" w:cs="Helvetica"/>
+          <w:color w:val="333333"/>
+          <w:shd w:val="clear" w:color="auto" w:fill="FFFFFF"/>
+        </w:rPr>
+      </w:pPr>
+      <w:r>
+        <w:rPr>
+          <w:rFonts w:ascii="Helvetica" w:hAnsi="Helvetica" w:cs="Helvetica"/>
+          <w:color w:val="333333"/>
+          <w:shd w:val="clear" w:color="auto" w:fill="FFFFFF"/>
+        </w:rPr>
         <w:lastRenderedPageBreak/>
-        <w:t xml:space="preserve">From Home Page, owner can login by using the Login link for renters. If both username and password are correct, then successful login occurs and will be taken to the owner homepage. Forget password or username services are also provided via mobile number </w:t>
+        <w:t>All the current and future bookings will be shown separate from that of previous bookings. Payment will be received by the owner after 24-48 hrs of the house being occupied.</w:t>
+      </w:r>
+    </w:p>
+    <w:p>
+      <w:pPr>
+        <w:pStyle w:val="ListParagraph"/>
+        <w:tabs>
+          <w:tab w:val="left" w:pos="3015"/>
+        </w:tabs>
+        <w:ind w:left="480"/>
+        <w:rPr>
+          <w:rFonts w:ascii="Helvetica" w:hAnsi="Helvetica" w:cs="Helvetica"/>
+          <w:color w:val="333333"/>
+          <w:shd w:val="clear" w:color="auto" w:fill="FFFFFF"/>
+        </w:rPr>
+      </w:pPr>
+    </w:p>
+    <w:p>
+      <w:pPr>
+        <w:pStyle w:val="ListParagraph"/>
+        <w:tabs>
+          <w:tab w:val="left" w:pos="3015"/>
+        </w:tabs>
+        <w:ind w:left="480"/>
+        <w:rPr>
+          <w:rFonts w:ascii="Helvetica" w:hAnsi="Helvetica" w:cs="Helvetica"/>
+          <w:color w:val="333333"/>
+          <w:shd w:val="clear" w:color="auto" w:fill="FFFFFF"/>
+        </w:rPr>
+      </w:pPr>
+    </w:p>
+    <w:p>
+      <w:pPr>
+        <w:pStyle w:val="ListParagraph"/>
+        <w:tabs>
+          <w:tab w:val="left" w:pos="3015"/>
+        </w:tabs>
+        <w:ind w:left="480"/>
+        <w:rPr>
+          <w:rFonts w:ascii="Helvetica" w:hAnsi="Helvetica" w:cs="Helvetica"/>
+          <w:color w:val="333333"/>
+          <w:shd w:val="clear" w:color="auto" w:fill="FFFFFF"/>
+        </w:rPr>
+      </w:pPr>
+    </w:p>
+    <w:p>
+      <w:pPr>
+        <w:widowControl w:val="0"/>
+        <w:autoSpaceDE w:val="0"/>
+        <w:autoSpaceDN w:val="0"/>
+        <w:adjustRightInd w:val="0"/>
+        <w:spacing w:after="200" w:line="276" w:lineRule="auto"/>
+        <w:rPr>
+          <w:rFonts w:ascii="Times New Roman" w:hAnsi="Times New Roman" w:cs="Times New Roman"/>
+          <w:b/>
+          <w:bCs/>
+          <w:sz w:val="40"/>
+          <w:szCs w:val="40"/>
+          <w:u w:val="single"/>
+          <w:lang w:val="en"/>
+        </w:rPr>
+      </w:pPr>
+      <w:r>
+        <w:rPr>
+          <w:rFonts w:ascii="Times New Roman" w:hAnsi="Times New Roman" w:cs="Times New Roman"/>
+          <w:b/>
+          <w:bCs/>
+          <w:sz w:val="40"/>
+          <w:szCs w:val="40"/>
+          <w:u w:val="single"/>
+          <w:lang w:val="en"/>
+        </w:rPr>
+        <w:t>CATALOG MODULE:</w:t>
+      </w:r>
+    </w:p>
+    <w:p>
+      <w:pPr>
+        <w:widowControl w:val="0"/>
+        <w:autoSpaceDE w:val="0"/>
+        <w:autoSpaceDN w:val="0"/>
+        <w:adjustRightInd w:val="0"/>
+        <w:spacing w:after="200" w:line="276" w:lineRule="auto"/>
+        <w:rPr>
+          <w:rFonts w:ascii="Calibri" w:hAnsi="Calibri" w:cs="Calibri"/>
+          <w:lang w:val="en"/>
+        </w:rPr>
+      </w:pPr>
+    </w:p>
+    <w:p>
+      <w:pPr>
+        <w:widowControl w:val="0"/>
+        <w:autoSpaceDE w:val="0"/>
+        <w:autoSpaceDN w:val="0"/>
+        <w:adjustRightInd w:val="0"/>
+        <w:spacing w:after="200" w:line="276" w:lineRule="auto"/>
+        <w:rPr>
+          <w:rFonts w:ascii="Times New Roman" w:hAnsi="Times New Roman" w:cs="Times New Roman"/>
+          <w:sz w:val="32"/>
+          <w:szCs w:val="32"/>
+          <w:lang w:val="en"/>
+        </w:rPr>
+      </w:pPr>
+      <w:r>
+        <w:rPr>
+          <w:rFonts w:ascii="Times New Roman" w:hAnsi="Times New Roman" w:cs="Times New Roman"/>
+          <w:sz w:val="32"/>
+          <w:szCs w:val="32"/>
+          <w:lang w:val="en"/>
+        </w:rPr>
+        <w:t xml:space="preserve">1. </w:t>
+      </w:r>
+      <w:r>
+        <w:rPr>
+          <w:rFonts w:ascii="Times New Roman" w:hAnsi="Times New Roman" w:cs="Times New Roman"/>
+          <w:b/>
+          <w:bCs/>
+          <w:sz w:val="32"/>
+          <w:szCs w:val="32"/>
+          <w:lang w:val="en"/>
+        </w:rPr>
+        <w:t xml:space="preserve">Location: </w:t>
+      </w:r>
+      <w:r>
+        <w:rPr>
+          <w:rFonts w:ascii="Times New Roman" w:hAnsi="Times New Roman" w:cs="Times New Roman"/>
+          <w:sz w:val="32"/>
+          <w:szCs w:val="32"/>
+          <w:lang w:val="en"/>
+        </w:rPr>
+        <w:t xml:space="preserve">The tenant will enter the location by selecting </w:t>
       </w:r>
       <w:proofErr w:type="spellStart"/>
-      <w:r>
-        <w:rPr>
-          <w:rFonts w:ascii="Helvetica" w:hAnsi="Helvetica" w:cs="Helvetica"/>
-          <w:color w:val="333333"/>
-          <w:shd w:val="clear" w:color="auto" w:fill="FFFFFF"/>
-        </w:rPr>
-        <w:t>otp</w:t>
+      <w:proofErr w:type="gramStart"/>
+      <w:r>
+        <w:rPr>
+          <w:rFonts w:ascii="Times New Roman" w:hAnsi="Times New Roman" w:cs="Times New Roman"/>
+          <w:sz w:val="32"/>
+          <w:szCs w:val="32"/>
+          <w:lang w:val="en"/>
+        </w:rPr>
+        <w:t>city,state</w:t>
       </w:r>
       <w:proofErr w:type="spellEnd"/>
-      <w:r>
-        <w:rPr>
-          <w:rFonts w:ascii="Helvetica" w:hAnsi="Helvetica" w:cs="Helvetica"/>
-          <w:color w:val="333333"/>
-          <w:shd w:val="clear" w:color="auto" w:fill="FFFFFF"/>
-        </w:rPr>
-        <w:t xml:space="preserve"> or email </w:t>
+      <w:proofErr w:type="gramEnd"/>
+      <w:r>
+        <w:rPr>
+          <w:rFonts w:ascii="Times New Roman" w:hAnsi="Times New Roman" w:cs="Times New Roman"/>
+          <w:sz w:val="32"/>
+          <w:szCs w:val="32"/>
+          <w:lang w:val="en"/>
+        </w:rPr>
+        <w:t xml:space="preserve"> and entering </w:t>
       </w:r>
       <w:proofErr w:type="spellStart"/>
       <w:r>
         <w:rPr>
-          <w:rFonts w:ascii="Helvetica" w:hAnsi="Helvetica" w:cs="Helvetica"/>
-          <w:color w:val="333333"/>
-          <w:shd w:val="clear" w:color="auto" w:fill="FFFFFF"/>
-        </w:rPr>
-        <w:t>otp</w:t>
+          <w:rFonts w:ascii="Times New Roman" w:hAnsi="Times New Roman" w:cs="Times New Roman"/>
+          <w:sz w:val="32"/>
+          <w:szCs w:val="32"/>
+          <w:lang w:val="en"/>
+        </w:rPr>
+        <w:t>pincode</w:t>
       </w:r>
       <w:proofErr w:type="spellEnd"/>
       <w:r>
         <w:rPr>
-          <w:rFonts w:ascii="Helvetica" w:hAnsi="Helvetica" w:cs="Helvetica"/>
-          <w:color w:val="333333"/>
-          <w:shd w:val="clear" w:color="auto" w:fill="FFFFFF"/>
-        </w:rPr>
-        <w:t xml:space="preserve">. Once </w:t>
+          <w:rFonts w:ascii="Times New Roman" w:hAnsi="Times New Roman" w:cs="Times New Roman"/>
+          <w:sz w:val="32"/>
+          <w:szCs w:val="32"/>
+          <w:lang w:val="en"/>
+        </w:rPr>
+        <w:t xml:space="preserve"> . On the basis of entered </w:t>
+      </w:r>
+      <w:proofErr w:type="gramStart"/>
+      <w:r>
+        <w:rPr>
+          <w:rFonts w:ascii="Times New Roman" w:hAnsi="Times New Roman" w:cs="Times New Roman"/>
+          <w:sz w:val="32"/>
+          <w:szCs w:val="32"/>
+          <w:lang w:val="en"/>
+        </w:rPr>
+        <w:t>location ,</w:t>
+      </w:r>
+      <w:proofErr w:type="gramEnd"/>
+      <w:r>
+        <w:rPr>
+          <w:rFonts w:ascii="Times New Roman" w:hAnsi="Times New Roman" w:cs="Times New Roman"/>
+          <w:sz w:val="32"/>
+          <w:szCs w:val="32"/>
+          <w:lang w:val="en"/>
+        </w:rPr>
+        <w:t xml:space="preserve"> tenant can see available properties </w:t>
       </w:r>
       <w:proofErr w:type="spellStart"/>
       <w:r>
         <w:rPr>
-          <w:rFonts w:ascii="Helvetica" w:hAnsi="Helvetica" w:cs="Helvetica"/>
-          <w:color w:val="333333"/>
-          <w:shd w:val="clear" w:color="auto" w:fill="FFFFFF"/>
-        </w:rPr>
-        <w:t>otp</w:t>
+          <w:rFonts w:ascii="Times New Roman" w:hAnsi="Times New Roman" w:cs="Times New Roman"/>
+          <w:sz w:val="32"/>
+          <w:szCs w:val="32"/>
+          <w:lang w:val="en"/>
+        </w:rPr>
+        <w:t>whoose</w:t>
       </w:r>
       <w:proofErr w:type="spellEnd"/>
       <w:r>
         <w:rPr>
-          <w:rFonts w:ascii="Helvetica" w:hAnsi="Helvetica" w:cs="Helvetica"/>
-          <w:color w:val="333333"/>
-          <w:shd w:val="clear" w:color="auto" w:fill="FFFFFF"/>
-        </w:rPr>
-        <w:t xml:space="preserve"> is entered request for reset occurs. Log out facility is also provided.</w:t>
+          <w:rFonts w:ascii="Times New Roman" w:hAnsi="Times New Roman" w:cs="Times New Roman"/>
+          <w:sz w:val="32"/>
+          <w:szCs w:val="32"/>
+          <w:lang w:val="en"/>
+        </w:rPr>
+        <w:t xml:space="preserve"> location is same as </w:t>
+      </w:r>
+      <w:proofErr w:type="spellStart"/>
+      <w:r>
+        <w:rPr>
+          <w:rFonts w:ascii="Times New Roman" w:hAnsi="Times New Roman" w:cs="Times New Roman"/>
+          <w:sz w:val="32"/>
+          <w:szCs w:val="32"/>
+          <w:lang w:val="en"/>
+        </w:rPr>
+        <w:t>enterd</w:t>
+      </w:r>
+      <w:proofErr w:type="spellEnd"/>
+      <w:r>
+        <w:rPr>
+          <w:rFonts w:ascii="Times New Roman" w:hAnsi="Times New Roman" w:cs="Times New Roman"/>
+          <w:sz w:val="32"/>
+          <w:szCs w:val="32"/>
+          <w:lang w:val="en"/>
+        </w:rPr>
+        <w:t xml:space="preserve"> by tenant.</w:t>
+      </w:r>
+    </w:p>
+    <w:p>
+      <w:pPr>
+        <w:widowControl w:val="0"/>
+        <w:autoSpaceDE w:val="0"/>
+        <w:autoSpaceDN w:val="0"/>
+        <w:adjustRightInd w:val="0"/>
+        <w:spacing w:after="200" w:line="276" w:lineRule="auto"/>
+        <w:rPr>
+          <w:rFonts w:ascii="Times New Roman" w:hAnsi="Times New Roman" w:cs="Times New Roman"/>
+          <w:sz w:val="32"/>
+          <w:szCs w:val="32"/>
+          <w:lang w:val="en"/>
+        </w:rPr>
+      </w:pPr>
+    </w:p>
+    <w:p>
+      <w:pPr>
+        <w:widowControl w:val="0"/>
+        <w:autoSpaceDE w:val="0"/>
+        <w:autoSpaceDN w:val="0"/>
+        <w:adjustRightInd w:val="0"/>
+        <w:spacing w:after="200" w:line="276" w:lineRule="auto"/>
+        <w:rPr>
+          <w:rFonts w:ascii="Times New Roman" w:hAnsi="Times New Roman" w:cs="Times New Roman"/>
+          <w:sz w:val="32"/>
+          <w:szCs w:val="32"/>
+          <w:lang w:val="en"/>
+        </w:rPr>
+      </w:pPr>
+      <w:r>
+        <w:rPr>
+          <w:rFonts w:ascii="Times New Roman" w:hAnsi="Times New Roman" w:cs="Times New Roman"/>
+          <w:sz w:val="32"/>
+          <w:szCs w:val="32"/>
+          <w:lang w:val="en"/>
+        </w:rPr>
+        <w:t>2.</w:t>
+      </w:r>
+      <w:proofErr w:type="gramStart"/>
+      <w:r>
+        <w:rPr>
+          <w:rFonts w:ascii="Times New Roman" w:hAnsi="Times New Roman" w:cs="Times New Roman"/>
+          <w:b/>
+          <w:bCs/>
+          <w:sz w:val="32"/>
+          <w:szCs w:val="32"/>
+          <w:lang w:val="en"/>
+        </w:rPr>
+        <w:t>Photos:</w:t>
+      </w:r>
+      <w:r>
+        <w:rPr>
+          <w:rFonts w:ascii="Times New Roman" w:hAnsi="Times New Roman" w:cs="Times New Roman"/>
+          <w:sz w:val="32"/>
+          <w:szCs w:val="32"/>
+          <w:lang w:val="en"/>
+        </w:rPr>
+        <w:t>The</w:t>
+      </w:r>
+      <w:proofErr w:type="gramEnd"/>
+      <w:r>
+        <w:rPr>
+          <w:rFonts w:ascii="Times New Roman" w:hAnsi="Times New Roman" w:cs="Times New Roman"/>
+          <w:sz w:val="32"/>
+          <w:szCs w:val="32"/>
+          <w:lang w:val="en"/>
+        </w:rPr>
+        <w:t xml:space="preserve"> photos are available for the properties suggested on the basis of chosen </w:t>
+      </w:r>
+      <w:proofErr w:type="spellStart"/>
+      <w:r>
+        <w:rPr>
+          <w:rFonts w:ascii="Times New Roman" w:hAnsi="Times New Roman" w:cs="Times New Roman"/>
+          <w:sz w:val="32"/>
+          <w:szCs w:val="32"/>
+          <w:lang w:val="en"/>
+        </w:rPr>
+        <w:t>locationand</w:t>
+      </w:r>
+      <w:proofErr w:type="spellEnd"/>
+      <w:r>
+        <w:rPr>
+          <w:rFonts w:ascii="Times New Roman" w:hAnsi="Times New Roman" w:cs="Times New Roman"/>
+          <w:sz w:val="32"/>
+          <w:szCs w:val="32"/>
+          <w:lang w:val="en"/>
+        </w:rPr>
+        <w:t xml:space="preserve"> other filters applied.</w:t>
+      </w:r>
+    </w:p>
+    <w:p>
+      <w:pPr>
+        <w:widowControl w:val="0"/>
+        <w:autoSpaceDE w:val="0"/>
+        <w:autoSpaceDN w:val="0"/>
+        <w:adjustRightInd w:val="0"/>
+        <w:spacing w:after="200" w:line="276" w:lineRule="auto"/>
+        <w:rPr>
+          <w:rFonts w:ascii="Times New Roman" w:hAnsi="Times New Roman" w:cs="Times New Roman"/>
+          <w:sz w:val="32"/>
+          <w:szCs w:val="32"/>
+          <w:lang w:val="en"/>
+        </w:rPr>
+      </w:pPr>
+    </w:p>
+    <w:p>
+      <w:pPr>
+        <w:widowControl w:val="0"/>
+        <w:autoSpaceDE w:val="0"/>
+        <w:autoSpaceDN w:val="0"/>
+        <w:adjustRightInd w:val="0"/>
+        <w:spacing w:after="200" w:line="276" w:lineRule="auto"/>
+        <w:rPr>
+          <w:rFonts w:ascii="Times New Roman" w:hAnsi="Times New Roman" w:cs="Times New Roman"/>
+          <w:sz w:val="32"/>
+          <w:szCs w:val="32"/>
+          <w:lang w:val="en"/>
+        </w:rPr>
+      </w:pPr>
+      <w:r>
+        <w:rPr>
+          <w:rFonts w:ascii="Times New Roman" w:hAnsi="Times New Roman" w:cs="Times New Roman"/>
+          <w:sz w:val="32"/>
+          <w:szCs w:val="32"/>
+          <w:lang w:val="en"/>
+        </w:rPr>
+        <w:t>3.</w:t>
+      </w:r>
+      <w:r>
+        <w:rPr>
+          <w:rFonts w:ascii="Times New Roman" w:hAnsi="Times New Roman" w:cs="Times New Roman"/>
+          <w:b/>
+          <w:bCs/>
+          <w:sz w:val="32"/>
+          <w:szCs w:val="32"/>
+          <w:lang w:val="en"/>
+        </w:rPr>
+        <w:t xml:space="preserve">Rent and </w:t>
+      </w:r>
+      <w:proofErr w:type="spellStart"/>
+      <w:proofErr w:type="gramStart"/>
+      <w:r>
+        <w:rPr>
+          <w:rFonts w:ascii="Times New Roman" w:hAnsi="Times New Roman" w:cs="Times New Roman"/>
+          <w:b/>
+          <w:bCs/>
+          <w:sz w:val="32"/>
+          <w:szCs w:val="32"/>
+          <w:lang w:val="en"/>
+        </w:rPr>
+        <w:t>Pyment:</w:t>
+      </w:r>
+      <w:r>
+        <w:rPr>
+          <w:rFonts w:ascii="Times New Roman" w:hAnsi="Times New Roman" w:cs="Times New Roman"/>
+          <w:sz w:val="32"/>
+          <w:szCs w:val="32"/>
+          <w:lang w:val="en"/>
+        </w:rPr>
+        <w:t>Along</w:t>
+      </w:r>
+      <w:proofErr w:type="spellEnd"/>
+      <w:proofErr w:type="gramEnd"/>
+      <w:r>
+        <w:rPr>
+          <w:rFonts w:ascii="Times New Roman" w:hAnsi="Times New Roman" w:cs="Times New Roman"/>
+          <w:sz w:val="32"/>
+          <w:szCs w:val="32"/>
+          <w:lang w:val="en"/>
+        </w:rPr>
+        <w:t xml:space="preserve"> with the photos information regarding rent per month and security amount information is also provided for the suggested properties.</w:t>
+      </w:r>
+    </w:p>
+    <w:p>
+      <w:pPr>
+        <w:widowControl w:val="0"/>
+        <w:autoSpaceDE w:val="0"/>
+        <w:autoSpaceDN w:val="0"/>
+        <w:adjustRightInd w:val="0"/>
+        <w:spacing w:after="200" w:line="276" w:lineRule="auto"/>
+        <w:rPr>
+          <w:rFonts w:ascii="Times New Roman" w:hAnsi="Times New Roman" w:cs="Times New Roman"/>
+          <w:sz w:val="32"/>
+          <w:szCs w:val="32"/>
+          <w:lang w:val="en"/>
+        </w:rPr>
+      </w:pPr>
+    </w:p>
+    <w:p>
+      <w:pPr>
+        <w:widowControl w:val="0"/>
+        <w:autoSpaceDE w:val="0"/>
+        <w:autoSpaceDN w:val="0"/>
+        <w:adjustRightInd w:val="0"/>
+        <w:spacing w:after="200" w:line="276" w:lineRule="auto"/>
+        <w:rPr>
+          <w:rFonts w:ascii="Times New Roman" w:hAnsi="Times New Roman" w:cs="Times New Roman"/>
+          <w:sz w:val="32"/>
+          <w:szCs w:val="32"/>
+          <w:lang w:val="en"/>
+        </w:rPr>
+      </w:pPr>
+      <w:r>
+        <w:rPr>
+          <w:rFonts w:ascii="Times New Roman" w:hAnsi="Times New Roman" w:cs="Times New Roman"/>
+          <w:sz w:val="32"/>
+          <w:szCs w:val="32"/>
+          <w:lang w:val="en"/>
+        </w:rPr>
+        <w:t>4.</w:t>
+      </w:r>
+      <w:r>
+        <w:rPr>
+          <w:rFonts w:ascii="Times New Roman" w:hAnsi="Times New Roman" w:cs="Times New Roman"/>
+          <w:b/>
+          <w:bCs/>
+          <w:sz w:val="32"/>
+          <w:szCs w:val="32"/>
+          <w:lang w:val="en"/>
+        </w:rPr>
+        <w:t>Facilities</w:t>
+      </w:r>
+      <w:r>
+        <w:rPr>
+          <w:rFonts w:ascii="Times New Roman" w:hAnsi="Times New Roman" w:cs="Times New Roman"/>
+          <w:sz w:val="32"/>
+          <w:szCs w:val="32"/>
+          <w:lang w:val="en"/>
+        </w:rPr>
+        <w:t xml:space="preserve">: Suggestion of properties are also provided on the basis of facilities chosen by the </w:t>
+      </w:r>
+      <w:proofErr w:type="spellStart"/>
+      <w:proofErr w:type="gramStart"/>
+      <w:r>
+        <w:rPr>
+          <w:rFonts w:ascii="Times New Roman" w:hAnsi="Times New Roman" w:cs="Times New Roman"/>
+          <w:sz w:val="32"/>
+          <w:szCs w:val="32"/>
+          <w:lang w:val="en"/>
+        </w:rPr>
+        <w:t>users.The</w:t>
+      </w:r>
+      <w:proofErr w:type="spellEnd"/>
+      <w:proofErr w:type="gramEnd"/>
+      <w:r>
+        <w:rPr>
+          <w:rFonts w:ascii="Times New Roman" w:hAnsi="Times New Roman" w:cs="Times New Roman"/>
+          <w:sz w:val="32"/>
+          <w:szCs w:val="32"/>
+          <w:lang w:val="en"/>
+        </w:rPr>
+        <w:t xml:space="preserve"> facilities include:</w:t>
+      </w:r>
+    </w:p>
+    <w:p>
+      <w:pPr>
+        <w:widowControl w:val="0"/>
+        <w:autoSpaceDE w:val="0"/>
+        <w:autoSpaceDN w:val="0"/>
+        <w:adjustRightInd w:val="0"/>
+        <w:spacing w:after="200" w:line="276" w:lineRule="auto"/>
+        <w:rPr>
+          <w:rFonts w:ascii="Times New Roman" w:hAnsi="Times New Roman" w:cs="Times New Roman"/>
+          <w:sz w:val="32"/>
+          <w:szCs w:val="32"/>
+          <w:lang w:val="en"/>
+        </w:rPr>
+      </w:pPr>
+    </w:p>
+    <w:p>
+      <w:pPr>
+        <w:widowControl w:val="0"/>
+        <w:numPr>
+          <w:ilvl w:val="0"/>
+          <w:numId w:val="7"/>
+        </w:numPr>
+        <w:autoSpaceDE w:val="0"/>
+        <w:autoSpaceDN w:val="0"/>
+        <w:adjustRightInd w:val="0"/>
+        <w:spacing w:after="200" w:line="276" w:lineRule="auto"/>
+        <w:ind w:left="720" w:hanging="360"/>
+        <w:rPr>
+          <w:rFonts w:ascii="Times New Roman" w:hAnsi="Times New Roman" w:cs="Times New Roman"/>
+          <w:sz w:val="32"/>
+          <w:szCs w:val="32"/>
+          <w:lang w:val="en"/>
+        </w:rPr>
+      </w:pPr>
+      <w:r>
+        <w:rPr>
+          <w:rFonts w:ascii="Times New Roman" w:hAnsi="Times New Roman" w:cs="Times New Roman"/>
+          <w:sz w:val="32"/>
+          <w:szCs w:val="32"/>
+          <w:lang w:val="en"/>
+        </w:rPr>
+        <w:t xml:space="preserve"> </w:t>
+      </w:r>
+      <w:r>
+        <w:rPr>
+          <w:rFonts w:ascii="Times New Roman" w:hAnsi="Times New Roman" w:cs="Times New Roman"/>
+          <w:sz w:val="32"/>
+          <w:szCs w:val="32"/>
+          <w:u w:val="single"/>
+          <w:lang w:val="en"/>
+        </w:rPr>
+        <w:t xml:space="preserve">Home Type:  </w:t>
+      </w:r>
+      <w:r>
+        <w:rPr>
+          <w:rFonts w:ascii="Times New Roman" w:hAnsi="Times New Roman" w:cs="Times New Roman"/>
+          <w:sz w:val="32"/>
+          <w:szCs w:val="32"/>
+          <w:lang w:val="en"/>
+        </w:rPr>
+        <w:t xml:space="preserve">Homes can be of three types- </w:t>
+      </w:r>
+      <w:proofErr w:type="gramStart"/>
+      <w:r>
+        <w:rPr>
+          <w:rFonts w:ascii="Times New Roman" w:hAnsi="Times New Roman" w:cs="Times New Roman"/>
+          <w:sz w:val="32"/>
+          <w:szCs w:val="32"/>
+          <w:lang w:val="en"/>
+        </w:rPr>
+        <w:t>house ,apartment</w:t>
+      </w:r>
+      <w:proofErr w:type="gramEnd"/>
+      <w:r>
+        <w:rPr>
+          <w:rFonts w:ascii="Times New Roman" w:hAnsi="Times New Roman" w:cs="Times New Roman"/>
+          <w:sz w:val="32"/>
+          <w:szCs w:val="32"/>
+          <w:lang w:val="en"/>
+        </w:rPr>
+        <w:t xml:space="preserve"> and </w:t>
+      </w:r>
+      <w:proofErr w:type="spellStart"/>
+      <w:r>
+        <w:rPr>
+          <w:rFonts w:ascii="Times New Roman" w:hAnsi="Times New Roman" w:cs="Times New Roman"/>
+          <w:sz w:val="32"/>
+          <w:szCs w:val="32"/>
+          <w:lang w:val="en"/>
+        </w:rPr>
+        <w:t>bunglow.Tenant</w:t>
+      </w:r>
+      <w:proofErr w:type="spellEnd"/>
+      <w:r>
+        <w:rPr>
+          <w:rFonts w:ascii="Times New Roman" w:hAnsi="Times New Roman" w:cs="Times New Roman"/>
+          <w:sz w:val="32"/>
+          <w:szCs w:val="32"/>
+          <w:lang w:val="en"/>
+        </w:rPr>
+        <w:t xml:space="preserve"> can choose the required type and can get </w:t>
+      </w:r>
+      <w:proofErr w:type="spellStart"/>
+      <w:r>
+        <w:rPr>
+          <w:rFonts w:ascii="Times New Roman" w:hAnsi="Times New Roman" w:cs="Times New Roman"/>
+          <w:sz w:val="32"/>
+          <w:szCs w:val="32"/>
+          <w:lang w:val="en"/>
+        </w:rPr>
+        <w:t>suggestionon</w:t>
+      </w:r>
+      <w:proofErr w:type="spellEnd"/>
+      <w:r>
+        <w:rPr>
+          <w:rFonts w:ascii="Times New Roman" w:hAnsi="Times New Roman" w:cs="Times New Roman"/>
+          <w:sz w:val="32"/>
+          <w:szCs w:val="32"/>
+          <w:lang w:val="en"/>
+        </w:rPr>
+        <w:t xml:space="preserve"> the basis of that.</w:t>
+      </w:r>
+    </w:p>
+    <w:p>
+      <w:pPr>
+        <w:widowControl w:val="0"/>
+        <w:autoSpaceDE w:val="0"/>
+        <w:autoSpaceDN w:val="0"/>
+        <w:adjustRightInd w:val="0"/>
+        <w:spacing w:after="200" w:line="276" w:lineRule="auto"/>
+        <w:rPr>
+          <w:rFonts w:ascii="Times New Roman" w:hAnsi="Times New Roman" w:cs="Times New Roman"/>
+          <w:sz w:val="32"/>
+          <w:szCs w:val="32"/>
+          <w:lang w:val="en"/>
+        </w:rPr>
+      </w:pPr>
+    </w:p>
+    <w:p>
+      <w:pPr>
+        <w:widowControl w:val="0"/>
+        <w:numPr>
+          <w:ilvl w:val="0"/>
+          <w:numId w:val="7"/>
+        </w:numPr>
+        <w:autoSpaceDE w:val="0"/>
+        <w:autoSpaceDN w:val="0"/>
+        <w:adjustRightInd w:val="0"/>
+        <w:spacing w:after="200" w:line="276" w:lineRule="auto"/>
+        <w:ind w:left="720" w:hanging="360"/>
+        <w:rPr>
+          <w:rFonts w:ascii="Times New Roman" w:hAnsi="Times New Roman" w:cs="Times New Roman"/>
+          <w:sz w:val="32"/>
+          <w:szCs w:val="32"/>
+          <w:lang w:val="en"/>
+        </w:rPr>
+      </w:pPr>
+      <w:r>
+        <w:rPr>
+          <w:rFonts w:ascii="Times New Roman" w:hAnsi="Times New Roman" w:cs="Times New Roman"/>
+          <w:sz w:val="32"/>
+          <w:szCs w:val="32"/>
+          <w:u w:val="single"/>
+          <w:lang w:val="en"/>
+        </w:rPr>
+        <w:t xml:space="preserve">BHK: </w:t>
+      </w:r>
+      <w:r>
+        <w:rPr>
+          <w:rFonts w:ascii="Times New Roman" w:hAnsi="Times New Roman" w:cs="Times New Roman"/>
+          <w:sz w:val="32"/>
+          <w:szCs w:val="32"/>
+          <w:lang w:val="en"/>
+        </w:rPr>
+        <w:t>Property can have 1 BHK, 2BHK,3BHK or 4</w:t>
+      </w:r>
+      <w:proofErr w:type="gramStart"/>
+      <w:r>
+        <w:rPr>
+          <w:rFonts w:ascii="Times New Roman" w:hAnsi="Times New Roman" w:cs="Times New Roman"/>
+          <w:sz w:val="32"/>
+          <w:szCs w:val="32"/>
+          <w:lang w:val="en"/>
+        </w:rPr>
+        <w:t>BHK .User</w:t>
+      </w:r>
+      <w:proofErr w:type="gramEnd"/>
+      <w:r>
+        <w:rPr>
+          <w:rFonts w:ascii="Times New Roman" w:hAnsi="Times New Roman" w:cs="Times New Roman"/>
+          <w:sz w:val="32"/>
+          <w:szCs w:val="32"/>
+          <w:lang w:val="en"/>
+        </w:rPr>
+        <w:t xml:space="preserve"> can choose from the list as per requirements.</w:t>
+      </w:r>
+    </w:p>
+    <w:p>
+      <w:pPr>
+        <w:widowControl w:val="0"/>
+        <w:autoSpaceDE w:val="0"/>
+        <w:autoSpaceDN w:val="0"/>
+        <w:adjustRightInd w:val="0"/>
+        <w:spacing w:after="200" w:line="276" w:lineRule="auto"/>
+        <w:rPr>
+          <w:rFonts w:ascii="Times New Roman" w:hAnsi="Times New Roman" w:cs="Times New Roman"/>
+          <w:sz w:val="32"/>
+          <w:szCs w:val="32"/>
+          <w:lang w:val="en"/>
+        </w:rPr>
+      </w:pPr>
+    </w:p>
+    <w:p>
+      <w:pPr>
+        <w:widowControl w:val="0"/>
+        <w:numPr>
+          <w:ilvl w:val="0"/>
+          <w:numId w:val="7"/>
+        </w:numPr>
+        <w:autoSpaceDE w:val="0"/>
+        <w:autoSpaceDN w:val="0"/>
+        <w:adjustRightInd w:val="0"/>
+        <w:spacing w:after="200" w:line="276" w:lineRule="auto"/>
+        <w:ind w:left="720" w:hanging="360"/>
+        <w:rPr>
+          <w:rFonts w:ascii="Times New Roman" w:hAnsi="Times New Roman" w:cs="Times New Roman"/>
+          <w:sz w:val="32"/>
+          <w:szCs w:val="32"/>
+          <w:lang w:val="en"/>
+        </w:rPr>
+      </w:pPr>
+      <w:proofErr w:type="spellStart"/>
+      <w:proofErr w:type="gramStart"/>
+      <w:r>
+        <w:rPr>
+          <w:rFonts w:ascii="Times New Roman" w:hAnsi="Times New Roman" w:cs="Times New Roman"/>
+          <w:sz w:val="32"/>
+          <w:szCs w:val="32"/>
+          <w:u w:val="single"/>
+          <w:lang w:val="en"/>
+        </w:rPr>
+        <w:t>Price:</w:t>
+      </w:r>
+      <w:r>
+        <w:rPr>
+          <w:rFonts w:ascii="Times New Roman" w:hAnsi="Times New Roman" w:cs="Times New Roman"/>
+          <w:sz w:val="32"/>
+          <w:szCs w:val="32"/>
+          <w:lang w:val="en"/>
+        </w:rPr>
+        <w:t>Tenant</w:t>
+      </w:r>
+      <w:proofErr w:type="spellEnd"/>
+      <w:proofErr w:type="gramEnd"/>
+      <w:r>
+        <w:rPr>
+          <w:rFonts w:ascii="Times New Roman" w:hAnsi="Times New Roman" w:cs="Times New Roman"/>
+          <w:sz w:val="32"/>
+          <w:szCs w:val="32"/>
+          <w:lang w:val="en"/>
+        </w:rPr>
+        <w:t xml:space="preserve"> can choose the amount range within which they want to hire the property.</w:t>
+      </w:r>
+    </w:p>
+    <w:p>
+      <w:pPr>
+        <w:widowControl w:val="0"/>
+        <w:autoSpaceDE w:val="0"/>
+        <w:autoSpaceDN w:val="0"/>
+        <w:adjustRightInd w:val="0"/>
+        <w:spacing w:after="200" w:line="276" w:lineRule="auto"/>
+        <w:rPr>
+          <w:rFonts w:ascii="Times New Roman" w:hAnsi="Times New Roman" w:cs="Times New Roman"/>
+          <w:sz w:val="32"/>
+          <w:szCs w:val="32"/>
+          <w:lang w:val="en"/>
+        </w:rPr>
+      </w:pPr>
+    </w:p>
+    <w:p>
+      <w:pPr>
+        <w:widowControl w:val="0"/>
+        <w:numPr>
+          <w:ilvl w:val="0"/>
+          <w:numId w:val="7"/>
+        </w:numPr>
+        <w:autoSpaceDE w:val="0"/>
+        <w:autoSpaceDN w:val="0"/>
+        <w:adjustRightInd w:val="0"/>
+        <w:spacing w:after="200" w:line="276" w:lineRule="auto"/>
+        <w:ind w:left="720" w:hanging="360"/>
+        <w:rPr>
+          <w:rFonts w:ascii="Times New Roman" w:hAnsi="Times New Roman" w:cs="Times New Roman"/>
+          <w:sz w:val="32"/>
+          <w:szCs w:val="32"/>
+          <w:lang w:val="en"/>
+        </w:rPr>
+      </w:pPr>
+      <w:proofErr w:type="spellStart"/>
+      <w:proofErr w:type="gramStart"/>
+      <w:r>
+        <w:rPr>
+          <w:rFonts w:ascii="Times New Roman" w:hAnsi="Times New Roman" w:cs="Times New Roman"/>
+          <w:sz w:val="32"/>
+          <w:szCs w:val="32"/>
+          <w:u w:val="single"/>
+          <w:lang w:val="en"/>
+        </w:rPr>
+        <w:t>Parking</w:t>
+      </w:r>
+      <w:r>
+        <w:rPr>
+          <w:rFonts w:ascii="Times New Roman" w:hAnsi="Times New Roman" w:cs="Times New Roman"/>
+          <w:sz w:val="32"/>
+          <w:szCs w:val="32"/>
+          <w:lang w:val="en"/>
+        </w:rPr>
+        <w:t>:Tenant</w:t>
+      </w:r>
+      <w:proofErr w:type="spellEnd"/>
+      <w:proofErr w:type="gramEnd"/>
+      <w:r>
+        <w:rPr>
+          <w:rFonts w:ascii="Times New Roman" w:hAnsi="Times New Roman" w:cs="Times New Roman"/>
+          <w:sz w:val="32"/>
+          <w:szCs w:val="32"/>
+          <w:lang w:val="en"/>
+        </w:rPr>
+        <w:t xml:space="preserve"> can choose yes or no for parking </w:t>
+      </w:r>
+      <w:proofErr w:type="spellStart"/>
+      <w:r>
+        <w:rPr>
+          <w:rFonts w:ascii="Times New Roman" w:hAnsi="Times New Roman" w:cs="Times New Roman"/>
+          <w:sz w:val="32"/>
+          <w:szCs w:val="32"/>
+          <w:lang w:val="en"/>
+        </w:rPr>
+        <w:t>option.If</w:t>
+      </w:r>
+      <w:proofErr w:type="spellEnd"/>
+      <w:r>
+        <w:rPr>
+          <w:rFonts w:ascii="Times New Roman" w:hAnsi="Times New Roman" w:cs="Times New Roman"/>
+          <w:sz w:val="32"/>
+          <w:szCs w:val="32"/>
+          <w:lang w:val="en"/>
+        </w:rPr>
+        <w:t xml:space="preserve"> they select 'yes' they will be suggested with properties having car parking available.</w:t>
+      </w:r>
+    </w:p>
+    <w:p>
+      <w:pPr>
+        <w:widowControl w:val="0"/>
+        <w:autoSpaceDE w:val="0"/>
+        <w:autoSpaceDN w:val="0"/>
+        <w:adjustRightInd w:val="0"/>
+        <w:spacing w:after="200" w:line="276" w:lineRule="auto"/>
+        <w:rPr>
+          <w:rFonts w:ascii="Times New Roman" w:hAnsi="Times New Roman" w:cs="Times New Roman"/>
+          <w:sz w:val="32"/>
+          <w:szCs w:val="32"/>
+          <w:lang w:val="en"/>
+        </w:rPr>
+      </w:pPr>
+    </w:p>
+    <w:p>
+      <w:pPr>
+        <w:widowControl w:val="0"/>
+        <w:autoSpaceDE w:val="0"/>
+        <w:autoSpaceDN w:val="0"/>
+        <w:adjustRightInd w:val="0"/>
+        <w:spacing w:after="200" w:line="276" w:lineRule="auto"/>
+        <w:rPr>
+          <w:rFonts w:ascii="Times New Roman" w:hAnsi="Times New Roman" w:cs="Times New Roman"/>
+          <w:sz w:val="32"/>
+          <w:szCs w:val="32"/>
+          <w:lang w:val="en"/>
+        </w:rPr>
+      </w:pPr>
+      <w:r>
+        <w:rPr>
+          <w:rFonts w:ascii="Times New Roman" w:hAnsi="Times New Roman" w:cs="Times New Roman"/>
+          <w:sz w:val="32"/>
+          <w:szCs w:val="32"/>
+          <w:lang w:val="en"/>
+        </w:rPr>
+        <w:t>Tenant can choose different combination of these facilities to get their desired property.</w:t>
       </w:r>
     </w:p>
     <w:p>
@@ -1671,14 +3629,6 @@
           <w:shd w:val="clear" w:color="auto" w:fill="FFFFFF"/>
         </w:rPr>
       </w:pPr>
-      <w:r>
-        <w:rPr>
-          <w:rFonts w:ascii="Helvetica" w:hAnsi="Helvetica" w:cs="Helvetica"/>
-          <w:color w:val="333333"/>
-          <w:shd w:val="clear" w:color="auto" w:fill="FFFFFF"/>
-        </w:rPr>
-        <w:t>Inputs – username, password</w:t>
-      </w:r>
     </w:p>
     <w:p>
       <w:pPr>
@@ -1696,31 +3646,329 @@
     </w:p>
     <w:p>
       <w:pPr>
-        <w:tabs>
-          <w:tab w:val="left" w:pos="3015"/>
-        </w:tabs>
-        <w:rPr>
-          <w:rFonts w:ascii="Helvetica" w:hAnsi="Helvetica" w:cs="Helvetica"/>
-          <w:color w:val="333333"/>
-          <w:shd w:val="clear" w:color="auto" w:fill="FFFFFF"/>
-        </w:rPr>
-      </w:pPr>
-      <w:r>
-        <w:rPr>
-          <w:rFonts w:ascii="Helvetica" w:hAnsi="Helvetica" w:cs="Helvetica"/>
-          <w:color w:val="333333"/>
-          <w:shd w:val="clear" w:color="auto" w:fill="FFFFFF"/>
-        </w:rPr>
-        <w:t xml:space="preserve">3 </w:t>
-      </w:r>
-      <w:r>
-        <w:rPr>
-          <w:rFonts w:ascii="Helvetica" w:hAnsi="Helvetica" w:cs="Helvetica"/>
-          <w:color w:val="333333"/>
-          <w:shd w:val="clear" w:color="auto" w:fill="FFFFFF"/>
-        </w:rPr>
-        <w:t>Property Listing</w:t>
-      </w:r>
+        <w:widowControl w:val="0"/>
+        <w:autoSpaceDE w:val="0"/>
+        <w:autoSpaceDN w:val="0"/>
+        <w:adjustRightInd w:val="0"/>
+        <w:spacing w:after="200" w:line="276" w:lineRule="auto"/>
+        <w:jc w:val="center"/>
+        <w:rPr>
+          <w:rFonts w:ascii="Times New Roman" w:hAnsi="Times New Roman" w:cs="Times New Roman"/>
+          <w:sz w:val="28"/>
+          <w:szCs w:val="28"/>
+          <w:lang w:val="en"/>
+        </w:rPr>
+      </w:pPr>
+      <w:r>
+        <w:rPr>
+          <w:rFonts w:ascii="Times New Roman" w:hAnsi="Times New Roman" w:cs="Times New Roman"/>
+          <w:sz w:val="40"/>
+          <w:szCs w:val="40"/>
+          <w:u w:val="single"/>
+          <w:lang w:val="en"/>
+        </w:rPr>
+        <w:t>PAYMENT AND BOOKING MODULE</w:t>
+      </w:r>
+    </w:p>
+    <w:p>
+      <w:pPr>
+        <w:widowControl w:val="0"/>
+        <w:autoSpaceDE w:val="0"/>
+        <w:autoSpaceDN w:val="0"/>
+        <w:adjustRightInd w:val="0"/>
+        <w:spacing w:after="200" w:line="276" w:lineRule="auto"/>
+        <w:jc w:val="both"/>
+        <w:rPr>
+          <w:rFonts w:ascii="Times New Roman" w:hAnsi="Times New Roman" w:cs="Times New Roman"/>
+          <w:sz w:val="32"/>
+          <w:szCs w:val="32"/>
+          <w:lang w:val="en"/>
+        </w:rPr>
+      </w:pPr>
+      <w:r>
+        <w:rPr>
+          <w:rFonts w:ascii="Times New Roman" w:hAnsi="Times New Roman" w:cs="Times New Roman"/>
+          <w:sz w:val="32"/>
+          <w:szCs w:val="32"/>
+          <w:lang w:val="en"/>
+        </w:rPr>
+        <w:t xml:space="preserve">Once the Buyer is done with selection of appropriate </w:t>
+      </w:r>
+      <w:proofErr w:type="spellStart"/>
+      <w:r>
+        <w:rPr>
+          <w:rFonts w:ascii="Times New Roman" w:hAnsi="Times New Roman" w:cs="Times New Roman"/>
+          <w:sz w:val="32"/>
+          <w:szCs w:val="32"/>
+          <w:lang w:val="en"/>
+        </w:rPr>
+        <w:t>accomodation</w:t>
+      </w:r>
+      <w:proofErr w:type="spellEnd"/>
+      <w:r>
+        <w:rPr>
+          <w:rFonts w:ascii="Times New Roman" w:hAnsi="Times New Roman" w:cs="Times New Roman"/>
+          <w:sz w:val="32"/>
+          <w:szCs w:val="32"/>
+          <w:lang w:val="en"/>
+        </w:rPr>
+        <w:t>, he may proceed to payment option</w:t>
+      </w:r>
+      <w:r>
+        <w:rPr>
+          <w:rFonts w:ascii="Times New Roman" w:hAnsi="Times New Roman" w:cs="Times New Roman"/>
+          <w:sz w:val="24"/>
+          <w:szCs w:val="24"/>
+          <w:lang w:val="en"/>
+        </w:rPr>
+        <w:t xml:space="preserve">. </w:t>
+      </w:r>
+      <w:r>
+        <w:rPr>
+          <w:rFonts w:ascii="Times New Roman" w:hAnsi="Times New Roman" w:cs="Times New Roman"/>
+          <w:sz w:val="32"/>
+          <w:szCs w:val="32"/>
+          <w:lang w:val="en"/>
+        </w:rPr>
+        <w:t xml:space="preserve">Payment options will include Card payment, </w:t>
+      </w:r>
+      <w:proofErr w:type="spellStart"/>
+      <w:r>
+        <w:rPr>
+          <w:rFonts w:ascii="Times New Roman" w:hAnsi="Times New Roman" w:cs="Times New Roman"/>
+          <w:sz w:val="32"/>
+          <w:szCs w:val="32"/>
+          <w:lang w:val="en"/>
+        </w:rPr>
+        <w:t>Netbanking</w:t>
+      </w:r>
+      <w:proofErr w:type="spellEnd"/>
+      <w:r>
+        <w:rPr>
+          <w:rFonts w:ascii="Times New Roman" w:hAnsi="Times New Roman" w:cs="Times New Roman"/>
+          <w:sz w:val="32"/>
+          <w:szCs w:val="32"/>
+          <w:lang w:val="en"/>
+        </w:rPr>
+        <w:t xml:space="preserve"> and Cash Payment. Payment Amount may vary according to various factors such as Seller, ambience, facilities, duration of stay, Rating and Reviews. Certain amount needs to be paid as </w:t>
+      </w:r>
+      <w:proofErr w:type="spellStart"/>
+      <w:r>
+        <w:rPr>
+          <w:rFonts w:ascii="Times New Roman" w:hAnsi="Times New Roman" w:cs="Times New Roman"/>
+          <w:sz w:val="32"/>
+          <w:szCs w:val="32"/>
+          <w:lang w:val="en"/>
+        </w:rPr>
+        <w:t>downpayment</w:t>
+      </w:r>
+      <w:proofErr w:type="spellEnd"/>
+      <w:r>
+        <w:rPr>
+          <w:rFonts w:ascii="Times New Roman" w:hAnsi="Times New Roman" w:cs="Times New Roman"/>
+          <w:sz w:val="32"/>
+          <w:szCs w:val="32"/>
+          <w:lang w:val="en"/>
+        </w:rPr>
+        <w:t xml:space="preserve"> as per property norms. </w:t>
+      </w:r>
+    </w:p>
+    <w:p>
+      <w:pPr>
+        <w:widowControl w:val="0"/>
+        <w:autoSpaceDE w:val="0"/>
+        <w:autoSpaceDN w:val="0"/>
+        <w:adjustRightInd w:val="0"/>
+        <w:spacing w:after="200" w:line="276" w:lineRule="auto"/>
+        <w:jc w:val="both"/>
+        <w:rPr>
+          <w:rFonts w:ascii="Times New Roman" w:hAnsi="Times New Roman" w:cs="Times New Roman"/>
+          <w:sz w:val="32"/>
+          <w:szCs w:val="32"/>
+          <w:lang w:val="en"/>
+        </w:rPr>
+      </w:pPr>
+    </w:p>
+    <w:p>
+      <w:pPr>
+        <w:widowControl w:val="0"/>
+        <w:autoSpaceDE w:val="0"/>
+        <w:autoSpaceDN w:val="0"/>
+        <w:adjustRightInd w:val="0"/>
+        <w:spacing w:after="200" w:line="276" w:lineRule="auto"/>
+        <w:jc w:val="both"/>
+        <w:rPr>
+          <w:rFonts w:ascii="Times New Roman" w:hAnsi="Times New Roman" w:cs="Times New Roman"/>
+          <w:sz w:val="40"/>
+          <w:szCs w:val="40"/>
+          <w:u w:val="single"/>
+          <w:lang w:val="en"/>
+        </w:rPr>
+      </w:pPr>
+      <w:r>
+        <w:rPr>
+          <w:rFonts w:ascii="Times New Roman" w:hAnsi="Times New Roman" w:cs="Times New Roman"/>
+          <w:sz w:val="40"/>
+          <w:szCs w:val="40"/>
+          <w:u w:val="single"/>
+          <w:lang w:val="en"/>
+        </w:rPr>
+        <w:t>RENT PERIOD:</w:t>
+      </w:r>
+    </w:p>
+    <w:p>
+      <w:pPr>
+        <w:widowControl w:val="0"/>
+        <w:autoSpaceDE w:val="0"/>
+        <w:autoSpaceDN w:val="0"/>
+        <w:adjustRightInd w:val="0"/>
+        <w:spacing w:after="200" w:line="276" w:lineRule="auto"/>
+        <w:jc w:val="both"/>
+        <w:rPr>
+          <w:rFonts w:ascii="Times New Roman" w:hAnsi="Times New Roman" w:cs="Times New Roman"/>
+          <w:sz w:val="32"/>
+          <w:szCs w:val="32"/>
+          <w:lang w:val="en"/>
+        </w:rPr>
+      </w:pPr>
+      <w:r>
+        <w:rPr>
+          <w:rFonts w:ascii="Times New Roman" w:hAnsi="Times New Roman" w:cs="Times New Roman"/>
+          <w:sz w:val="32"/>
+          <w:szCs w:val="32"/>
+          <w:lang w:val="en"/>
+        </w:rPr>
+        <w:t xml:space="preserve">Longer the stay period, more will be rent. Once the user selects the </w:t>
+      </w:r>
+      <w:proofErr w:type="spellStart"/>
+      <w:r>
+        <w:rPr>
+          <w:rFonts w:ascii="Times New Roman" w:hAnsi="Times New Roman" w:cs="Times New Roman"/>
+          <w:sz w:val="32"/>
+          <w:szCs w:val="32"/>
+          <w:lang w:val="en"/>
+        </w:rPr>
+        <w:t>accomodation</w:t>
+      </w:r>
+      <w:proofErr w:type="spellEnd"/>
+      <w:r>
+        <w:rPr>
+          <w:rFonts w:ascii="Times New Roman" w:hAnsi="Times New Roman" w:cs="Times New Roman"/>
+          <w:sz w:val="32"/>
+          <w:szCs w:val="32"/>
+          <w:lang w:val="en"/>
+        </w:rPr>
+        <w:t xml:space="preserve">, Buyer will have to agree to sign stay agreement with </w:t>
+      </w:r>
+      <w:proofErr w:type="spellStart"/>
+      <w:r>
+        <w:rPr>
+          <w:rFonts w:ascii="Times New Roman" w:hAnsi="Times New Roman" w:cs="Times New Roman"/>
+          <w:sz w:val="32"/>
+          <w:szCs w:val="32"/>
+          <w:lang w:val="en"/>
+        </w:rPr>
+        <w:t>downpayment</w:t>
+      </w:r>
+      <w:proofErr w:type="spellEnd"/>
+      <w:r>
+        <w:rPr>
+          <w:rFonts w:ascii="Times New Roman" w:hAnsi="Times New Roman" w:cs="Times New Roman"/>
+          <w:sz w:val="32"/>
+          <w:szCs w:val="32"/>
+          <w:lang w:val="en"/>
+        </w:rPr>
+        <w:t xml:space="preserve"> and monthly rent to be paid through various methods as listed below. </w:t>
+      </w:r>
+    </w:p>
+    <w:p>
+      <w:pPr>
+        <w:widowControl w:val="0"/>
+        <w:autoSpaceDE w:val="0"/>
+        <w:autoSpaceDN w:val="0"/>
+        <w:adjustRightInd w:val="0"/>
+        <w:spacing w:after="200" w:line="276" w:lineRule="auto"/>
+        <w:jc w:val="both"/>
+        <w:rPr>
+          <w:rFonts w:ascii="Times New Roman" w:hAnsi="Times New Roman" w:cs="Times New Roman"/>
+          <w:sz w:val="40"/>
+          <w:szCs w:val="40"/>
+          <w:u w:val="single"/>
+          <w:lang w:val="en"/>
+        </w:rPr>
+      </w:pPr>
+      <w:r>
+        <w:rPr>
+          <w:rFonts w:ascii="Times New Roman" w:hAnsi="Times New Roman" w:cs="Times New Roman"/>
+          <w:sz w:val="40"/>
+          <w:szCs w:val="40"/>
+          <w:u w:val="single"/>
+          <w:lang w:val="en"/>
+        </w:rPr>
+        <w:t>PAYMENT METHODS:</w:t>
+      </w:r>
+    </w:p>
+    <w:p>
+      <w:pPr>
+        <w:widowControl w:val="0"/>
+        <w:autoSpaceDE w:val="0"/>
+        <w:autoSpaceDN w:val="0"/>
+        <w:adjustRightInd w:val="0"/>
+        <w:spacing w:after="200" w:line="276" w:lineRule="auto"/>
+        <w:jc w:val="both"/>
+        <w:rPr>
+          <w:rFonts w:ascii="Times New Roman" w:hAnsi="Times New Roman" w:cs="Times New Roman"/>
+          <w:sz w:val="40"/>
+          <w:szCs w:val="40"/>
+          <w:lang w:val="en"/>
+        </w:rPr>
+      </w:pPr>
+      <w:r>
+        <w:rPr>
+          <w:rFonts w:ascii="Times New Roman" w:hAnsi="Times New Roman" w:cs="Times New Roman"/>
+          <w:sz w:val="32"/>
+          <w:szCs w:val="32"/>
+          <w:lang w:val="en"/>
+        </w:rPr>
+        <w:lastRenderedPageBreak/>
+        <w:t xml:space="preserve">Various payment methods may include payment through Card, Cash, App transfer or </w:t>
+      </w:r>
+      <w:proofErr w:type="spellStart"/>
+      <w:r>
+        <w:rPr>
+          <w:rFonts w:ascii="Times New Roman" w:hAnsi="Times New Roman" w:cs="Times New Roman"/>
+          <w:sz w:val="32"/>
+          <w:szCs w:val="32"/>
+          <w:lang w:val="en"/>
+        </w:rPr>
+        <w:t>Netbanking</w:t>
+      </w:r>
+      <w:proofErr w:type="spellEnd"/>
+      <w:r>
+        <w:rPr>
+          <w:rFonts w:ascii="Times New Roman" w:hAnsi="Times New Roman" w:cs="Times New Roman"/>
+          <w:sz w:val="32"/>
+          <w:szCs w:val="32"/>
+          <w:lang w:val="en"/>
+        </w:rPr>
+        <w:t xml:space="preserve">. Monthly rent needs to be before 10th of every month. </w:t>
+      </w:r>
+    </w:p>
+    <w:p>
+      <w:pPr>
+        <w:widowControl w:val="0"/>
+        <w:autoSpaceDE w:val="0"/>
+        <w:autoSpaceDN w:val="0"/>
+        <w:adjustRightInd w:val="0"/>
+        <w:spacing w:after="200" w:line="276" w:lineRule="auto"/>
+        <w:jc w:val="both"/>
+        <w:rPr>
+          <w:rFonts w:ascii="Times New Roman" w:hAnsi="Times New Roman" w:cs="Times New Roman"/>
+          <w:sz w:val="28"/>
+          <w:szCs w:val="28"/>
+          <w:lang w:val="en"/>
+        </w:rPr>
+      </w:pPr>
     </w:p>
     <w:p>
       <w:pPr>
@@ -1735,867 +3983,195 @@
           <w:shd w:val="clear" w:color="auto" w:fill="FFFFFF"/>
         </w:rPr>
       </w:pPr>
-      <w:r>
-        <w:rPr>
-          <w:rFonts w:ascii="Helvetica" w:hAnsi="Helvetica" w:cs="Helvetica"/>
-          <w:color w:val="333333"/>
-          <w:shd w:val="clear" w:color="auto" w:fill="FFFFFF"/>
-        </w:rPr>
-        <w:t xml:space="preserve">Owner can list their properties after login. For listing properties, </w:t>
-      </w:r>
-      <w:proofErr w:type="gramStart"/>
-      <w:r>
-        <w:rPr>
-          <w:rFonts w:ascii="Helvetica" w:hAnsi="Helvetica" w:cs="Helvetica"/>
-          <w:color w:val="333333"/>
-          <w:shd w:val="clear" w:color="auto" w:fill="FFFFFF"/>
-        </w:rPr>
-        <w:t>a number of</w:t>
-      </w:r>
-      <w:proofErr w:type="gramEnd"/>
-      <w:r>
-        <w:rPr>
-          <w:rFonts w:ascii="Helvetica" w:hAnsi="Helvetica" w:cs="Helvetica"/>
-          <w:color w:val="333333"/>
-          <w:shd w:val="clear" w:color="auto" w:fill="FFFFFF"/>
-        </w:rPr>
-        <w:t xml:space="preserve"> inputs must be provided like –</w:t>
-      </w:r>
-    </w:p>
-    <w:p>
-      <w:pPr>
-        <w:pStyle w:val="ListParagraph"/>
-        <w:numPr>
-          <w:ilvl w:val="0"/>
-          <w:numId w:val="4"/>
-        </w:numPr>
-        <w:tabs>
-          <w:tab w:val="left" w:pos="3015"/>
-        </w:tabs>
-        <w:rPr>
-          <w:rFonts w:ascii="Helvetica" w:hAnsi="Helvetica" w:cs="Helvetica"/>
-          <w:color w:val="333333"/>
-          <w:shd w:val="clear" w:color="auto" w:fill="FFFFFF"/>
-        </w:rPr>
-      </w:pPr>
-      <w:r>
-        <w:rPr>
-          <w:rFonts w:ascii="Helvetica" w:hAnsi="Helvetica" w:cs="Helvetica"/>
-          <w:color w:val="333333"/>
-          <w:shd w:val="clear" w:color="auto" w:fill="FFFFFF"/>
-        </w:rPr>
-        <w:t>Property Address</w:t>
-      </w:r>
-    </w:p>
-    <w:p>
-      <w:pPr>
-        <w:pStyle w:val="ListParagraph"/>
-        <w:numPr>
-          <w:ilvl w:val="0"/>
-          <w:numId w:val="4"/>
-        </w:numPr>
-        <w:tabs>
-          <w:tab w:val="left" w:pos="3015"/>
-        </w:tabs>
-        <w:rPr>
-          <w:rFonts w:ascii="Helvetica" w:hAnsi="Helvetica" w:cs="Helvetica"/>
-          <w:color w:val="333333"/>
-          <w:shd w:val="clear" w:color="auto" w:fill="FFFFFF"/>
-        </w:rPr>
-      </w:pPr>
-      <w:r>
-        <w:rPr>
-          <w:rFonts w:ascii="Helvetica" w:hAnsi="Helvetica" w:cs="Helvetica"/>
-          <w:color w:val="333333"/>
-          <w:shd w:val="clear" w:color="auto" w:fill="FFFFFF"/>
-        </w:rPr>
-        <w:t>Property Type – House, Apartment unit, Room</w:t>
-      </w:r>
-    </w:p>
-    <w:p>
-      <w:pPr>
-        <w:pStyle w:val="ListParagraph"/>
-        <w:numPr>
-          <w:ilvl w:val="0"/>
-          <w:numId w:val="4"/>
-        </w:numPr>
-        <w:tabs>
-          <w:tab w:val="left" w:pos="3015"/>
-        </w:tabs>
-        <w:rPr>
-          <w:rFonts w:ascii="Helvetica" w:hAnsi="Helvetica" w:cs="Helvetica"/>
-          <w:color w:val="333333"/>
-          <w:shd w:val="clear" w:color="auto" w:fill="FFFFFF"/>
-        </w:rPr>
-      </w:pPr>
-      <w:r>
-        <w:rPr>
-          <w:rFonts w:ascii="Helvetica" w:hAnsi="Helvetica" w:cs="Helvetica"/>
-          <w:color w:val="333333"/>
-          <w:shd w:val="clear" w:color="auto" w:fill="FFFFFF"/>
-        </w:rPr>
-        <w:t>Property Features – Number of Bedrooms, Bathrooms, Balcony, Floors</w:t>
-      </w:r>
-    </w:p>
-    <w:p>
-      <w:pPr>
-        <w:pStyle w:val="ListParagraph"/>
-        <w:numPr>
-          <w:ilvl w:val="0"/>
-          <w:numId w:val="4"/>
-        </w:numPr>
-        <w:tabs>
-          <w:tab w:val="left" w:pos="3015"/>
-        </w:tabs>
-        <w:rPr>
-          <w:rFonts w:ascii="Helvetica" w:hAnsi="Helvetica" w:cs="Helvetica"/>
-          <w:color w:val="333333"/>
-          <w:shd w:val="clear" w:color="auto" w:fill="FFFFFF"/>
-        </w:rPr>
-      </w:pPr>
-      <w:r>
-        <w:rPr>
-          <w:rFonts w:ascii="Helvetica" w:hAnsi="Helvetica" w:cs="Helvetica"/>
-          <w:color w:val="333333"/>
-          <w:shd w:val="clear" w:color="auto" w:fill="FFFFFF"/>
-        </w:rPr>
-        <w:t xml:space="preserve">Area Covered – </w:t>
-      </w:r>
-      <w:proofErr w:type="spellStart"/>
-      <w:r>
-        <w:rPr>
-          <w:rFonts w:ascii="Helvetica" w:hAnsi="Helvetica" w:cs="Helvetica"/>
-          <w:color w:val="333333"/>
-          <w:shd w:val="clear" w:color="auto" w:fill="FFFFFF"/>
-        </w:rPr>
-        <w:t>sqft</w:t>
-      </w:r>
-      <w:proofErr w:type="spellEnd"/>
-    </w:p>
-    <w:p>
-      <w:pPr>
-        <w:pStyle w:val="ListParagraph"/>
-        <w:numPr>
-          <w:ilvl w:val="0"/>
-          <w:numId w:val="4"/>
-        </w:numPr>
-        <w:tabs>
-          <w:tab w:val="left" w:pos="3015"/>
-        </w:tabs>
-        <w:rPr>
-          <w:rFonts w:ascii="Helvetica" w:hAnsi="Helvetica" w:cs="Helvetica"/>
-          <w:color w:val="333333"/>
-          <w:shd w:val="clear" w:color="auto" w:fill="FFFFFF"/>
-        </w:rPr>
-      </w:pPr>
-      <w:r>
-        <w:rPr>
-          <w:rFonts w:ascii="Helvetica" w:hAnsi="Helvetica" w:cs="Helvetica"/>
-          <w:color w:val="333333"/>
-          <w:shd w:val="clear" w:color="auto" w:fill="FFFFFF"/>
-        </w:rPr>
-        <w:t>Furnished status – fully, semi, none</w:t>
-      </w:r>
-    </w:p>
-    <w:p>
-      <w:pPr>
-        <w:pStyle w:val="ListParagraph"/>
-        <w:numPr>
-          <w:ilvl w:val="0"/>
-          <w:numId w:val="4"/>
-        </w:numPr>
-        <w:tabs>
-          <w:tab w:val="left" w:pos="3015"/>
-        </w:tabs>
-        <w:rPr>
-          <w:rFonts w:ascii="Helvetica" w:hAnsi="Helvetica" w:cs="Helvetica"/>
-          <w:color w:val="333333"/>
-          <w:shd w:val="clear" w:color="auto" w:fill="FFFFFF"/>
-        </w:rPr>
-      </w:pPr>
-      <w:r>
-        <w:rPr>
-          <w:rFonts w:ascii="Helvetica" w:hAnsi="Helvetica" w:cs="Helvetica"/>
-          <w:color w:val="333333"/>
-          <w:shd w:val="clear" w:color="auto" w:fill="FFFFFF"/>
-        </w:rPr>
-        <w:t>Availability status – select date, immediately</w:t>
-      </w:r>
-    </w:p>
-    <w:p>
-      <w:pPr>
-        <w:pStyle w:val="ListParagraph"/>
-        <w:numPr>
-          <w:ilvl w:val="0"/>
-          <w:numId w:val="4"/>
-        </w:numPr>
-        <w:tabs>
-          <w:tab w:val="left" w:pos="3015"/>
-        </w:tabs>
-        <w:rPr>
-          <w:rFonts w:ascii="Helvetica" w:hAnsi="Helvetica" w:cs="Helvetica"/>
-          <w:color w:val="333333"/>
-          <w:shd w:val="clear" w:color="auto" w:fill="FFFFFF"/>
-        </w:rPr>
-      </w:pPr>
-      <w:r>
-        <w:rPr>
-          <w:rFonts w:ascii="Helvetica" w:hAnsi="Helvetica" w:cs="Helvetica"/>
-          <w:color w:val="333333"/>
-          <w:shd w:val="clear" w:color="auto" w:fill="FFFFFF"/>
-        </w:rPr>
-        <w:t>Age of Construction</w:t>
-      </w:r>
-    </w:p>
-    <w:p>
-      <w:pPr>
-        <w:pStyle w:val="ListParagraph"/>
-        <w:numPr>
-          <w:ilvl w:val="0"/>
-          <w:numId w:val="4"/>
-        </w:numPr>
-        <w:tabs>
-          <w:tab w:val="left" w:pos="3015"/>
-        </w:tabs>
-        <w:rPr>
-          <w:rFonts w:ascii="Helvetica" w:hAnsi="Helvetica" w:cs="Helvetica"/>
-          <w:color w:val="333333"/>
-          <w:shd w:val="clear" w:color="auto" w:fill="FFFFFF"/>
-        </w:rPr>
-      </w:pPr>
-      <w:r>
-        <w:rPr>
-          <w:rFonts w:ascii="Helvetica" w:hAnsi="Helvetica" w:cs="Helvetica"/>
-          <w:color w:val="333333"/>
-          <w:shd w:val="clear" w:color="auto" w:fill="FFFFFF"/>
-        </w:rPr>
-        <w:t>Monthly Rent</w:t>
-      </w:r>
-    </w:p>
-    <w:p>
-      <w:pPr>
-        <w:pStyle w:val="ListParagraph"/>
-        <w:numPr>
-          <w:ilvl w:val="0"/>
-          <w:numId w:val="4"/>
-        </w:numPr>
-        <w:tabs>
-          <w:tab w:val="left" w:pos="3015"/>
-        </w:tabs>
-        <w:rPr>
-          <w:rFonts w:ascii="Helvetica" w:hAnsi="Helvetica" w:cs="Helvetica"/>
-          <w:color w:val="333333"/>
-          <w:shd w:val="clear" w:color="auto" w:fill="FFFFFF"/>
-        </w:rPr>
-      </w:pPr>
-      <w:r>
-        <w:rPr>
-          <w:rFonts w:ascii="Helvetica" w:hAnsi="Helvetica" w:cs="Helvetica"/>
-          <w:color w:val="333333"/>
-          <w:shd w:val="clear" w:color="auto" w:fill="FFFFFF"/>
-        </w:rPr>
-        <w:t>Security Deposit – set to one month’s rent</w:t>
-      </w:r>
-    </w:p>
-    <w:p>
-      <w:pPr>
-        <w:pStyle w:val="ListParagraph"/>
-        <w:numPr>
-          <w:ilvl w:val="0"/>
-          <w:numId w:val="4"/>
-        </w:numPr>
-        <w:tabs>
-          <w:tab w:val="left" w:pos="3015"/>
-        </w:tabs>
-        <w:rPr>
-          <w:rFonts w:ascii="Helvetica" w:hAnsi="Helvetica" w:cs="Helvetica"/>
-          <w:color w:val="333333"/>
-          <w:shd w:val="clear" w:color="auto" w:fill="FFFFFF"/>
-        </w:rPr>
-      </w:pPr>
-      <w:r>
-        <w:rPr>
-          <w:rFonts w:ascii="Helvetica" w:hAnsi="Helvetica" w:cs="Helvetica"/>
-          <w:color w:val="333333"/>
-          <w:shd w:val="clear" w:color="auto" w:fill="FFFFFF"/>
-        </w:rPr>
-        <w:t>Lease Duration – minimum and maximum</w:t>
-      </w:r>
-    </w:p>
-    <w:p>
-      <w:pPr>
-        <w:pStyle w:val="ListParagraph"/>
-        <w:numPr>
-          <w:ilvl w:val="0"/>
-          <w:numId w:val="4"/>
-        </w:numPr>
-        <w:tabs>
-          <w:tab w:val="left" w:pos="3015"/>
-        </w:tabs>
-        <w:rPr>
-          <w:rFonts w:ascii="Helvetica" w:hAnsi="Helvetica" w:cs="Helvetica"/>
-          <w:color w:val="333333"/>
-          <w:shd w:val="clear" w:color="auto" w:fill="FFFFFF"/>
-        </w:rPr>
-      </w:pPr>
-      <w:r>
-        <w:rPr>
-          <w:rFonts w:ascii="Helvetica" w:hAnsi="Helvetica" w:cs="Helvetica"/>
-          <w:color w:val="333333"/>
-          <w:shd w:val="clear" w:color="auto" w:fill="FFFFFF"/>
-        </w:rPr>
-        <w:t>Lease Terms – Electricity, trash etc</w:t>
-      </w:r>
-    </w:p>
-    <w:p>
-      <w:pPr>
-        <w:pStyle w:val="ListParagraph"/>
-        <w:numPr>
-          <w:ilvl w:val="0"/>
-          <w:numId w:val="4"/>
-        </w:numPr>
-        <w:tabs>
-          <w:tab w:val="left" w:pos="3015"/>
-        </w:tabs>
-        <w:rPr>
-          <w:rFonts w:ascii="Helvetica" w:hAnsi="Helvetica" w:cs="Helvetica"/>
-          <w:color w:val="333333"/>
-          <w:shd w:val="clear" w:color="auto" w:fill="FFFFFF"/>
-        </w:rPr>
-      </w:pPr>
-      <w:r>
-        <w:rPr>
-          <w:rFonts w:ascii="Helvetica" w:hAnsi="Helvetica" w:cs="Helvetica"/>
-          <w:color w:val="333333"/>
-          <w:shd w:val="clear" w:color="auto" w:fill="FFFFFF"/>
-        </w:rPr>
-        <w:t>Description</w:t>
-      </w:r>
-    </w:p>
-    <w:p>
-      <w:pPr>
-        <w:pStyle w:val="ListParagraph"/>
-        <w:numPr>
-          <w:ilvl w:val="0"/>
-          <w:numId w:val="4"/>
-        </w:numPr>
-        <w:tabs>
-          <w:tab w:val="left" w:pos="3015"/>
-        </w:tabs>
-        <w:rPr>
-          <w:rFonts w:ascii="Helvetica" w:hAnsi="Helvetica" w:cs="Helvetica"/>
-          <w:color w:val="333333"/>
-          <w:shd w:val="clear" w:color="auto" w:fill="FFFFFF"/>
-        </w:rPr>
-      </w:pPr>
-      <w:r>
-        <w:rPr>
-          <w:rFonts w:ascii="Helvetica" w:hAnsi="Helvetica" w:cs="Helvetica"/>
-          <w:color w:val="333333"/>
-          <w:shd w:val="clear" w:color="auto" w:fill="FFFFFF"/>
-        </w:rPr>
-        <w:t>Contact information</w:t>
-      </w:r>
-    </w:p>
-    <w:p>
-      <w:pPr>
-        <w:pStyle w:val="ListParagraph"/>
-        <w:numPr>
-          <w:ilvl w:val="0"/>
-          <w:numId w:val="4"/>
-        </w:numPr>
-        <w:tabs>
-          <w:tab w:val="left" w:pos="3015"/>
-        </w:tabs>
-        <w:rPr>
-          <w:rFonts w:ascii="Helvetica" w:hAnsi="Helvetica" w:cs="Helvetica"/>
-          <w:color w:val="333333"/>
-          <w:shd w:val="clear" w:color="auto" w:fill="FFFFFF"/>
-        </w:rPr>
-      </w:pPr>
-      <w:r>
-        <w:rPr>
-          <w:rFonts w:ascii="Helvetica" w:hAnsi="Helvetica" w:cs="Helvetica"/>
-          <w:color w:val="333333"/>
-          <w:shd w:val="clear" w:color="auto" w:fill="FFFFFF"/>
-        </w:rPr>
-        <w:t xml:space="preserve">Amenities – A/c, Wheelchair access, </w:t>
-      </w:r>
-      <w:proofErr w:type="spellStart"/>
-      <w:r>
-        <w:rPr>
-          <w:rFonts w:ascii="Helvetica" w:hAnsi="Helvetica" w:cs="Helvetica"/>
-          <w:color w:val="333333"/>
-          <w:shd w:val="clear" w:color="auto" w:fill="FFFFFF"/>
-        </w:rPr>
-        <w:t>wifi</w:t>
-      </w:r>
-      <w:proofErr w:type="spellEnd"/>
-      <w:r>
-        <w:rPr>
-          <w:rFonts w:ascii="Helvetica" w:hAnsi="Helvetica" w:cs="Helvetica"/>
-          <w:color w:val="333333"/>
-          <w:shd w:val="clear" w:color="auto" w:fill="FFFFFF"/>
-        </w:rPr>
-        <w:t>, garage parking, laundry, pets, any additional amenities</w:t>
-      </w:r>
-    </w:p>
-    <w:p>
-      <w:pPr>
-        <w:pStyle w:val="ListParagraph"/>
-        <w:numPr>
-          <w:ilvl w:val="0"/>
-          <w:numId w:val="4"/>
-        </w:numPr>
-        <w:tabs>
-          <w:tab w:val="left" w:pos="3015"/>
-        </w:tabs>
-        <w:rPr>
-          <w:rFonts w:ascii="Helvetica" w:hAnsi="Helvetica" w:cs="Helvetica"/>
-          <w:color w:val="333333"/>
-          <w:shd w:val="clear" w:color="auto" w:fill="FFFFFF"/>
-        </w:rPr>
-      </w:pPr>
-      <w:r>
-        <w:rPr>
-          <w:rFonts w:ascii="Helvetica" w:hAnsi="Helvetica" w:cs="Helvetica"/>
-          <w:color w:val="333333"/>
-          <w:shd w:val="clear" w:color="auto" w:fill="FFFFFF"/>
-        </w:rPr>
-        <w:t>Photos and Media</w:t>
-      </w:r>
-    </w:p>
-    <w:p>
-      <w:pPr>
-        <w:pStyle w:val="ListParagraph"/>
-        <w:numPr>
-          <w:ilvl w:val="0"/>
-          <w:numId w:val="4"/>
-        </w:numPr>
-        <w:tabs>
-          <w:tab w:val="left" w:pos="3015"/>
-        </w:tabs>
-        <w:rPr>
-          <w:rFonts w:ascii="Helvetica" w:hAnsi="Helvetica" w:cs="Helvetica"/>
-          <w:color w:val="333333"/>
-          <w:shd w:val="clear" w:color="auto" w:fill="FFFFFF"/>
-        </w:rPr>
-      </w:pPr>
-      <w:r>
-        <w:rPr>
-          <w:rFonts w:ascii="Helvetica" w:hAnsi="Helvetica" w:cs="Helvetica"/>
-          <w:color w:val="333333"/>
-          <w:shd w:val="clear" w:color="auto" w:fill="FFFFFF"/>
-        </w:rPr>
-        <w:t>Upload documents related to the property</w:t>
-      </w:r>
-    </w:p>
-    <w:p>
-      <w:pPr>
-        <w:pStyle w:val="ListParagraph"/>
-        <w:tabs>
-          <w:tab w:val="left" w:pos="3015"/>
-        </w:tabs>
-        <w:ind w:left="1200"/>
-        <w:rPr>
-          <w:rFonts w:ascii="Helvetica" w:hAnsi="Helvetica" w:cs="Helvetica"/>
-          <w:color w:val="333333"/>
-          <w:shd w:val="clear" w:color="auto" w:fill="FFFFFF"/>
-        </w:rPr>
-      </w:pPr>
-    </w:p>
-    <w:p>
-      <w:pPr>
-        <w:pStyle w:val="ListParagraph"/>
-        <w:tabs>
-          <w:tab w:val="left" w:pos="3015"/>
-        </w:tabs>
-        <w:ind w:left="1200"/>
-        <w:rPr>
-          <w:rFonts w:ascii="Helvetica" w:hAnsi="Helvetica" w:cs="Helvetica"/>
-          <w:color w:val="333333"/>
-          <w:shd w:val="clear" w:color="auto" w:fill="FFFFFF"/>
-        </w:rPr>
-      </w:pPr>
-      <w:r>
-        <w:rPr>
-          <w:rFonts w:ascii="Helvetica" w:hAnsi="Helvetica" w:cs="Helvetica"/>
-          <w:color w:val="333333"/>
-          <w:shd w:val="clear" w:color="auto" w:fill="FFFFFF"/>
-        </w:rPr>
-        <w:t>After submitting the listing, it will be under screening process. During screening the admin will check and verify the property and if passes the screening, the listing occurs to other users. The screening process can take almost 48 hrs.</w:t>
-      </w:r>
-    </w:p>
-    <w:p>
-      <w:pPr>
-        <w:pStyle w:val="ListParagraph"/>
-        <w:tabs>
-          <w:tab w:val="left" w:pos="3015"/>
-        </w:tabs>
-        <w:ind w:left="1200"/>
-        <w:rPr>
-          <w:rFonts w:ascii="Helvetica" w:hAnsi="Helvetica" w:cs="Helvetica"/>
-          <w:color w:val="333333"/>
-          <w:shd w:val="clear" w:color="auto" w:fill="FFFFFF"/>
-        </w:rPr>
-      </w:pPr>
-      <w:r>
-        <w:rPr>
-          <w:rFonts w:ascii="Helvetica" w:hAnsi="Helvetica" w:cs="Helvetica"/>
-          <w:color w:val="333333"/>
-          <w:shd w:val="clear" w:color="auto" w:fill="FFFFFF"/>
-        </w:rPr>
-        <w:t>An owner can have more than 1 properties listed. He can edit and remove them as required.</w:t>
-      </w:r>
-    </w:p>
-    <w:p>
-      <w:pPr>
-        <w:pStyle w:val="ListParagraph"/>
-        <w:tabs>
-          <w:tab w:val="left" w:pos="3015"/>
-        </w:tabs>
-        <w:ind w:left="1200"/>
-        <w:rPr>
-          <w:rFonts w:ascii="Helvetica" w:hAnsi="Helvetica" w:cs="Helvetica"/>
-          <w:color w:val="333333"/>
-          <w:shd w:val="clear" w:color="auto" w:fill="FFFFFF"/>
-        </w:rPr>
-      </w:pPr>
-    </w:p>
-    <w:p>
-      <w:pPr>
-        <w:tabs>
-          <w:tab w:val="left" w:pos="3015"/>
-        </w:tabs>
-        <w:rPr>
-          <w:rFonts w:ascii="Helvetica" w:hAnsi="Helvetica" w:cs="Helvetica"/>
-          <w:color w:val="333333"/>
-          <w:shd w:val="clear" w:color="auto" w:fill="FFFFFF"/>
-        </w:rPr>
-      </w:pPr>
-      <w:r>
-        <w:rPr>
-          <w:rFonts w:ascii="Helvetica" w:hAnsi="Helvetica" w:cs="Helvetica"/>
-          <w:color w:val="333333"/>
-          <w:shd w:val="clear" w:color="auto" w:fill="FFFFFF"/>
-        </w:rPr>
-        <w:t xml:space="preserve">4 </w:t>
-      </w:r>
-      <w:r>
-        <w:rPr>
-          <w:rFonts w:ascii="Helvetica" w:hAnsi="Helvetica" w:cs="Helvetica"/>
-          <w:color w:val="333333"/>
-          <w:shd w:val="clear" w:color="auto" w:fill="FFFFFF"/>
-        </w:rPr>
-        <w:t>Owner Profile</w:t>
-      </w:r>
-    </w:p>
-    <w:p>
-      <w:pPr>
-        <w:pStyle w:val="ListParagraph"/>
-        <w:tabs>
-          <w:tab w:val="left" w:pos="3015"/>
-        </w:tabs>
-        <w:ind w:left="480"/>
-        <w:rPr>
-          <w:rFonts w:ascii="Helvetica" w:hAnsi="Helvetica" w:cs="Helvetica"/>
-          <w:color w:val="333333"/>
-          <w:shd w:val="clear" w:color="auto" w:fill="FFFFFF"/>
-        </w:rPr>
-      </w:pPr>
-      <w:r>
-        <w:rPr>
-          <w:rFonts w:ascii="Helvetica" w:hAnsi="Helvetica" w:cs="Helvetica"/>
-          <w:color w:val="333333"/>
-          <w:shd w:val="clear" w:color="auto" w:fill="FFFFFF"/>
-        </w:rPr>
-        <w:t xml:space="preserve">Owner can view all their properties, their current and future bookings. Previous bookings and the reviews and ratings can also be viewed. All details of the owner will be displayed here. It will have edit option also. If details of owner or properties are </w:t>
-      </w:r>
-      <w:proofErr w:type="gramStart"/>
-      <w:r>
-        <w:rPr>
-          <w:rFonts w:ascii="Helvetica" w:hAnsi="Helvetica" w:cs="Helvetica"/>
-          <w:color w:val="333333"/>
-          <w:shd w:val="clear" w:color="auto" w:fill="FFFFFF"/>
-        </w:rPr>
-        <w:t>edited</w:t>
-      </w:r>
-      <w:proofErr w:type="gramEnd"/>
-      <w:r>
-        <w:rPr>
-          <w:rFonts w:ascii="Helvetica" w:hAnsi="Helvetica" w:cs="Helvetica"/>
-          <w:color w:val="333333"/>
-          <w:shd w:val="clear" w:color="auto" w:fill="FFFFFF"/>
-        </w:rPr>
-        <w:t xml:space="preserve"> then it will undergo screening once again before being available for listing.</w:t>
-      </w:r>
-    </w:p>
-    <w:p>
-      <w:pPr>
-        <w:tabs>
-          <w:tab w:val="left" w:pos="3015"/>
-        </w:tabs>
-        <w:rPr>
-          <w:rFonts w:ascii="Helvetica" w:hAnsi="Helvetica" w:cs="Helvetica"/>
-          <w:color w:val="333333"/>
-          <w:shd w:val="clear" w:color="auto" w:fill="FFFFFF"/>
-        </w:rPr>
-      </w:pPr>
-    </w:p>
-    <w:p>
-      <w:pPr>
-        <w:tabs>
-          <w:tab w:val="left" w:pos="3015"/>
-        </w:tabs>
-        <w:rPr>
-          <w:rFonts w:ascii="Helvetica" w:hAnsi="Helvetica" w:cs="Helvetica"/>
-          <w:color w:val="333333"/>
-          <w:shd w:val="clear" w:color="auto" w:fill="FFFFFF"/>
-        </w:rPr>
-      </w:pPr>
-      <w:r>
-        <w:rPr>
-          <w:rFonts w:ascii="Helvetica" w:hAnsi="Helvetica" w:cs="Helvetica"/>
-          <w:color w:val="333333"/>
-          <w:shd w:val="clear" w:color="auto" w:fill="FFFFFF"/>
-        </w:rPr>
-        <w:t xml:space="preserve">5 </w:t>
-      </w:r>
-      <w:r>
-        <w:rPr>
-          <w:rFonts w:ascii="Helvetica" w:hAnsi="Helvetica" w:cs="Helvetica"/>
-          <w:color w:val="333333"/>
-          <w:shd w:val="clear" w:color="auto" w:fill="FFFFFF"/>
-        </w:rPr>
-        <w:t>Booking Details</w:t>
-      </w:r>
-    </w:p>
-    <w:p>
-      <w:pPr>
-        <w:pStyle w:val="ListParagraph"/>
-        <w:tabs>
-          <w:tab w:val="left" w:pos="3015"/>
-        </w:tabs>
-        <w:ind w:left="480"/>
-        <w:rPr>
-          <w:rFonts w:ascii="Helvetica" w:hAnsi="Helvetica" w:cs="Helvetica"/>
-          <w:color w:val="333333"/>
-          <w:shd w:val="clear" w:color="auto" w:fill="FFFFFF"/>
-        </w:rPr>
-      </w:pPr>
-      <w:r>
-        <w:rPr>
-          <w:rFonts w:ascii="Helvetica" w:hAnsi="Helvetica" w:cs="Helvetica"/>
-          <w:color w:val="333333"/>
-          <w:shd w:val="clear" w:color="auto" w:fill="FFFFFF"/>
-        </w:rPr>
-        <w:t>Once a customer books the home, the booking details will be displayed – duration of lease, number of people, details of the people who booked and the payment details.</w:t>
-      </w:r>
-    </w:p>
-    <w:p>
-      <w:pPr>
-        <w:pStyle w:val="ListParagraph"/>
-        <w:tabs>
-          <w:tab w:val="left" w:pos="3015"/>
-        </w:tabs>
-        <w:ind w:left="480"/>
-        <w:rPr>
-          <w:rFonts w:ascii="Helvetica" w:hAnsi="Helvetica" w:cs="Helvetica"/>
-          <w:color w:val="333333"/>
-          <w:shd w:val="clear" w:color="auto" w:fill="FFFFFF"/>
-        </w:rPr>
-      </w:pPr>
-      <w:r>
-        <w:rPr>
-          <w:rFonts w:ascii="Helvetica" w:hAnsi="Helvetica" w:cs="Helvetica"/>
-          <w:color w:val="333333"/>
-          <w:shd w:val="clear" w:color="auto" w:fill="FFFFFF"/>
-        </w:rPr>
-        <w:t>All the current and future bookings will be shown separate from that of previous bookings. Payment will be received by the owner after 24-48 hrs of the house being occupied.</w:t>
-      </w:r>
       <w:bookmarkStart w:id="0" w:name="_GoBack"/>
       <w:bookmarkEnd w:id="0"/>
     </w:p>
     <w:p>
       <w:pPr>
-        <w:tabs>
-          <w:tab w:val="left" w:pos="3015"/>
-        </w:tabs>
-        <w:rPr>
-          <w:sz w:val="32"/>
-          <w:szCs w:val="32"/>
-        </w:rPr>
-      </w:pPr>
-    </w:p>
-    <w:p>
-      <w:pPr>
-        <w:tabs>
-          <w:tab w:val="left" w:pos="3015"/>
-        </w:tabs>
-        <w:rPr>
-          <w:sz w:val="32"/>
-          <w:szCs w:val="32"/>
-        </w:rPr>
-      </w:pPr>
-      <w:r>
-        <w:rPr>
-          <w:sz w:val="32"/>
-          <w:szCs w:val="32"/>
-        </w:rPr>
-        <w:t>ADMIN MODULE</w:t>
-      </w:r>
-    </w:p>
-    <w:p>
-      <w:pPr>
-        <w:tabs>
-          <w:tab w:val="left" w:pos="3015"/>
-        </w:tabs>
-        <w:rPr>
-          <w:sz w:val="32"/>
-          <w:szCs w:val="32"/>
-        </w:rPr>
-      </w:pPr>
-      <w:r>
-        <w:rPr>
-          <w:sz w:val="32"/>
-          <w:szCs w:val="32"/>
-        </w:rPr>
-        <w:t xml:space="preserve">This Module is operated by the Admin </w:t>
-      </w:r>
-      <w:proofErr w:type="gramStart"/>
-      <w:r>
-        <w:rPr>
-          <w:sz w:val="32"/>
-          <w:szCs w:val="32"/>
-        </w:rPr>
-        <w:t>User .</w:t>
-      </w:r>
-      <w:proofErr w:type="gramEnd"/>
-      <w:r>
-        <w:rPr>
-          <w:sz w:val="32"/>
-          <w:szCs w:val="32"/>
-        </w:rPr>
-        <w:t xml:space="preserve"> The main function of the Admin is to ensure verification of properties listed by the </w:t>
-      </w:r>
-      <w:proofErr w:type="gramStart"/>
-      <w:r>
-        <w:rPr>
-          <w:sz w:val="32"/>
-          <w:szCs w:val="32"/>
-        </w:rPr>
-        <w:t>Renters .</w:t>
-      </w:r>
-      <w:proofErr w:type="gramEnd"/>
-      <w:r>
-        <w:rPr>
-          <w:sz w:val="32"/>
-          <w:szCs w:val="32"/>
-        </w:rPr>
-        <w:t xml:space="preserve"> The Admin has to sign in using his/her credentials at the Login page and will be directed to his profile page where he can take various </w:t>
-      </w:r>
-      <w:proofErr w:type="gramStart"/>
-      <w:r>
-        <w:rPr>
-          <w:sz w:val="32"/>
-          <w:szCs w:val="32"/>
-        </w:rPr>
-        <w:t>actions .</w:t>
-      </w:r>
-      <w:proofErr w:type="gramEnd"/>
-    </w:p>
-    <w:p>
-      <w:pPr>
-        <w:tabs>
-          <w:tab w:val="left" w:pos="3015"/>
-        </w:tabs>
-        <w:rPr>
-          <w:sz w:val="32"/>
-          <w:szCs w:val="32"/>
-        </w:rPr>
-      </w:pPr>
-    </w:p>
-    <w:p>
-      <w:pPr>
-        <w:tabs>
-          <w:tab w:val="left" w:pos="3015"/>
-        </w:tabs>
-        <w:rPr>
-          <w:sz w:val="32"/>
-          <w:szCs w:val="32"/>
-        </w:rPr>
-      </w:pPr>
-      <w:r>
-        <w:rPr>
-          <w:sz w:val="32"/>
-          <w:szCs w:val="32"/>
-        </w:rPr>
-        <w:t>1 ADMIN LOGIN</w:t>
-      </w:r>
-    </w:p>
-    <w:p>
-      <w:pPr>
-        <w:tabs>
-          <w:tab w:val="left" w:pos="3015"/>
-        </w:tabs>
-        <w:rPr>
-          <w:sz w:val="32"/>
-          <w:szCs w:val="32"/>
-        </w:rPr>
-      </w:pPr>
-      <w:r>
-        <w:rPr>
-          <w:sz w:val="32"/>
-          <w:szCs w:val="32"/>
-        </w:rPr>
-        <w:t>There will be no registration for Admin as it will be done at the back-</w:t>
-      </w:r>
-      <w:proofErr w:type="gramStart"/>
-      <w:r>
-        <w:rPr>
-          <w:sz w:val="32"/>
-          <w:szCs w:val="32"/>
-        </w:rPr>
-        <w:t>end .The</w:t>
-      </w:r>
-      <w:proofErr w:type="gramEnd"/>
-      <w:r>
-        <w:rPr>
-          <w:sz w:val="32"/>
-          <w:szCs w:val="32"/>
-        </w:rPr>
-        <w:t xml:space="preserve"> Login page will have a Username and Password field which the user must enter .On successful authentication ,this page directs to the profile page.</w:t>
-      </w:r>
-    </w:p>
-    <w:p>
-      <w:pPr>
-        <w:tabs>
-          <w:tab w:val="left" w:pos="3015"/>
-        </w:tabs>
-        <w:rPr>
-          <w:sz w:val="32"/>
-          <w:szCs w:val="32"/>
-        </w:rPr>
-      </w:pPr>
-    </w:p>
-    <w:p>
-      <w:pPr>
-        <w:tabs>
-          <w:tab w:val="left" w:pos="3015"/>
-        </w:tabs>
-        <w:rPr>
-          <w:sz w:val="32"/>
-          <w:szCs w:val="32"/>
-        </w:rPr>
-      </w:pPr>
-      <w:r>
-        <w:rPr>
-          <w:sz w:val="32"/>
-          <w:szCs w:val="32"/>
-        </w:rPr>
-        <w:t>2 ADMIN PROFILE</w:t>
-      </w:r>
-    </w:p>
+        <w:pStyle w:val="ListParagraph"/>
+        <w:tabs>
+          <w:tab w:val="left" w:pos="3015"/>
+        </w:tabs>
+        <w:ind w:left="480"/>
+        <w:rPr>
+          <w:rFonts w:ascii="Helvetica" w:hAnsi="Helvetica" w:cs="Helvetica"/>
+          <w:color w:val="333333"/>
+          <w:shd w:val="clear" w:color="auto" w:fill="FFFFFF"/>
+        </w:rPr>
+      </w:pPr>
+    </w:p>
+    <w:p>
+      <w:pPr>
+        <w:pStyle w:val="ListParagraph"/>
+        <w:tabs>
+          <w:tab w:val="left" w:pos="3015"/>
+        </w:tabs>
+        <w:ind w:left="1200"/>
+        <w:rPr>
+          <w:rFonts w:ascii="Helvetica" w:hAnsi="Helvetica" w:cs="Helvetica"/>
+          <w:color w:val="333333"/>
+          <w:shd w:val="clear" w:color="auto" w:fill="FFFFFF"/>
+        </w:rPr>
+      </w:pPr>
+    </w:p>
+    <w:p>
+      <w:pPr>
+        <w:pStyle w:val="ListParagraph"/>
+        <w:tabs>
+          <w:tab w:val="left" w:pos="3015"/>
+        </w:tabs>
+        <w:ind w:left="1200"/>
+        <w:rPr>
+          <w:rFonts w:ascii="Helvetica" w:hAnsi="Helvetica" w:cs="Helvetica"/>
+          <w:color w:val="333333"/>
+          <w:shd w:val="clear" w:color="auto" w:fill="FFFFFF"/>
+        </w:rPr>
+      </w:pPr>
+    </w:p>
+    <w:p>
+      <w:pPr>
+        <w:pStyle w:val="ListParagraph"/>
+        <w:tabs>
+          <w:tab w:val="left" w:pos="3015"/>
+        </w:tabs>
+        <w:ind w:left="1200"/>
+        <w:rPr>
+          <w:rFonts w:ascii="Helvetica" w:hAnsi="Helvetica" w:cs="Helvetica"/>
+          <w:color w:val="333333"/>
+          <w:shd w:val="clear" w:color="auto" w:fill="FFFFFF"/>
+        </w:rPr>
+      </w:pPr>
+    </w:p>
+    <w:p>
+      <w:pPr>
+        <w:tabs>
+          <w:tab w:val="left" w:pos="3015"/>
+        </w:tabs>
+        <w:rPr>
+          <w:rFonts w:ascii="Helvetica" w:hAnsi="Helvetica" w:cs="Helvetica"/>
+          <w:color w:val="333333"/>
+          <w:shd w:val="clear" w:color="auto" w:fill="FFFFFF"/>
+        </w:rPr>
+      </w:pPr>
+      <w:r>
+        <w:rPr>
+          <w:rFonts w:ascii="Helvetica" w:hAnsi="Helvetica" w:cs="Helvetica"/>
+          <w:color w:val="333333"/>
+          <w:shd w:val="clear" w:color="auto" w:fill="FFFFFF"/>
+        </w:rPr>
+        <w:t xml:space="preserve">        </w:t>
+      </w:r>
+    </w:p>
+    <w:p>
+      <w:pPr>
+        <w:pStyle w:val="ListParagraph"/>
+        <w:tabs>
+          <w:tab w:val="left" w:pos="3015"/>
+        </w:tabs>
+        <w:ind w:left="480"/>
+        <w:rPr>
+          <w:rFonts w:ascii="Helvetica" w:hAnsi="Helvetica" w:cs="Helvetica"/>
+          <w:color w:val="333333"/>
+          <w:shd w:val="clear" w:color="auto" w:fill="FFFFFF"/>
+        </w:rPr>
+      </w:pPr>
+    </w:p>
+    <w:p>
+      <w:pPr>
+        <w:pStyle w:val="ListParagraph"/>
+        <w:tabs>
+          <w:tab w:val="left" w:pos="3015"/>
+        </w:tabs>
+        <w:ind w:left="480"/>
+        <w:rPr>
+          <w:rFonts w:ascii="Helvetica" w:hAnsi="Helvetica" w:cs="Helvetica"/>
+          <w:color w:val="333333"/>
+          <w:shd w:val="clear" w:color="auto" w:fill="FFFFFF"/>
+        </w:rPr>
+      </w:pPr>
+    </w:p>
+    <w:p>
+      <w:pPr>
+        <w:pStyle w:val="ListParagraph"/>
+        <w:tabs>
+          <w:tab w:val="left" w:pos="3015"/>
+        </w:tabs>
+        <w:ind w:left="480"/>
+        <w:rPr>
+          <w:rFonts w:ascii="Helvetica" w:hAnsi="Helvetica" w:cs="Helvetica"/>
+          <w:color w:val="333333"/>
+          <w:shd w:val="clear" w:color="auto" w:fill="FFFFFF"/>
+        </w:rPr>
+      </w:pPr>
+    </w:p>
+    <w:p>
+      <w:pPr>
+        <w:tabs>
+          <w:tab w:val="left" w:pos="3015"/>
+        </w:tabs>
+        <w:rPr>
+          <w:rFonts w:ascii="Helvetica" w:hAnsi="Helvetica" w:cs="Helvetica"/>
+          <w:color w:val="333333"/>
+          <w:shd w:val="clear" w:color="auto" w:fill="FFFFFF"/>
+        </w:rPr>
+      </w:pPr>
+    </w:p>
+    <w:p>
+      <w:pPr>
+        <w:tabs>
+          <w:tab w:val="left" w:pos="3015"/>
+        </w:tabs>
+        <w:rPr>
+          <w:sz w:val="32"/>
+          <w:szCs w:val="32"/>
+        </w:rPr>
+      </w:pPr>
+    </w:p>
+    <w:p>
+      <w:pPr>
+        <w:tabs>
+          <w:tab w:val="left" w:pos="3015"/>
+        </w:tabs>
+        <w:rPr>
+          <w:sz w:val="32"/>
+          <w:szCs w:val="32"/>
+        </w:rPr>
+      </w:pPr>
+    </w:p>
+    <w:p>
+      <w:pPr>
+        <w:tabs>
+          <w:tab w:val="left" w:pos="3015"/>
+        </w:tabs>
+        <w:rPr>
+          <w:sz w:val="32"/>
+          <w:szCs w:val="32"/>
+        </w:rPr>
+      </w:pPr>
+    </w:p>
+    <w:p>
+      <w:pPr>
+        <w:tabs>
+          <w:tab w:val="left" w:pos="3015"/>
+        </w:tabs>
+        <w:rPr>
+          <w:sz w:val="32"/>
+          <w:szCs w:val="32"/>
+        </w:rPr>
+      </w:pPr>
+    </w:p>
+    <w:p>
+      <w:pPr>
+        <w:tabs>
+          <w:tab w:val="left" w:pos="3015"/>
+        </w:tabs>
+        <w:rPr>
+          <w:sz w:val="32"/>
+          <w:szCs w:val="32"/>
+        </w:rPr>
+      </w:pPr>
+    </w:p>
+    <w:p/>
     <w:p>
       <w:pPr>
         <w:tabs>
@@ -2607,118 +4183,6 @@
           <w:szCs w:val="32"/>
         </w:rPr>
       </w:pPr>
-      <w:r>
-        <w:rPr>
-          <w:sz w:val="32"/>
-          <w:szCs w:val="32"/>
-        </w:rPr>
-        <w:t xml:space="preserve">A Standard profile page is displayed with Admin Details at one side and Notifications on another. Notifications area will have two </w:t>
-      </w:r>
-      <w:proofErr w:type="gramStart"/>
-      <w:r>
-        <w:rPr>
-          <w:sz w:val="32"/>
-          <w:szCs w:val="32"/>
-        </w:rPr>
-        <w:t>tabs ;Verified</w:t>
-      </w:r>
-      <w:proofErr w:type="gramEnd"/>
-      <w:r>
-        <w:rPr>
-          <w:sz w:val="32"/>
-          <w:szCs w:val="32"/>
-        </w:rPr>
-        <w:t xml:space="preserve"> and Not Verified .The Centre of the page will have an email like layout showing different verification requests. This section will change according to the tab selected; i.e. Verified or Not Verified.</w:t>
-      </w:r>
-    </w:p>
-    <w:p>
-      <w:pPr>
-        <w:tabs>
-          <w:tab w:val="left" w:pos="3015"/>
-        </w:tabs>
-        <w:spacing w:line="240" w:lineRule="auto"/>
-        <w:rPr>
-          <w:sz w:val="32"/>
-          <w:szCs w:val="32"/>
-        </w:rPr>
-      </w:pPr>
-      <w:r>
-        <w:rPr>
-          <w:sz w:val="32"/>
-          <w:szCs w:val="32"/>
-        </w:rPr>
-        <w:t>2.1 VERIFICATION TABS</w:t>
-      </w:r>
-    </w:p>
-    <w:p>
-      <w:pPr>
-        <w:tabs>
-          <w:tab w:val="left" w:pos="3015"/>
-        </w:tabs>
-        <w:spacing w:line="240" w:lineRule="auto"/>
-        <w:rPr>
-          <w:sz w:val="32"/>
-          <w:szCs w:val="32"/>
-        </w:rPr>
-      </w:pPr>
-      <w:proofErr w:type="gramStart"/>
-      <w:r>
-        <w:rPr>
-          <w:sz w:val="32"/>
-          <w:szCs w:val="32"/>
-        </w:rPr>
-        <w:t>a)The</w:t>
-      </w:r>
-      <w:proofErr w:type="gramEnd"/>
-      <w:r>
-        <w:rPr>
-          <w:sz w:val="32"/>
-          <w:szCs w:val="32"/>
-        </w:rPr>
-        <w:t xml:space="preserve"> Verified tab shows all the properties that has been verified and listed till date. Upon clicking an </w:t>
-      </w:r>
-      <w:proofErr w:type="gramStart"/>
-      <w:r>
-        <w:rPr>
-          <w:sz w:val="32"/>
-          <w:szCs w:val="32"/>
-        </w:rPr>
-        <w:t>item ,it</w:t>
-      </w:r>
-      <w:proofErr w:type="gramEnd"/>
-      <w:r>
-        <w:rPr>
-          <w:sz w:val="32"/>
-          <w:szCs w:val="32"/>
-        </w:rPr>
-        <w:t xml:space="preserve"> expands to reveal more details about the property like date of verification ,name of seller, contact number etc.</w:t>
-      </w:r>
-    </w:p>
-    <w:p>
-      <w:pPr>
-        <w:tabs>
-          <w:tab w:val="left" w:pos="3015"/>
-        </w:tabs>
-        <w:spacing w:line="240" w:lineRule="auto"/>
-        <w:rPr>
-          <w:sz w:val="32"/>
-          <w:szCs w:val="32"/>
-        </w:rPr>
-      </w:pPr>
-      <w:r>
-        <w:rPr>
-          <w:sz w:val="32"/>
-          <w:szCs w:val="32"/>
-        </w:rPr>
-        <w:t xml:space="preserve">b)The Not Verified tab shows pending requests for verification .On clicking an item ,it expands to display options like Confirm Verification  and </w:t>
-      </w:r>
-      <w:r>
-        <w:rPr>
-          <w:sz w:val="32"/>
-          <w:szCs w:val="32"/>
-        </w:rPr>
-        <w:t>reject .</w:t>
-      </w:r>
     </w:p>
     <w:p>
       <w:pPr>
@@ -2938,6 +4402,16 @@
 <file path=word/numbering.xml><?xml version="1.0" encoding="utf-8"?>
 <w:numbering xmlns:wpc="http://schemas.microsoft.com/office/word/2010/wordprocessingCanvas" xmlns:cx="http://schemas.microsoft.com/office/drawing/2014/chartex" xmlns:cx1="http://schemas.microsoft.com/office/drawing/2015/9/8/chartex" xmlns:cx2="http://schemas.microsoft.com/office/drawing/2015/10/21/chartex" xmlns:cx3="http://schemas.microsoft.com/office/drawing/2016/5/9/chartex" xmlns:cx4="http://schemas.microsoft.com/office/drawing/2016/5/10/chartex" xmlns:cx5="http://schemas.microsoft.com/office/drawing/2016/5/11/chartex" xmlns:cx6="http://schemas.microsoft.com/office/drawing/2016/5/12/chartex" xmlns:cx7="http://schemas.microsoft.com/office/drawing/2016/5/13/chartex" xmlns:cx8="http://schemas.microsoft.com/office/drawing/2016/5/14/chartex" xmlns:mc="http://schemas.openxmlformats.org/markup-compatibility/2006" xmlns:aink="http://schemas.microsoft.com/office/drawing/2016/ink" xmlns:am3d="http://schemas.microsoft.com/office/drawing/2017/model3d" xmlns:o="urn:schemas-microsoft-com:office:office" xmlns:r="http://schemas.openxmlformats.org/officeDocument/2006/relationships" xmlns:m="http://schemas.openxmlformats.org/officeDocument/2006/math" xmlns:v="urn:schemas-microsoft-com:vml" xmlns:wp14="http://schemas.microsoft.com/office/word/2010/wordprocessingDrawing" xmlns:wp="http://schemas.openxmlformats.org/drawingml/2006/wordprocessingDrawing" xmlns:w10="urn:schemas-microsoft-com:office:word" xmlns:w="http://schemas.openxmlformats.org/wordprocessingml/2006/main" xmlns:w14="http://schemas.microsoft.com/office/word/2010/wordml" xmlns:w15="http://schemas.microsoft.com/office/word/2012/wordml" xmlns:w16cid="http://schemas.microsoft.com/office/word/2016/wordml/cid" xmlns:w16se="http://schemas.microsoft.com/office/word/2015/wordml/symex" xmlns:wpg="http://schemas.microsoft.com/office/word/2010/wordprocessingGroup" xmlns:wpi="http://schemas.microsoft.com/office/word/2010/wordprocessingInk" xmlns:wne="http://schemas.microsoft.com/office/word/2006/wordml" xmlns:wps="http://schemas.microsoft.com/office/word/2010/wordprocessingShape" mc:Ignorable="w14 w15 w16se w16cid wp14">
   <w:abstractNum w:abstractNumId="0" w15:restartNumberingAfterBreak="0">
+    <w:nsid w:val="FFFFFFFE"/>
+    <w:multiLevelType w:val="singleLevel"/>
+    <w:tmpl w:val="E35AB300"/>
+    <w:lvl w:ilvl="0">
+      <w:numFmt w:val="bullet"/>
+      <w:lvlText w:val="*"/>
+      <w:lvlJc w:val="left"/>
+    </w:lvl>
+  </w:abstractNum>
+  <w:abstractNum w:abstractNumId="1" w15:restartNumberingAfterBreak="0">
     <w:nsid w:val="5D1B25C5"/>
     <w:multiLevelType w:val="hybridMultilevel"/>
     <w:tmpl w:val="6C2C6136"/>
@@ -3050,7 +4524,7 @@
       </w:rPr>
     </w:lvl>
   </w:abstractNum>
-  <w:abstractNum w:abstractNumId="1" w15:restartNumberingAfterBreak="0">
+  <w:abstractNum w:abstractNumId="2" w15:restartNumberingAfterBreak="0">
     <w:nsid w:val="6C7923BA"/>
     <w:multiLevelType w:val="multilevel"/>
     <w:tmpl w:val="AAFE4302"/>
@@ -3163,7 +4637,7 @@
       </w:rPr>
     </w:lvl>
   </w:abstractNum>
-  <w:abstractNum w:abstractNumId="2" w15:restartNumberingAfterBreak="0">
+  <w:abstractNum w:abstractNumId="3" w15:restartNumberingAfterBreak="0">
     <w:nsid w:val="74AF2ACB"/>
     <w:multiLevelType w:val="hybridMultilevel"/>
     <w:tmpl w:val="D0225AF8"/>
@@ -3276,7 +4750,7 @@
       </w:rPr>
     </w:lvl>
   </w:abstractNum>
-  <w:abstractNum w:abstractNumId="3" w15:restartNumberingAfterBreak="0">
+  <w:abstractNum w:abstractNumId="4" w15:restartNumberingAfterBreak="0">
     <w:nsid w:val="77C465E3"/>
     <w:multiLevelType w:val="hybridMultilevel"/>
     <w:tmpl w:val="212C0B70"/>
@@ -3363,16 +4837,36 @@
     </w:lvl>
   </w:abstractNum>
   <w:num w:numId="1">
+    <w:abstractNumId w:val="4"/>
+  </w:num>
+  <w:num w:numId="2">
+    <w:abstractNumId w:val="2"/>
+  </w:num>
+  <w:num w:numId="3">
     <w:abstractNumId w:val="3"/>
   </w:num>
-  <w:num w:numId="2">
+  <w:num w:numId="4">
     <w:abstractNumId w:val="1"/>
   </w:num>
-  <w:num w:numId="3">
-    <w:abstractNumId w:val="2"/>
+  <w:num w:numId="5">
+    <w:abstractNumId w:val="3"/>
   </w:num>
-  <w:num w:numId="4">
+  <w:num w:numId="6">
+    <w:abstractNumId w:val="1"/>
+  </w:num>
+  <w:num w:numId="7">
     <w:abstractNumId w:val="0"/>
+    <w:lvlOverride w:ilvl="0">
+      <w:lvl w:ilvl="0">
+        <w:numFmt w:val="bullet"/>
+        <w:lvlText w:val=""/>
+        <w:legacy w:legacy="1" w:legacySpace="0" w:legacyIndent="0"/>
+        <w:lvlJc w:val="left"/>
+        <w:rPr>
+          <w:rFonts w:ascii="Symbol" w:hAnsi="Symbol" w:hint="default"/>
+        </w:rPr>
+      </w:lvl>
+    </w:lvlOverride>
   </w:num>
 </w:numbering>
 </file>

</xml_diff>

<commit_message>
Added extnded SRS 3
</commit_message>
<xml_diff>
--- a/HOME RENTAL SYSTEM.docx
+++ b/HOME RENTAL SYSTEM.docx
@@ -77,23 +77,7 @@
           <w:sz w:val="32"/>
           <w:szCs w:val="32"/>
         </w:rPr>
-        <w:t xml:space="preserve">The Home Rental system allows people of this </w:t>
-      </w:r>
-      <w:proofErr w:type="gramStart"/>
-      <w:r>
-        <w:rPr>
-          <w:sz w:val="32"/>
-          <w:szCs w:val="32"/>
-        </w:rPr>
-        <w:t>fast paced</w:t>
-      </w:r>
-      <w:proofErr w:type="gramEnd"/>
-      <w:r>
-        <w:rPr>
-          <w:sz w:val="32"/>
-          <w:szCs w:val="32"/>
-        </w:rPr>
-        <w:t xml:space="preserve"> world to find</w:t>
+        <w:t>The Home Rental system allows people of this fast paced world to find</w:t>
       </w:r>
       <w:r>
         <w:rPr>
@@ -204,149 +188,67 @@
           <w:sz w:val="32"/>
           <w:szCs w:val="32"/>
         </w:rPr>
-        <w:t xml:space="preserve">Operating </w:t>
-      </w:r>
-      <w:proofErr w:type="gramStart"/>
-      <w:r>
-        <w:rPr>
-          <w:sz w:val="32"/>
-          <w:szCs w:val="32"/>
-        </w:rPr>
-        <w:t>System :</w:t>
-      </w:r>
-      <w:proofErr w:type="gramEnd"/>
-      <w:r>
-        <w:rPr>
-          <w:sz w:val="32"/>
-          <w:szCs w:val="32"/>
-        </w:rPr>
-        <w:t xml:space="preserve"> Any</w:t>
-      </w:r>
-    </w:p>
-    <w:p>
-      <w:pPr>
-        <w:rPr>
-          <w:sz w:val="32"/>
-          <w:szCs w:val="32"/>
-        </w:rPr>
-      </w:pPr>
-      <w:r>
-        <w:rPr>
-          <w:sz w:val="32"/>
-          <w:szCs w:val="32"/>
-        </w:rPr>
-        <w:t xml:space="preserve">User </w:t>
-      </w:r>
-      <w:proofErr w:type="gramStart"/>
-      <w:r>
-        <w:rPr>
-          <w:sz w:val="32"/>
-          <w:szCs w:val="32"/>
-        </w:rPr>
-        <w:t>Interface :</w:t>
-      </w:r>
-      <w:proofErr w:type="gramEnd"/>
-      <w:r>
-        <w:rPr>
-          <w:sz w:val="32"/>
-          <w:szCs w:val="32"/>
-        </w:rPr>
-        <w:t xml:space="preserve"> Angular</w:t>
-      </w:r>
-    </w:p>
-    <w:p>
-      <w:pPr>
-        <w:rPr>
-          <w:sz w:val="32"/>
-          <w:szCs w:val="32"/>
-        </w:rPr>
-      </w:pPr>
-      <w:r>
-        <w:rPr>
-          <w:sz w:val="32"/>
-          <w:szCs w:val="32"/>
-        </w:rPr>
-        <w:t xml:space="preserve">Client-side </w:t>
-      </w:r>
-      <w:proofErr w:type="gramStart"/>
-      <w:r>
-        <w:rPr>
-          <w:sz w:val="32"/>
-          <w:szCs w:val="32"/>
-        </w:rPr>
-        <w:t>scripting :</w:t>
-      </w:r>
-      <w:proofErr w:type="gramEnd"/>
-      <w:r>
-        <w:rPr>
-          <w:sz w:val="32"/>
-          <w:szCs w:val="32"/>
-        </w:rPr>
-        <w:t xml:space="preserve"> </w:t>
-      </w:r>
-      <w:proofErr w:type="spellStart"/>
-      <w:r>
-        <w:rPr>
-          <w:sz w:val="32"/>
-          <w:szCs w:val="32"/>
-        </w:rPr>
-        <w:t>Javascript</w:t>
-      </w:r>
-      <w:proofErr w:type="spellEnd"/>
-    </w:p>
-    <w:p>
-      <w:pPr>
-        <w:rPr>
-          <w:sz w:val="32"/>
-          <w:szCs w:val="32"/>
-        </w:rPr>
-      </w:pPr>
-      <w:r>
-        <w:rPr>
-          <w:sz w:val="32"/>
-          <w:szCs w:val="32"/>
-        </w:rPr>
-        <w:t xml:space="preserve">Programming </w:t>
-      </w:r>
-      <w:proofErr w:type="gramStart"/>
-      <w:r>
-        <w:rPr>
-          <w:sz w:val="32"/>
-          <w:szCs w:val="32"/>
-        </w:rPr>
-        <w:t>Language :</w:t>
-      </w:r>
-      <w:proofErr w:type="gramEnd"/>
-      <w:r>
-        <w:rPr>
-          <w:sz w:val="32"/>
-          <w:szCs w:val="32"/>
-        </w:rPr>
-        <w:t xml:space="preserve"> Java</w:t>
-      </w:r>
-    </w:p>
-    <w:p>
-      <w:pPr>
-        <w:rPr>
-          <w:sz w:val="32"/>
-          <w:szCs w:val="32"/>
-        </w:rPr>
-      </w:pPr>
-      <w:proofErr w:type="gramStart"/>
-      <w:r>
-        <w:rPr>
-          <w:sz w:val="32"/>
-          <w:szCs w:val="32"/>
-        </w:rPr>
-        <w:t>Database :</w:t>
-      </w:r>
-      <w:proofErr w:type="gramEnd"/>
-      <w:r>
-        <w:rPr>
-          <w:sz w:val="32"/>
-          <w:szCs w:val="32"/>
-        </w:rPr>
-        <w:t xml:space="preserve"> MongoDB</w:t>
+        <w:t>Operating System : Any</w:t>
+      </w:r>
+    </w:p>
+    <w:p>
+      <w:pPr>
+        <w:rPr>
+          <w:sz w:val="32"/>
+          <w:szCs w:val="32"/>
+        </w:rPr>
+      </w:pPr>
+      <w:r>
+        <w:rPr>
+          <w:sz w:val="32"/>
+          <w:szCs w:val="32"/>
+        </w:rPr>
+        <w:t>User Interface : Angular</w:t>
+      </w:r>
+    </w:p>
+    <w:p>
+      <w:pPr>
+        <w:rPr>
+          <w:sz w:val="32"/>
+          <w:szCs w:val="32"/>
+        </w:rPr>
+      </w:pPr>
+      <w:r>
+        <w:rPr>
+          <w:sz w:val="32"/>
+          <w:szCs w:val="32"/>
+        </w:rPr>
+        <w:t>Client-side scripting : Javascript</w:t>
+      </w:r>
+    </w:p>
+    <w:p>
+      <w:pPr>
+        <w:rPr>
+          <w:sz w:val="32"/>
+          <w:szCs w:val="32"/>
+        </w:rPr>
+      </w:pPr>
+      <w:r>
+        <w:rPr>
+          <w:sz w:val="32"/>
+          <w:szCs w:val="32"/>
+        </w:rPr>
+        <w:t>Programming Language : Java</w:t>
+      </w:r>
+    </w:p>
+    <w:p>
+      <w:pPr>
+        <w:rPr>
+          <w:sz w:val="32"/>
+          <w:szCs w:val="32"/>
+        </w:rPr>
+      </w:pPr>
+      <w:r>
+        <w:rPr>
+          <w:sz w:val="32"/>
+          <w:szCs w:val="32"/>
+        </w:rPr>
+        <w:t>Database : MongoDB</w:t>
       </w:r>
     </w:p>
     <w:p>
@@ -1238,6 +1140,598 @@
     </w:p>
     <w:p>
       <w:pPr>
+        <w:rPr>
+          <w:b/>
+          <w:u w:val="single"/>
+        </w:rPr>
+      </w:pPr>
+      <w:r>
+        <w:rPr>
+          <w:b/>
+          <w:sz w:val="32"/>
+          <w:u w:val="single"/>
+        </w:rPr>
+        <w:t>User</w:t>
+      </w:r>
+      <w:r>
+        <w:rPr>
+          <w:b/>
+          <w:u w:val="single"/>
+        </w:rPr>
+        <w:t xml:space="preserve"> </w:t>
+      </w:r>
+    </w:p>
+    <w:p>
+      <w:pPr>
+        <w:tabs>
+          <w:tab w:val="left" w:pos="3015"/>
+        </w:tabs>
+        <w:rPr>
+          <w:rFonts w:ascii="Helvetica" w:hAnsi="Helvetica" w:cs="Helvetica"/>
+          <w:color w:val="333333"/>
+          <w:sz w:val="24"/>
+          <w:shd w:val="clear" w:color="auto" w:fill="FFFFFF"/>
+        </w:rPr>
+      </w:pPr>
+      <w:r>
+        <w:rPr>
+          <w:rFonts w:ascii="Helvetica" w:hAnsi="Helvetica" w:cs="Helvetica"/>
+          <w:color w:val="333333"/>
+          <w:sz w:val="24"/>
+          <w:shd w:val="clear" w:color="auto" w:fill="FFFFFF"/>
+        </w:rPr>
+        <w:t>This module is operated by the user who is the tenant of the property and wants to take it on rent. The tenant should register, which will be authorized by the ADMIN. The tenant can search and book room according to dates of his choice. Once the tenant is done with the payment he can go through his profile, transactions.</w:t>
+      </w:r>
+    </w:p>
+    <w:p>
+      <w:pPr>
+        <w:rPr>
+          <w:b/>
+          <w:sz w:val="24"/>
+          <w:u w:val="single"/>
+        </w:rPr>
+      </w:pPr>
+    </w:p>
+    <w:p>
+      <w:pPr>
+        <w:rPr>
+          <w:b/>
+          <w:sz w:val="24"/>
+          <w:u w:val="single"/>
+        </w:rPr>
+      </w:pPr>
+      <w:r>
+        <w:rPr>
+          <w:b/>
+          <w:sz w:val="24"/>
+          <w:u w:val="single"/>
+        </w:rPr>
+        <w:t>Login/Registration</w:t>
+      </w:r>
+    </w:p>
+    <w:p>
+      <w:pPr>
+        <w:rPr>
+          <w:sz w:val="24"/>
+        </w:rPr>
+      </w:pPr>
+      <w:r>
+        <w:rPr>
+          <w:sz w:val="24"/>
+        </w:rPr>
+        <w:t xml:space="preserve">In this module the user goes through the login process if he is already a user or else can register </w:t>
+      </w:r>
+    </w:p>
+    <w:p>
+      <w:pPr>
+        <w:rPr>
+          <w:sz w:val="24"/>
+          <w:u w:val="single"/>
+        </w:rPr>
+      </w:pPr>
+      <w:r>
+        <w:rPr>
+          <w:sz w:val="24"/>
+          <w:u w:val="single"/>
+        </w:rPr>
+        <w:t>Registration</w:t>
+      </w:r>
+    </w:p>
+    <w:p>
+      <w:pPr>
+        <w:rPr>
+          <w:sz w:val="24"/>
+        </w:rPr>
+      </w:pPr>
+      <w:r>
+        <w:rPr>
+          <w:sz w:val="24"/>
+        </w:rPr>
+        <w:tab/>
+        <w:t>First Name</w:t>
+      </w:r>
+    </w:p>
+    <w:p>
+      <w:pPr>
+        <w:rPr>
+          <w:sz w:val="24"/>
+        </w:rPr>
+      </w:pPr>
+      <w:r>
+        <w:rPr>
+          <w:sz w:val="24"/>
+        </w:rPr>
+        <w:tab/>
+        <w:t>Last Name</w:t>
+      </w:r>
+    </w:p>
+    <w:p>
+      <w:pPr>
+        <w:rPr>
+          <w:sz w:val="24"/>
+        </w:rPr>
+      </w:pPr>
+      <w:r>
+        <w:rPr>
+          <w:sz w:val="24"/>
+        </w:rPr>
+        <w:tab/>
+        <w:t>Phone No</w:t>
+      </w:r>
+    </w:p>
+    <w:p>
+      <w:pPr>
+        <w:rPr>
+          <w:sz w:val="24"/>
+        </w:rPr>
+      </w:pPr>
+      <w:r>
+        <w:rPr>
+          <w:sz w:val="24"/>
+        </w:rPr>
+        <w:tab/>
+        <w:t>Email ID</w:t>
+      </w:r>
+    </w:p>
+    <w:p>
+      <w:pPr>
+        <w:rPr>
+          <w:sz w:val="24"/>
+        </w:rPr>
+      </w:pPr>
+    </w:p>
+    <w:p>
+      <w:pPr>
+        <w:rPr>
+          <w:b/>
+          <w:sz w:val="24"/>
+          <w:u w:val="single"/>
+        </w:rPr>
+      </w:pPr>
+      <w:r>
+        <w:rPr>
+          <w:b/>
+          <w:sz w:val="24"/>
+          <w:u w:val="single"/>
+        </w:rPr>
+        <w:t xml:space="preserve">Room Searching </w:t>
+      </w:r>
+    </w:p>
+    <w:p>
+      <w:pPr>
+        <w:rPr>
+          <w:sz w:val="24"/>
+        </w:rPr>
+      </w:pPr>
+      <w:r>
+        <w:rPr>
+          <w:sz w:val="24"/>
+        </w:rPr>
+        <w:lastRenderedPageBreak/>
+        <w:t>in this module the user will search the area in which he wants to book the room and then go through the various properties available within that particular area.</w:t>
+      </w:r>
+    </w:p>
+    <w:p>
+      <w:pPr>
+        <w:rPr>
+          <w:sz w:val="24"/>
+          <w:u w:val="single"/>
+        </w:rPr>
+      </w:pPr>
+      <w:r>
+        <w:rPr>
+          <w:sz w:val="24"/>
+          <w:u w:val="single"/>
+        </w:rPr>
+        <w:t>Room Search</w:t>
+      </w:r>
+    </w:p>
+    <w:p>
+      <w:pPr>
+        <w:ind w:firstLine="720"/>
+        <w:rPr>
+          <w:sz w:val="24"/>
+        </w:rPr>
+      </w:pPr>
+      <w:r>
+        <w:rPr>
+          <w:sz w:val="24"/>
+        </w:rPr>
+        <w:t xml:space="preserve">City </w:t>
+      </w:r>
+    </w:p>
+    <w:p>
+      <w:pPr>
+        <w:ind w:firstLine="720"/>
+        <w:rPr>
+          <w:sz w:val="24"/>
+        </w:rPr>
+      </w:pPr>
+      <w:r>
+        <w:rPr>
+          <w:sz w:val="24"/>
+        </w:rPr>
+        <w:t xml:space="preserve">Locality/Pincode </w:t>
+      </w:r>
+    </w:p>
+    <w:p>
+      <w:pPr>
+        <w:ind w:firstLine="720"/>
+        <w:rPr>
+          <w:sz w:val="24"/>
+        </w:rPr>
+      </w:pPr>
+      <w:r>
+        <w:rPr>
+          <w:sz w:val="24"/>
+        </w:rPr>
+        <w:t>Rooms</w:t>
+      </w:r>
+    </w:p>
+    <w:p>
+      <w:pPr>
+        <w:rPr>
+          <w:sz w:val="24"/>
+        </w:rPr>
+      </w:pPr>
+    </w:p>
+    <w:p>
+      <w:pPr>
+        <w:rPr>
+          <w:sz w:val="24"/>
+          <w:u w:val="single"/>
+        </w:rPr>
+      </w:pPr>
+      <w:r>
+        <w:rPr>
+          <w:sz w:val="24"/>
+          <w:u w:val="single"/>
+        </w:rPr>
+        <w:t>Select Room</w:t>
+      </w:r>
+    </w:p>
+    <w:p>
+      <w:pPr>
+        <w:ind w:firstLine="720"/>
+        <w:rPr>
+          <w:sz w:val="24"/>
+        </w:rPr>
+      </w:pPr>
+      <w:r>
+        <w:rPr>
+          <w:sz w:val="24"/>
+        </w:rPr>
+        <w:t xml:space="preserve">Select </w:t>
+      </w:r>
+      <w:r>
+        <w:rPr>
+          <w:sz w:val="24"/>
+        </w:rPr>
+        <w:t>property</w:t>
+      </w:r>
+    </w:p>
+    <w:p>
+      <w:pPr>
+        <w:ind w:firstLine="720"/>
+        <w:rPr>
+          <w:sz w:val="24"/>
+        </w:rPr>
+      </w:pPr>
+      <w:r>
+        <w:rPr>
+          <w:sz w:val="24"/>
+        </w:rPr>
+        <w:t xml:space="preserve">Select sharing </w:t>
+      </w:r>
+    </w:p>
+    <w:p>
+      <w:pPr>
+        <w:ind w:firstLine="720"/>
+        <w:rPr>
+          <w:sz w:val="24"/>
+        </w:rPr>
+      </w:pPr>
+      <w:r>
+        <w:rPr>
+          <w:sz w:val="24"/>
+        </w:rPr>
+        <w:t>Book Room</w:t>
+      </w:r>
+    </w:p>
+    <w:p>
+      <w:pPr>
+        <w:ind w:firstLine="720"/>
+        <w:rPr>
+          <w:sz w:val="24"/>
+        </w:rPr>
+      </w:pPr>
+      <w:r>
+        <w:rPr>
+          <w:sz w:val="24"/>
+        </w:rPr>
+        <w:t xml:space="preserve">Payments </w:t>
+      </w:r>
+    </w:p>
+    <w:p>
+      <w:pPr>
+        <w:rPr>
+          <w:sz w:val="24"/>
+        </w:rPr>
+      </w:pPr>
+    </w:p>
+    <w:p>
+      <w:pPr>
+        <w:rPr>
+          <w:b/>
+          <w:sz w:val="24"/>
+          <w:u w:val="single"/>
+        </w:rPr>
+      </w:pPr>
+    </w:p>
+    <w:p>
+      <w:pPr>
+        <w:rPr>
+          <w:b/>
+          <w:sz w:val="24"/>
+          <w:u w:val="single"/>
+        </w:rPr>
+      </w:pPr>
+    </w:p>
+    <w:p>
+      <w:pPr>
+        <w:rPr>
+          <w:b/>
+          <w:sz w:val="24"/>
+          <w:u w:val="single"/>
+        </w:rPr>
+      </w:pPr>
+      <w:r>
+        <w:rPr>
+          <w:b/>
+          <w:sz w:val="24"/>
+          <w:u w:val="single"/>
+        </w:rPr>
+        <w:t>USER HOME</w:t>
+      </w:r>
+    </w:p>
+    <w:p>
+      <w:pPr>
+        <w:ind w:firstLine="720"/>
+        <w:rPr>
+          <w:sz w:val="24"/>
+        </w:rPr>
+      </w:pPr>
+      <w:r>
+        <w:rPr>
+          <w:b/>
+          <w:sz w:val="24"/>
+        </w:rPr>
+        <w:t>Roof Care</w:t>
+      </w:r>
+      <w:r>
+        <w:rPr>
+          <w:sz w:val="24"/>
+        </w:rPr>
+        <w:t xml:space="preserve"> </w:t>
+      </w:r>
+      <w:r>
+        <w:rPr>
+          <w:sz w:val="24"/>
+        </w:rPr>
+        <w:sym w:font="Wingdings" w:char="F0E0"/>
+      </w:r>
+      <w:r>
+        <w:rPr>
+          <w:sz w:val="24"/>
+        </w:rPr>
+        <w:t xml:space="preserve">  Ticket generation for any problem/housekeeping/complaints</w:t>
+      </w:r>
+    </w:p>
+    <w:p>
+      <w:pPr>
+        <w:ind w:firstLine="720"/>
+        <w:rPr>
+          <w:sz w:val="24"/>
+        </w:rPr>
+      </w:pPr>
+      <w:r>
+        <w:rPr>
+          <w:sz w:val="24"/>
+        </w:rPr>
+        <w:t>In this section user can raise various issues facing by him so that admin can came to know about that and can resolve them as soon as possible</w:t>
+      </w:r>
+    </w:p>
+    <w:p>
+      <w:pPr>
+        <w:ind w:firstLine="720"/>
+        <w:rPr>
+          <w:sz w:val="24"/>
+        </w:rPr>
+      </w:pPr>
+    </w:p>
+    <w:p>
+      <w:pPr>
+        <w:ind w:firstLine="720"/>
+        <w:rPr>
+          <w:b/>
+          <w:sz w:val="24"/>
+        </w:rPr>
+      </w:pPr>
+      <w:r>
+        <w:rPr>
+          <w:b/>
+          <w:sz w:val="24"/>
+        </w:rPr>
+        <w:t xml:space="preserve">Profile </w:t>
+      </w:r>
+    </w:p>
+    <w:p>
+      <w:pPr>
+        <w:ind w:firstLine="720"/>
+        <w:rPr>
+          <w:sz w:val="24"/>
+        </w:rPr>
+      </w:pPr>
+      <w:r>
+        <w:rPr>
+          <w:sz w:val="24"/>
+        </w:rPr>
+        <w:t xml:space="preserve">In this section the user has his profile can update and view his </w:t>
+      </w:r>
+      <w:r>
+        <w:rPr>
+          <w:sz w:val="24"/>
+        </w:rPr>
+        <w:t xml:space="preserve">or </w:t>
+      </w:r>
+      <w:r>
+        <w:rPr>
+          <w:sz w:val="24"/>
+        </w:rPr>
+        <w:t>her details</w:t>
+      </w:r>
+    </w:p>
+    <w:p>
+      <w:pPr>
+        <w:ind w:firstLine="720"/>
+        <w:rPr>
+          <w:sz w:val="24"/>
+        </w:rPr>
+      </w:pPr>
+      <w:r>
+        <w:rPr>
+          <w:sz w:val="24"/>
+        </w:rPr>
+        <w:tab/>
+        <w:t>Personal details</w:t>
+      </w:r>
+    </w:p>
+    <w:p>
+      <w:pPr>
+        <w:ind w:firstLine="720"/>
+        <w:rPr>
+          <w:sz w:val="24"/>
+        </w:rPr>
+      </w:pPr>
+      <w:r>
+        <w:rPr>
+          <w:sz w:val="24"/>
+        </w:rPr>
+        <w:tab/>
+        <w:t>Professional details</w:t>
+      </w:r>
+    </w:p>
+    <w:p>
+      <w:pPr>
+        <w:ind w:firstLine="720"/>
+        <w:rPr>
+          <w:sz w:val="24"/>
+        </w:rPr>
+      </w:pPr>
+      <w:r>
+        <w:rPr>
+          <w:sz w:val="24"/>
+        </w:rPr>
+        <w:tab/>
+        <w:t>Emergency contact</w:t>
+      </w:r>
+    </w:p>
+    <w:p>
+      <w:pPr>
+        <w:ind w:firstLine="720"/>
+        <w:rPr>
+          <w:sz w:val="24"/>
+        </w:rPr>
+      </w:pPr>
+      <w:r>
+        <w:rPr>
+          <w:sz w:val="24"/>
+        </w:rPr>
+        <w:tab/>
+        <w:t>Documents submitted</w:t>
+      </w:r>
+    </w:p>
+    <w:p>
+      <w:pPr>
+        <w:ind w:firstLine="720"/>
+        <w:rPr>
+          <w:b/>
+          <w:sz w:val="24"/>
+        </w:rPr>
+      </w:pPr>
+      <w:r>
+        <w:rPr>
+          <w:b/>
+          <w:sz w:val="24"/>
+        </w:rPr>
+        <w:t>Transactions</w:t>
+      </w:r>
+    </w:p>
+    <w:p>
+      <w:pPr>
+        <w:ind w:firstLine="720"/>
+        <w:rPr>
+          <w:sz w:val="24"/>
+        </w:rPr>
+      </w:pPr>
+      <w:r>
+        <w:rPr>
+          <w:sz w:val="24"/>
+        </w:rPr>
+        <w:t>In this the user can see the upcoming and previous payments details.</w:t>
+      </w:r>
+    </w:p>
+    <w:p>
+      <w:pPr>
+        <w:ind w:firstLine="720"/>
+        <w:rPr>
+          <w:sz w:val="24"/>
+        </w:rPr>
+      </w:pPr>
+      <w:r>
+        <w:rPr>
+          <w:sz w:val="24"/>
+        </w:rPr>
+        <w:tab/>
+        <w:t>Upcoming payment</w:t>
+      </w:r>
+    </w:p>
+    <w:p>
+      <w:pPr>
+        <w:ind w:left="720" w:firstLine="720"/>
+        <w:rPr>
+          <w:sz w:val="24"/>
+        </w:rPr>
+      </w:pPr>
+      <w:r>
+        <w:rPr>
+          <w:sz w:val="24"/>
+        </w:rPr>
+        <w:t>Previous payments</w:t>
+      </w:r>
+    </w:p>
+    <w:p>
+      <w:pPr>
         <w:tabs>
           <w:tab w:val="left" w:pos="3015"/>
         </w:tabs>
@@ -1246,6 +1740,30 @@
           <w:szCs w:val="48"/>
         </w:rPr>
       </w:pPr>
+      <w:bookmarkStart w:id="0" w:name="_GoBack"/>
+      <w:bookmarkEnd w:id="0"/>
+    </w:p>
+    <w:p>
+      <w:pPr>
+        <w:tabs>
+          <w:tab w:val="left" w:pos="3015"/>
+        </w:tabs>
+        <w:rPr>
+          <w:sz w:val="48"/>
+          <w:szCs w:val="48"/>
+        </w:rPr>
+      </w:pPr>
+    </w:p>
+    <w:p>
+      <w:pPr>
+        <w:tabs>
+          <w:tab w:val="left" w:pos="3015"/>
+        </w:tabs>
+        <w:rPr>
+          <w:sz w:val="48"/>
+          <w:szCs w:val="48"/>
+        </w:rPr>
+      </w:pPr>
     </w:p>
     <w:p>
       <w:pPr>
@@ -1291,49 +1809,8 @@
           <w:sz w:val="32"/>
           <w:szCs w:val="32"/>
         </w:rPr>
-        <w:t xml:space="preserve">This Module is operated by the Admin </w:t>
-      </w:r>
-      <w:proofErr w:type="gramStart"/>
-      <w:r>
-        <w:rPr>
-          <w:sz w:val="32"/>
-          <w:szCs w:val="32"/>
-        </w:rPr>
-        <w:t>User .</w:t>
-      </w:r>
-      <w:proofErr w:type="gramEnd"/>
-      <w:r>
-        <w:rPr>
-          <w:sz w:val="32"/>
-          <w:szCs w:val="32"/>
-        </w:rPr>
-        <w:t xml:space="preserve"> The main function of the Admin is to ensure verification of properties listed by the </w:t>
-      </w:r>
-      <w:proofErr w:type="gramStart"/>
-      <w:r>
-        <w:rPr>
-          <w:sz w:val="32"/>
-          <w:szCs w:val="32"/>
-        </w:rPr>
-        <w:t>Renters .</w:t>
-      </w:r>
-      <w:proofErr w:type="gramEnd"/>
-      <w:r>
-        <w:rPr>
-          <w:sz w:val="32"/>
-          <w:szCs w:val="32"/>
-        </w:rPr>
-        <w:t xml:space="preserve"> The Admin has to sign in using his/her credentials at the Login page and will be directed to his profile page where he can take various </w:t>
-      </w:r>
-      <w:proofErr w:type="gramStart"/>
-      <w:r>
-        <w:rPr>
-          <w:sz w:val="32"/>
-          <w:szCs w:val="32"/>
-        </w:rPr>
-        <w:t>actions .</w:t>
-      </w:r>
-      <w:proofErr w:type="gramEnd"/>
+        <w:t>This Module is operated by the Admin User . The main function of the Admin is to ensure verification of properties listed by the Renters . The Admin has to sign in using his/her credentials at the Login page and will be directed to his profile page where he can take various actions .</w:t>
+      </w:r>
     </w:p>
     <w:p>
       <w:pPr>
@@ -1379,23 +1856,7 @@
           <w:sz w:val="32"/>
           <w:szCs w:val="32"/>
         </w:rPr>
-        <w:t>There will be no registration for Admin as it will be done at the back-</w:t>
-      </w:r>
-      <w:proofErr w:type="gramStart"/>
-      <w:r>
-        <w:rPr>
-          <w:sz w:val="32"/>
-          <w:szCs w:val="32"/>
-        </w:rPr>
-        <w:t>end .The</w:t>
-      </w:r>
-      <w:proofErr w:type="gramEnd"/>
-      <w:r>
-        <w:rPr>
-          <w:sz w:val="32"/>
-          <w:szCs w:val="32"/>
-        </w:rPr>
-        <w:t xml:space="preserve"> Login page will have a Username and Password field which the user must enter .On successful authentication ,this page directs to the profile page.</w:t>
+        <w:t>There will be no registration for Admin as it will be done at the back-end .The Login page will have a Username and Password field which the user must enter .On successful authentication ,this page directs to the profile page.</w:t>
       </w:r>
     </w:p>
     <w:p>
@@ -1443,23 +1904,7 @@
           <w:sz w:val="32"/>
           <w:szCs w:val="32"/>
         </w:rPr>
-        <w:t xml:space="preserve">A Standard profile page is displayed with Admin Details at one side and Notifications on another. Notifications area will have two </w:t>
-      </w:r>
-      <w:proofErr w:type="gramStart"/>
-      <w:r>
-        <w:rPr>
-          <w:sz w:val="32"/>
-          <w:szCs w:val="32"/>
-        </w:rPr>
-        <w:t>tabs ;Verified</w:t>
-      </w:r>
-      <w:proofErr w:type="gramEnd"/>
-      <w:r>
-        <w:rPr>
-          <w:sz w:val="32"/>
-          <w:szCs w:val="32"/>
-        </w:rPr>
-        <w:t xml:space="preserve"> and Not Verified .The Centre of the page will have an email like layout showing different verification requests. This section will change according to the tab selected; i.e. Verified or Not Verified.</w:t>
+        <w:t>A Standard profile page is displayed with Admin Details at one side and Notifications on another. Notifications area will have two tabs ;Verified and Not Verified .The Centre of the page will have an email like layout showing different verification requests. This section will change according to the tab selected; i.e. Verified or Not Verified.</w:t>
       </w:r>
     </w:p>
     <w:p>
@@ -1492,37 +1937,20 @@
           <w:szCs w:val="32"/>
         </w:rPr>
       </w:pPr>
-      <w:proofErr w:type="gramStart"/>
-      <w:r>
-        <w:rPr>
-          <w:sz w:val="32"/>
-          <w:szCs w:val="32"/>
-        </w:rPr>
-        <w:t>a)The</w:t>
-      </w:r>
-      <w:proofErr w:type="gramEnd"/>
-      <w:r>
-        <w:rPr>
-          <w:sz w:val="32"/>
-          <w:szCs w:val="32"/>
-        </w:rPr>
-        <w:t xml:space="preserve"> Verified tab shows all the properties that has been verified and listed till date. Upon clicking an </w:t>
-      </w:r>
-      <w:proofErr w:type="gramStart"/>
-      <w:r>
-        <w:rPr>
-          <w:sz w:val="32"/>
-          <w:szCs w:val="32"/>
-        </w:rPr>
-        <w:t>item ,it</w:t>
-      </w:r>
-      <w:proofErr w:type="gramEnd"/>
-      <w:r>
-        <w:rPr>
-          <w:sz w:val="32"/>
-          <w:szCs w:val="32"/>
-        </w:rPr>
-        <w:t xml:space="preserve"> expands to reveal more details about the property like date of verification ,name of seller, contact number etc.</w:t>
+      <w:r>
+        <w:rPr>
+          <w:sz w:val="32"/>
+          <w:szCs w:val="32"/>
+        </w:rPr>
+        <w:t xml:space="preserve">a)The Verified tab shows all the properties that has been verified and listed till date. Upon clicking an item ,it expands to reveal more </w:t>
+      </w:r>
+      <w:r>
+        <w:rPr>
+          <w:sz w:val="32"/>
+          <w:szCs w:val="32"/>
+        </w:rPr>
+        <w:lastRenderedPageBreak/>
+        <w:t>details about the property like date of verification ,name of seller, contact number etc.</w:t>
       </w:r>
     </w:p>
     <w:p>
@@ -1536,21 +1964,12 @@
           <w:szCs w:val="32"/>
         </w:rPr>
       </w:pPr>
-      <w:proofErr w:type="gramStart"/>
-      <w:r>
-        <w:rPr>
-          <w:sz w:val="32"/>
-          <w:szCs w:val="32"/>
-        </w:rPr>
-        <w:t>b)The</w:t>
-      </w:r>
-      <w:proofErr w:type="gramEnd"/>
-      <w:r>
-        <w:rPr>
-          <w:sz w:val="32"/>
-          <w:szCs w:val="32"/>
-        </w:rPr>
-        <w:t xml:space="preserve"> Not Verified tab shows pending requests for verification .On clicking an item ,it expands to display options like Confirm Verification  and </w:t>
+      <w:r>
+        <w:rPr>
+          <w:sz w:val="32"/>
+          <w:szCs w:val="32"/>
+        </w:rPr>
+        <w:t xml:space="preserve">b)The Not Verified tab shows pending requests for verification .On clicking an item ,it expands to display options like Confirm Verification  and </w:t>
       </w:r>
       <w:r>
         <w:rPr>
@@ -1607,25 +2026,7 @@
           <w:color w:val="333333"/>
           <w:shd w:val="clear" w:color="auto" w:fill="FFFFFF"/>
         </w:rPr>
-        <w:t xml:space="preserve">This module is operated by the user who is the owner of the property and wants to give it for rent. The owner should register, which will be authorized by the ADMIN. The owner can upload room details, pictures, location, rent, amenities etc. which comes under owner module. The owner can list their properties, edit them and delete them. The owner also receives the bookings from the customers. The contact information of owner will also be provided. Once booked, the property will not be made available till </w:t>
-      </w:r>
-      <w:proofErr w:type="spellStart"/>
-      <w:r>
-        <w:rPr>
-          <w:rFonts w:ascii="Helvetica" w:hAnsi="Helvetica" w:cs="Helvetica"/>
-          <w:color w:val="333333"/>
-          <w:shd w:val="clear" w:color="auto" w:fill="FFFFFF"/>
-        </w:rPr>
-        <w:t>its</w:t>
-      </w:r>
-      <w:proofErr w:type="spellEnd"/>
-      <w:r>
-        <w:rPr>
-          <w:rFonts w:ascii="Helvetica" w:hAnsi="Helvetica" w:cs="Helvetica"/>
-          <w:color w:val="333333"/>
-          <w:shd w:val="clear" w:color="auto" w:fill="FFFFFF"/>
-        </w:rPr>
-        <w:t xml:space="preserve"> free. The owners can also view their history of bookings.</w:t>
+        <w:t>This module is operated by the user who is the owner of the property and wants to give it for rent. The owner should register, which will be authorized by the ADMIN. The owner can upload room details, pictures, location, rent, amenities etc. which comes under owner module. The owner can list their properties, edit them and delete them. The owner also receives the bookings from the customers. The contact information of owner will also be provided. Once booked, the property will not be made available till its free. The owners can also view their history of bookings.</w:t>
       </w:r>
     </w:p>
     <w:p>
@@ -1935,61 +2336,7 @@
           <w:color w:val="333333"/>
           <w:shd w:val="clear" w:color="auto" w:fill="FFFFFF"/>
         </w:rPr>
-        <w:t xml:space="preserve">From Home Page, owner can login by using the Login link for renters. If both username and password are correct, then successful login occurs and will be taken to the owner homepage. Forget password or username services are also provided via mobile number </w:t>
-      </w:r>
-      <w:proofErr w:type="spellStart"/>
-      <w:r>
-        <w:rPr>
-          <w:rFonts w:ascii="Helvetica" w:hAnsi="Helvetica" w:cs="Helvetica"/>
-          <w:color w:val="333333"/>
-          <w:shd w:val="clear" w:color="auto" w:fill="FFFFFF"/>
-        </w:rPr>
-        <w:t>otp</w:t>
-      </w:r>
-      <w:proofErr w:type="spellEnd"/>
-      <w:r>
-        <w:rPr>
-          <w:rFonts w:ascii="Helvetica" w:hAnsi="Helvetica" w:cs="Helvetica"/>
-          <w:color w:val="333333"/>
-          <w:shd w:val="clear" w:color="auto" w:fill="FFFFFF"/>
-        </w:rPr>
-        <w:t xml:space="preserve"> or email </w:t>
-      </w:r>
-      <w:proofErr w:type="spellStart"/>
-      <w:r>
-        <w:rPr>
-          <w:rFonts w:ascii="Helvetica" w:hAnsi="Helvetica" w:cs="Helvetica"/>
-          <w:color w:val="333333"/>
-          <w:shd w:val="clear" w:color="auto" w:fill="FFFFFF"/>
-        </w:rPr>
-        <w:t>otp</w:t>
-      </w:r>
-      <w:proofErr w:type="spellEnd"/>
-      <w:r>
-        <w:rPr>
-          <w:rFonts w:ascii="Helvetica" w:hAnsi="Helvetica" w:cs="Helvetica"/>
-          <w:color w:val="333333"/>
-          <w:shd w:val="clear" w:color="auto" w:fill="FFFFFF"/>
-        </w:rPr>
-        <w:t xml:space="preserve">. Once </w:t>
-      </w:r>
-      <w:proofErr w:type="spellStart"/>
-      <w:r>
-        <w:rPr>
-          <w:rFonts w:ascii="Helvetica" w:hAnsi="Helvetica" w:cs="Helvetica"/>
-          <w:color w:val="333333"/>
-          <w:shd w:val="clear" w:color="auto" w:fill="FFFFFF"/>
-        </w:rPr>
-        <w:t>otp</w:t>
-      </w:r>
-      <w:proofErr w:type="spellEnd"/>
-      <w:r>
-        <w:rPr>
-          <w:rFonts w:ascii="Helvetica" w:hAnsi="Helvetica" w:cs="Helvetica"/>
-          <w:color w:val="333333"/>
-          <w:shd w:val="clear" w:color="auto" w:fill="FFFFFF"/>
-        </w:rPr>
-        <w:t xml:space="preserve"> is entered request for reset occurs. Log out facility is also provided.</w:t>
+        <w:t>From Home Page, owner can login by using the Login link for renters. If both username and password are correct, then successful login occurs and will be taken to the owner homepage. Forget password or username services are also provided via mobile number otp or email otp. Once otp is entered request for reset occurs. Log out facility is also provided.</w:t>
       </w:r>
     </w:p>
     <w:p>
@@ -2067,25 +2414,7 @@
           <w:color w:val="333333"/>
           <w:shd w:val="clear" w:color="auto" w:fill="FFFFFF"/>
         </w:rPr>
-        <w:t xml:space="preserve">Owner can list their properties after login. For listing properties, </w:t>
-      </w:r>
-      <w:proofErr w:type="gramStart"/>
-      <w:r>
-        <w:rPr>
-          <w:rFonts w:ascii="Helvetica" w:hAnsi="Helvetica" w:cs="Helvetica"/>
-          <w:color w:val="333333"/>
-          <w:shd w:val="clear" w:color="auto" w:fill="FFFFFF"/>
-        </w:rPr>
-        <w:t>a number of</w:t>
-      </w:r>
-      <w:proofErr w:type="gramEnd"/>
-      <w:r>
-        <w:rPr>
-          <w:rFonts w:ascii="Helvetica" w:hAnsi="Helvetica" w:cs="Helvetica"/>
-          <w:color w:val="333333"/>
-          <w:shd w:val="clear" w:color="auto" w:fill="FFFFFF"/>
-        </w:rPr>
-        <w:t xml:space="preserve"> inputs must be provided like –</w:t>
+        <w:t>Owner can list their properties after login. For listing properties, a number of inputs must be provided like –</w:t>
       </w:r>
     </w:p>
     <w:p>
@@ -2163,6 +2492,7 @@
           <w:color w:val="333333"/>
           <w:shd w:val="clear" w:color="auto" w:fill="FFFFFF"/>
         </w:rPr>
+        <w:lastRenderedPageBreak/>
         <w:t>Property Features – Number of Bedrooms, Bathrooms, Balcony, Floors</w:t>
       </w:r>
     </w:p>
@@ -2189,18 +2519,8 @@
           <w:color w:val="333333"/>
           <w:shd w:val="clear" w:color="auto" w:fill="FFFFFF"/>
         </w:rPr>
-        <w:t xml:space="preserve">Area Covered – </w:t>
-      </w:r>
-      <w:proofErr w:type="spellStart"/>
-      <w:r>
-        <w:rPr>
-          <w:rFonts w:ascii="Helvetica" w:hAnsi="Helvetica" w:cs="Helvetica"/>
-          <w:color w:val="333333"/>
-          <w:shd w:val="clear" w:color="auto" w:fill="FFFFFF"/>
-        </w:rPr>
-        <w:t>sqft</w:t>
-      </w:r>
-      <w:proofErr w:type="spellEnd"/>
+        <w:t>Area Covered – sqft</w:t>
+      </w:r>
     </w:p>
     <w:p>
       <w:pPr>
@@ -2459,25 +2779,7 @@
           <w:color w:val="333333"/>
           <w:shd w:val="clear" w:color="auto" w:fill="FFFFFF"/>
         </w:rPr>
-        <w:t xml:space="preserve">Amenities – A/c, Wheelchair access, </w:t>
-      </w:r>
-      <w:proofErr w:type="spellStart"/>
-      <w:r>
-        <w:rPr>
-          <w:rFonts w:ascii="Helvetica" w:hAnsi="Helvetica" w:cs="Helvetica"/>
-          <w:color w:val="333333"/>
-          <w:shd w:val="clear" w:color="auto" w:fill="FFFFFF"/>
-        </w:rPr>
-        <w:t>wifi</w:t>
-      </w:r>
-      <w:proofErr w:type="spellEnd"/>
-      <w:r>
-        <w:rPr>
-          <w:rFonts w:ascii="Helvetica" w:hAnsi="Helvetica" w:cs="Helvetica"/>
-          <w:color w:val="333333"/>
-          <w:shd w:val="clear" w:color="auto" w:fill="FFFFFF"/>
-        </w:rPr>
-        <w:t>, garage parking, laundry, pets, any additional amenities</w:t>
+        <w:t>Amenities – A/c, Wheelchair access, wifi, garage parking, laundry, pets, any additional amenities</w:t>
       </w:r>
     </w:p>
     <w:p>
@@ -2643,25 +2945,7 @@
           <w:color w:val="333333"/>
           <w:shd w:val="clear" w:color="auto" w:fill="FFFFFF"/>
         </w:rPr>
-        <w:t xml:space="preserve">Owner can view all their properties, their current and future bookings. Previous bookings and the reviews and ratings can also be viewed. All details of the owner will be displayed here. It will have edit option also. If details of owner or properties are </w:t>
-      </w:r>
-      <w:proofErr w:type="gramStart"/>
-      <w:r>
-        <w:rPr>
-          <w:rFonts w:ascii="Helvetica" w:hAnsi="Helvetica" w:cs="Helvetica"/>
-          <w:color w:val="333333"/>
-          <w:shd w:val="clear" w:color="auto" w:fill="FFFFFF"/>
-        </w:rPr>
-        <w:t>edited</w:t>
-      </w:r>
-      <w:proofErr w:type="gramEnd"/>
-      <w:r>
-        <w:rPr>
-          <w:rFonts w:ascii="Helvetica" w:hAnsi="Helvetica" w:cs="Helvetica"/>
-          <w:color w:val="333333"/>
-          <w:shd w:val="clear" w:color="auto" w:fill="FFFFFF"/>
-        </w:rPr>
-        <w:t xml:space="preserve"> then it will undergo screening once again before being available for listing.</w:t>
+        <w:t>Owner can view all their properties, their current and future bookings. Previous bookings and the reviews and ratings can also be viewed. All details of the owner will be displayed here. It will have edit option also. If details of owner or properties are edited then it will undergo screening once again before being available for listing.</w:t>
       </w:r>
     </w:p>
     <w:p>
@@ -2737,7 +3021,6 @@
           <w:color w:val="333333"/>
           <w:shd w:val="clear" w:color="auto" w:fill="FFFFFF"/>
         </w:rPr>
-        <w:lastRenderedPageBreak/>
         <w:t>All the current and future bookings will be shown separate from that of previous bookings. Payment will be received by the owner after 24-48 hrs of the house being occupied.</w:t>
       </w:r>
     </w:p>
@@ -2867,109 +3150,7 @@
           <w:szCs w:val="32"/>
           <w:lang w:val="en"/>
         </w:rPr>
-        <w:t xml:space="preserve">The tenant will enter the location by selecting </w:t>
-      </w:r>
-      <w:proofErr w:type="spellStart"/>
-      <w:proofErr w:type="gramStart"/>
-      <w:r>
-        <w:rPr>
-          <w:rFonts w:ascii="Times New Roman" w:hAnsi="Times New Roman" w:cs="Times New Roman"/>
-          <w:sz w:val="32"/>
-          <w:szCs w:val="32"/>
-          <w:lang w:val="en"/>
-        </w:rPr>
-        <w:t>city,state</w:t>
-      </w:r>
-      <w:proofErr w:type="spellEnd"/>
-      <w:proofErr w:type="gramEnd"/>
-      <w:r>
-        <w:rPr>
-          <w:rFonts w:ascii="Times New Roman" w:hAnsi="Times New Roman" w:cs="Times New Roman"/>
-          <w:sz w:val="32"/>
-          <w:szCs w:val="32"/>
-          <w:lang w:val="en"/>
-        </w:rPr>
-        <w:t xml:space="preserve"> and entering </w:t>
-      </w:r>
-      <w:proofErr w:type="spellStart"/>
-      <w:r>
-        <w:rPr>
-          <w:rFonts w:ascii="Times New Roman" w:hAnsi="Times New Roman" w:cs="Times New Roman"/>
-          <w:sz w:val="32"/>
-          <w:szCs w:val="32"/>
-          <w:lang w:val="en"/>
-        </w:rPr>
-        <w:t>pincode</w:t>
-      </w:r>
-      <w:proofErr w:type="spellEnd"/>
-      <w:r>
-        <w:rPr>
-          <w:rFonts w:ascii="Times New Roman" w:hAnsi="Times New Roman" w:cs="Times New Roman"/>
-          <w:sz w:val="32"/>
-          <w:szCs w:val="32"/>
-          <w:lang w:val="en"/>
-        </w:rPr>
-        <w:t xml:space="preserve"> . On the basis of entered </w:t>
-      </w:r>
-      <w:proofErr w:type="gramStart"/>
-      <w:r>
-        <w:rPr>
-          <w:rFonts w:ascii="Times New Roman" w:hAnsi="Times New Roman" w:cs="Times New Roman"/>
-          <w:sz w:val="32"/>
-          <w:szCs w:val="32"/>
-          <w:lang w:val="en"/>
-        </w:rPr>
-        <w:t>location ,</w:t>
-      </w:r>
-      <w:proofErr w:type="gramEnd"/>
-      <w:r>
-        <w:rPr>
-          <w:rFonts w:ascii="Times New Roman" w:hAnsi="Times New Roman" w:cs="Times New Roman"/>
-          <w:sz w:val="32"/>
-          <w:szCs w:val="32"/>
-          <w:lang w:val="en"/>
-        </w:rPr>
-        <w:t xml:space="preserve"> tenant can see available properties </w:t>
-      </w:r>
-      <w:proofErr w:type="spellStart"/>
-      <w:r>
-        <w:rPr>
-          <w:rFonts w:ascii="Times New Roman" w:hAnsi="Times New Roman" w:cs="Times New Roman"/>
-          <w:sz w:val="32"/>
-          <w:szCs w:val="32"/>
-          <w:lang w:val="en"/>
-        </w:rPr>
-        <w:t>whoose</w:t>
-      </w:r>
-      <w:proofErr w:type="spellEnd"/>
-      <w:r>
-        <w:rPr>
-          <w:rFonts w:ascii="Times New Roman" w:hAnsi="Times New Roman" w:cs="Times New Roman"/>
-          <w:sz w:val="32"/>
-          <w:szCs w:val="32"/>
-          <w:lang w:val="en"/>
-        </w:rPr>
-        <w:t xml:space="preserve"> location is same as </w:t>
-      </w:r>
-      <w:proofErr w:type="spellStart"/>
-      <w:r>
-        <w:rPr>
-          <w:rFonts w:ascii="Times New Roman" w:hAnsi="Times New Roman" w:cs="Times New Roman"/>
-          <w:sz w:val="32"/>
-          <w:szCs w:val="32"/>
-          <w:lang w:val="en"/>
-        </w:rPr>
-        <w:t>enterd</w:t>
-      </w:r>
-      <w:proofErr w:type="spellEnd"/>
-      <w:r>
-        <w:rPr>
-          <w:rFonts w:ascii="Times New Roman" w:hAnsi="Times New Roman" w:cs="Times New Roman"/>
-          <w:sz w:val="32"/>
-          <w:szCs w:val="32"/>
-          <w:lang w:val="en"/>
-        </w:rPr>
-        <w:t xml:space="preserve"> by tenant.</w:t>
+        <w:t>The tenant will enter the location by selecting city,state and entering pincode . On the basis of entered location , tenant can see available properties whoose location is same as enterd by tenant.</w:t>
       </w:r>
     </w:p>
     <w:p>
@@ -3010,7 +3191,6 @@
         </w:rPr>
         <w:t>2.</w:t>
       </w:r>
-      <w:proofErr w:type="gramStart"/>
       <w:r>
         <w:rPr>
           <w:rFonts w:ascii="Times New Roman" w:hAnsi="Times New Roman" w:cs="Times New Roman"/>
@@ -3029,37 +3209,7 @@
           <w:szCs w:val="32"/>
           <w:lang w:val="en"/>
         </w:rPr>
-        <w:t>The</w:t>
-      </w:r>
-      <w:proofErr w:type="gramEnd"/>
-      <w:r>
-        <w:rPr>
-          <w:rFonts w:ascii="Times New Roman" w:hAnsi="Times New Roman" w:cs="Times New Roman"/>
-          <w:sz w:val="32"/>
-          <w:szCs w:val="32"/>
-          <w:lang w:val="en"/>
-        </w:rPr>
-        <w:t xml:space="preserve"> photos are available for the properties suggested on the basis of chosen </w:t>
-      </w:r>
-      <w:proofErr w:type="spellStart"/>
-      <w:r>
-        <w:rPr>
-          <w:rFonts w:ascii="Times New Roman" w:hAnsi="Times New Roman" w:cs="Times New Roman"/>
-          <w:sz w:val="32"/>
-          <w:szCs w:val="32"/>
-          <w:lang w:val="en"/>
-        </w:rPr>
-        <w:t>locationand</w:t>
-      </w:r>
-      <w:proofErr w:type="spellEnd"/>
-      <w:r>
-        <w:rPr>
-          <w:rFonts w:ascii="Times New Roman" w:hAnsi="Times New Roman" w:cs="Times New Roman"/>
-          <w:sz w:val="32"/>
-          <w:szCs w:val="32"/>
-          <w:lang w:val="en"/>
-        </w:rPr>
-        <w:t xml:space="preserve"> other filters applied.</w:t>
+        <w:t>The photos are available for the properties suggested on the basis of chosen locationand other filters applied.</w:t>
       </w:r>
     </w:p>
     <w:p>
@@ -3109,40 +3259,16 @@
           <w:szCs w:val="32"/>
           <w:lang w:val="en"/>
         </w:rPr>
-        <w:t xml:space="preserve">Rent and </w:t>
-      </w:r>
-      <w:proofErr w:type="spellStart"/>
-      <w:proofErr w:type="gramStart"/>
-      <w:r>
-        <w:rPr>
-          <w:rFonts w:ascii="Times New Roman" w:hAnsi="Times New Roman" w:cs="Times New Roman"/>
-          <w:b/>
-          <w:bCs/>
-          <w:sz w:val="32"/>
-          <w:szCs w:val="32"/>
-          <w:lang w:val="en"/>
-        </w:rPr>
-        <w:t>Pyment:</w:t>
-      </w:r>
-      <w:r>
-        <w:rPr>
-          <w:rFonts w:ascii="Times New Roman" w:hAnsi="Times New Roman" w:cs="Times New Roman"/>
-          <w:sz w:val="32"/>
-          <w:szCs w:val="32"/>
-          <w:lang w:val="en"/>
-        </w:rPr>
-        <w:t>Along</w:t>
-      </w:r>
-      <w:proofErr w:type="spellEnd"/>
-      <w:proofErr w:type="gramEnd"/>
-      <w:r>
-        <w:rPr>
-          <w:rFonts w:ascii="Times New Roman" w:hAnsi="Times New Roman" w:cs="Times New Roman"/>
-          <w:sz w:val="32"/>
-          <w:szCs w:val="32"/>
-          <w:lang w:val="en"/>
-        </w:rPr>
-        <w:t xml:space="preserve"> with the photos information regarding rent per month and security amount information is also provided for the suggested properties.</w:t>
+        <w:t>Rent and Pyment:</w:t>
+      </w:r>
+      <w:r>
+        <w:rPr>
+          <w:rFonts w:ascii="Times New Roman" w:hAnsi="Times New Roman" w:cs="Times New Roman"/>
+          <w:sz w:val="32"/>
+          <w:szCs w:val="32"/>
+          <w:lang w:val="en"/>
+        </w:rPr>
+        <w:t>Along with the photos information regarding rent per month and security amount information is also provided for the suggested properties.</w:t>
       </w:r>
     </w:p>
     <w:p>
@@ -3201,29 +3327,7 @@
           <w:szCs w:val="32"/>
           <w:lang w:val="en"/>
         </w:rPr>
-        <w:t xml:space="preserve">: Suggestion of properties are also provided on the basis of facilities chosen by the </w:t>
-      </w:r>
-      <w:proofErr w:type="spellStart"/>
-      <w:proofErr w:type="gramStart"/>
-      <w:r>
-        <w:rPr>
-          <w:rFonts w:ascii="Times New Roman" w:hAnsi="Times New Roman" w:cs="Times New Roman"/>
-          <w:sz w:val="32"/>
-          <w:szCs w:val="32"/>
-          <w:lang w:val="en"/>
-        </w:rPr>
-        <w:t>users.The</w:t>
-      </w:r>
-      <w:proofErr w:type="spellEnd"/>
-      <w:proofErr w:type="gramEnd"/>
-      <w:r>
-        <w:rPr>
-          <w:rFonts w:ascii="Times New Roman" w:hAnsi="Times New Roman" w:cs="Times New Roman"/>
-          <w:sz w:val="32"/>
-          <w:szCs w:val="32"/>
-          <w:lang w:val="en"/>
-        </w:rPr>
-        <w:t xml:space="preserve"> facilities include:</w:t>
+        <w:t>: Suggestion of properties are also provided on the basis of facilities chosen by the users.The facilities include:</w:t>
       </w:r>
     </w:p>
     <w:p>
@@ -3286,67 +3390,7 @@
           <w:szCs w:val="32"/>
           <w:lang w:val="en"/>
         </w:rPr>
-        <w:t xml:space="preserve">Homes can be of three types- </w:t>
-      </w:r>
-      <w:proofErr w:type="gramStart"/>
-      <w:r>
-        <w:rPr>
-          <w:rFonts w:ascii="Times New Roman" w:hAnsi="Times New Roman" w:cs="Times New Roman"/>
-          <w:sz w:val="32"/>
-          <w:szCs w:val="32"/>
-          <w:lang w:val="en"/>
-        </w:rPr>
-        <w:t>house ,apartment</w:t>
-      </w:r>
-      <w:proofErr w:type="gramEnd"/>
-      <w:r>
-        <w:rPr>
-          <w:rFonts w:ascii="Times New Roman" w:hAnsi="Times New Roman" w:cs="Times New Roman"/>
-          <w:sz w:val="32"/>
-          <w:szCs w:val="32"/>
-          <w:lang w:val="en"/>
-        </w:rPr>
-        <w:t xml:space="preserve"> and </w:t>
-      </w:r>
-      <w:proofErr w:type="spellStart"/>
-      <w:r>
-        <w:rPr>
-          <w:rFonts w:ascii="Times New Roman" w:hAnsi="Times New Roman" w:cs="Times New Roman"/>
-          <w:sz w:val="32"/>
-          <w:szCs w:val="32"/>
-          <w:lang w:val="en"/>
-        </w:rPr>
-        <w:t>bunglow.Tenant</w:t>
-      </w:r>
-      <w:proofErr w:type="spellEnd"/>
-      <w:r>
-        <w:rPr>
-          <w:rFonts w:ascii="Times New Roman" w:hAnsi="Times New Roman" w:cs="Times New Roman"/>
-          <w:sz w:val="32"/>
-          <w:szCs w:val="32"/>
-          <w:lang w:val="en"/>
-        </w:rPr>
-        <w:t xml:space="preserve"> can choose the required type and can get </w:t>
-      </w:r>
-      <w:proofErr w:type="spellStart"/>
-      <w:r>
-        <w:rPr>
-          <w:rFonts w:ascii="Times New Roman" w:hAnsi="Times New Roman" w:cs="Times New Roman"/>
-          <w:sz w:val="32"/>
-          <w:szCs w:val="32"/>
-          <w:lang w:val="en"/>
-        </w:rPr>
-        <w:t>suggestionon</w:t>
-      </w:r>
-      <w:proofErr w:type="spellEnd"/>
-      <w:r>
-        <w:rPr>
-          <w:rFonts w:ascii="Times New Roman" w:hAnsi="Times New Roman" w:cs="Times New Roman"/>
-          <w:sz w:val="32"/>
-          <w:szCs w:val="32"/>
-          <w:lang w:val="en"/>
-        </w:rPr>
-        <w:t xml:space="preserve"> the basis of that.</w:t>
+        <w:t>Homes can be of three types- house ,apartment and bunglow.Tenant can choose the required type and can get suggestionon the basis of that.</w:t>
       </w:r>
     </w:p>
     <w:p>
@@ -3400,27 +3444,7 @@
           <w:szCs w:val="32"/>
           <w:lang w:val="en"/>
         </w:rPr>
-        <w:t>Property can have 1 BHK, 2BHK,3BHK or 4</w:t>
-      </w:r>
-      <w:proofErr w:type="gramStart"/>
-      <w:r>
-        <w:rPr>
-          <w:rFonts w:ascii="Times New Roman" w:hAnsi="Times New Roman" w:cs="Times New Roman"/>
-          <w:sz w:val="32"/>
-          <w:szCs w:val="32"/>
-          <w:lang w:val="en"/>
-        </w:rPr>
-        <w:t>BHK .User</w:t>
-      </w:r>
-      <w:proofErr w:type="gramEnd"/>
-      <w:r>
-        <w:rPr>
-          <w:rFonts w:ascii="Times New Roman" w:hAnsi="Times New Roman" w:cs="Times New Roman"/>
-          <w:sz w:val="32"/>
-          <w:szCs w:val="32"/>
-          <w:lang w:val="en"/>
-        </w:rPr>
-        <w:t xml:space="preserve"> can choose from the list as per requirements.</w:t>
+        <w:t>Property can have 1 BHK, 2BHK,3BHK or 4BHK .User can choose from the list as per requirements.</w:t>
       </w:r>
     </w:p>
     <w:p>
@@ -3457,8 +3481,6 @@
           <w:lang w:val="en"/>
         </w:rPr>
       </w:pPr>
-      <w:proofErr w:type="spellStart"/>
-      <w:proofErr w:type="gramStart"/>
       <w:r>
         <w:rPr>
           <w:rFonts w:ascii="Times New Roman" w:hAnsi="Times New Roman" w:cs="Times New Roman"/>
@@ -3476,18 +3498,7 @@
           <w:szCs w:val="32"/>
           <w:lang w:val="en"/>
         </w:rPr>
-        <w:t>Tenant</w:t>
-      </w:r>
-      <w:proofErr w:type="spellEnd"/>
-      <w:proofErr w:type="gramEnd"/>
-      <w:r>
-        <w:rPr>
-          <w:rFonts w:ascii="Times New Roman" w:hAnsi="Times New Roman" w:cs="Times New Roman"/>
-          <w:sz w:val="32"/>
-          <w:szCs w:val="32"/>
-          <w:lang w:val="en"/>
-        </w:rPr>
-        <w:t xml:space="preserve"> can choose the amount range within which they want to hire the property.</w:t>
+        <w:t>Tenant can choose the amount range within which they want to hire the property.</w:t>
       </w:r>
     </w:p>
     <w:p>
@@ -3524,8 +3535,6 @@
           <w:lang w:val="en"/>
         </w:rPr>
       </w:pPr>
-      <w:proofErr w:type="spellStart"/>
-      <w:proofErr w:type="gramStart"/>
       <w:r>
         <w:rPr>
           <w:rFonts w:ascii="Times New Roman" w:hAnsi="Times New Roman" w:cs="Times New Roman"/>
@@ -3543,38 +3552,7 @@
           <w:szCs w:val="32"/>
           <w:lang w:val="en"/>
         </w:rPr>
-        <w:t>:Tenant</w:t>
-      </w:r>
-      <w:proofErr w:type="spellEnd"/>
-      <w:proofErr w:type="gramEnd"/>
-      <w:r>
-        <w:rPr>
-          <w:rFonts w:ascii="Times New Roman" w:hAnsi="Times New Roman" w:cs="Times New Roman"/>
-          <w:sz w:val="32"/>
-          <w:szCs w:val="32"/>
-          <w:lang w:val="en"/>
-        </w:rPr>
-        <w:t xml:space="preserve"> can choose yes or no for parking </w:t>
-      </w:r>
-      <w:proofErr w:type="spellStart"/>
-      <w:r>
-        <w:rPr>
-          <w:rFonts w:ascii="Times New Roman" w:hAnsi="Times New Roman" w:cs="Times New Roman"/>
-          <w:sz w:val="32"/>
-          <w:szCs w:val="32"/>
-          <w:lang w:val="en"/>
-        </w:rPr>
-        <w:t>option.If</w:t>
-      </w:r>
-      <w:proofErr w:type="spellEnd"/>
-      <w:r>
-        <w:rPr>
-          <w:rFonts w:ascii="Times New Roman" w:hAnsi="Times New Roman" w:cs="Times New Roman"/>
-          <w:sz w:val="32"/>
-          <w:szCs w:val="32"/>
-          <w:lang w:val="en"/>
-        </w:rPr>
-        <w:t xml:space="preserve"> they select 'yes' they will be suggested with properties having car parking available.</w:t>
+        <w:t>:Tenant can choose yes or no for parking option.If they select 'yes' they will be suggested with properties having car parking available.</w:t>
       </w:r>
     </w:p>
     <w:p>
@@ -3613,6 +3591,7 @@
           <w:szCs w:val="32"/>
           <w:lang w:val="en"/>
         </w:rPr>
+        <w:lastRenderedPageBreak/>
         <w:t>Tenant can choose different combination of these facilities to get their desired property.</w:t>
       </w:r>
     </w:p>
@@ -3692,27 +3671,7 @@
           <w:szCs w:val="32"/>
           <w:lang w:val="en"/>
         </w:rPr>
-        <w:t xml:space="preserve">Once the Buyer is done with selection of appropriate </w:t>
-      </w:r>
-      <w:proofErr w:type="spellStart"/>
-      <w:r>
-        <w:rPr>
-          <w:rFonts w:ascii="Times New Roman" w:hAnsi="Times New Roman" w:cs="Times New Roman"/>
-          <w:sz w:val="32"/>
-          <w:szCs w:val="32"/>
-          <w:lang w:val="en"/>
-        </w:rPr>
-        <w:t>accomodation</w:t>
-      </w:r>
-      <w:proofErr w:type="spellEnd"/>
-      <w:r>
-        <w:rPr>
-          <w:rFonts w:ascii="Times New Roman" w:hAnsi="Times New Roman" w:cs="Times New Roman"/>
-          <w:sz w:val="32"/>
-          <w:szCs w:val="32"/>
-          <w:lang w:val="en"/>
-        </w:rPr>
-        <w:t>, he may proceed to payment option</w:t>
+        <w:t>Once the Buyer is done with selection of appropriate accomodation, he may proceed to payment option</w:t>
       </w:r>
       <w:r>
         <w:rPr>
@@ -3730,47 +3689,7 @@
           <w:szCs w:val="32"/>
           <w:lang w:val="en"/>
         </w:rPr>
-        <w:t xml:space="preserve">Payment options will include Card payment, </w:t>
-      </w:r>
-      <w:proofErr w:type="spellStart"/>
-      <w:r>
-        <w:rPr>
-          <w:rFonts w:ascii="Times New Roman" w:hAnsi="Times New Roman" w:cs="Times New Roman"/>
-          <w:sz w:val="32"/>
-          <w:szCs w:val="32"/>
-          <w:lang w:val="en"/>
-        </w:rPr>
-        <w:t>Netbanking</w:t>
-      </w:r>
-      <w:proofErr w:type="spellEnd"/>
-      <w:r>
-        <w:rPr>
-          <w:rFonts w:ascii="Times New Roman" w:hAnsi="Times New Roman" w:cs="Times New Roman"/>
-          <w:sz w:val="32"/>
-          <w:szCs w:val="32"/>
-          <w:lang w:val="en"/>
-        </w:rPr>
-        <w:t xml:space="preserve"> and Cash Payment. Payment Amount may vary according to various factors such as Seller, ambience, facilities, duration of stay, Rating and Reviews. Certain amount needs to be paid as </w:t>
-      </w:r>
-      <w:proofErr w:type="spellStart"/>
-      <w:r>
-        <w:rPr>
-          <w:rFonts w:ascii="Times New Roman" w:hAnsi="Times New Roman" w:cs="Times New Roman"/>
-          <w:sz w:val="32"/>
-          <w:szCs w:val="32"/>
-          <w:lang w:val="en"/>
-        </w:rPr>
-        <w:t>downpayment</w:t>
-      </w:r>
-      <w:proofErr w:type="spellEnd"/>
-      <w:r>
-        <w:rPr>
-          <w:rFonts w:ascii="Times New Roman" w:hAnsi="Times New Roman" w:cs="Times New Roman"/>
-          <w:sz w:val="32"/>
-          <w:szCs w:val="32"/>
-          <w:lang w:val="en"/>
-        </w:rPr>
-        <w:t xml:space="preserve"> as per property norms. </w:t>
+        <w:t xml:space="preserve">Payment options will include Card payment, Netbanking and Cash Payment. Payment Amount may vary according to various factors such as Seller, ambience, facilities, duration of stay, Rating and Reviews. Certain amount needs to be paid as downpayment as per property norms. </w:t>
       </w:r>
     </w:p>
     <w:p>
@@ -3838,47 +3757,7 @@
           <w:szCs w:val="32"/>
           <w:lang w:val="en"/>
         </w:rPr>
-        <w:t xml:space="preserve">Longer the stay period, more will be rent. Once the user selects the </w:t>
-      </w:r>
-      <w:proofErr w:type="spellStart"/>
-      <w:r>
-        <w:rPr>
-          <w:rFonts w:ascii="Times New Roman" w:hAnsi="Times New Roman" w:cs="Times New Roman"/>
-          <w:sz w:val="32"/>
-          <w:szCs w:val="32"/>
-          <w:lang w:val="en"/>
-        </w:rPr>
-        <w:t>accomodation</w:t>
-      </w:r>
-      <w:proofErr w:type="spellEnd"/>
-      <w:r>
-        <w:rPr>
-          <w:rFonts w:ascii="Times New Roman" w:hAnsi="Times New Roman" w:cs="Times New Roman"/>
-          <w:sz w:val="32"/>
-          <w:szCs w:val="32"/>
-          <w:lang w:val="en"/>
-        </w:rPr>
-        <w:t xml:space="preserve">, Buyer will have to agree to sign stay agreement with </w:t>
-      </w:r>
-      <w:proofErr w:type="spellStart"/>
-      <w:r>
-        <w:rPr>
-          <w:rFonts w:ascii="Times New Roman" w:hAnsi="Times New Roman" w:cs="Times New Roman"/>
-          <w:sz w:val="32"/>
-          <w:szCs w:val="32"/>
-          <w:lang w:val="en"/>
-        </w:rPr>
-        <w:t>downpayment</w:t>
-      </w:r>
-      <w:proofErr w:type="spellEnd"/>
-      <w:r>
-        <w:rPr>
-          <w:rFonts w:ascii="Times New Roman" w:hAnsi="Times New Roman" w:cs="Times New Roman"/>
-          <w:sz w:val="32"/>
-          <w:szCs w:val="32"/>
-          <w:lang w:val="en"/>
-        </w:rPr>
-        <w:t xml:space="preserve"> and monthly rent to be paid through various methods as listed below. </w:t>
+        <w:t xml:space="preserve">Longer the stay period, more will be rent. Once the user selects the accomodation, Buyer will have to agree to sign stay agreement with downpayment and monthly rent to be paid through various methods as listed below. </w:t>
       </w:r>
     </w:p>
     <w:p>
@@ -3930,28 +3809,7 @@
           <w:szCs w:val="32"/>
           <w:lang w:val="en"/>
         </w:rPr>
-        <w:lastRenderedPageBreak/>
-        <w:t xml:space="preserve">Various payment methods may include payment through Card, Cash, App transfer or </w:t>
-      </w:r>
-      <w:proofErr w:type="spellStart"/>
-      <w:r>
-        <w:rPr>
-          <w:rFonts w:ascii="Times New Roman" w:hAnsi="Times New Roman" w:cs="Times New Roman"/>
-          <w:sz w:val="32"/>
-          <w:szCs w:val="32"/>
-          <w:lang w:val="en"/>
-        </w:rPr>
-        <w:t>Netbanking</w:t>
-      </w:r>
-      <w:proofErr w:type="spellEnd"/>
-      <w:r>
-        <w:rPr>
-          <w:rFonts w:ascii="Times New Roman" w:hAnsi="Times New Roman" w:cs="Times New Roman"/>
-          <w:sz w:val="32"/>
-          <w:szCs w:val="32"/>
-          <w:lang w:val="en"/>
-        </w:rPr>
-        <w:t xml:space="preserve">. Monthly rent needs to be before 10th of every month. </w:t>
+        <w:t xml:space="preserve">Various payment methods may include payment through Card, Cash, App transfer or Netbanking. Monthly rent needs to be before 10th of every month. </w:t>
       </w:r>
     </w:p>
     <w:p>
@@ -3983,8 +3841,6 @@
           <w:shd w:val="clear" w:color="auto" w:fill="FFFFFF"/>
         </w:rPr>
       </w:pPr>
-      <w:bookmarkStart w:id="0" w:name="_GoBack"/>
-      <w:bookmarkEnd w:id="0"/>
     </w:p>
     <w:p>
       <w:pPr>
@@ -4349,7 +4205,7 @@
                     </pic:cNvPicPr>
                   </pic:nvPicPr>
                   <pic:blipFill>
-                    <a:blip r:embed="rId5">
+                    <a:blip r:embed="rId6">
                       <a:extLst>
                         <a:ext uri="{28A0092B-C50C-407E-A947-70E740481C1C}">
                           <a14:useLocalDpi xmlns:a14="http://schemas.microsoft.com/office/drawing/2010/main" val="0"/>
@@ -5633,4 +5489,16 @@
     </a:ext>
   </a:extLst>
 </a:theme>
+</file>
+
+<file path=customXml/item1.xml><?xml version="1.0" encoding="utf-8"?>
+<b:Sources xmlns:b="http://schemas.openxmlformats.org/officeDocument/2006/bibliography" xmlns="http://schemas.openxmlformats.org/officeDocument/2006/bibliography" SelectedStyle="\APASixthEditionOfficeOnline.xsl" StyleName="APA" Version="6"/>
+</file>
+
+<file path=customXml/itemProps1.xml><?xml version="1.0" encoding="utf-8"?>
+<ds:datastoreItem xmlns:ds="http://schemas.openxmlformats.org/officeDocument/2006/customXml" ds:itemID="{7693BD3B-6400-48BE-BF7D-AF4A4263D20B}">
+  <ds:schemaRefs>
+    <ds:schemaRef ds:uri="http://schemas.openxmlformats.org/officeDocument/2006/bibliography"/>
+  </ds:schemaRefs>
+</ds:datastoreItem>
 </file>
</xml_diff>